<commit_message>
Fixed color contrast issues
</commit_message>
<xml_diff>
--- a/working-examples/pdf-headers-footers/headers-footers.docx
+++ b/working-examples/pdf-headers-footers/headers-footers.docx
@@ -1,50 +1,45 @@
 
 <file path=word/document.xml><?xml version="1.0" encoding="utf-8"?>
-<w:document xmlns:ve="http://schemas.openxmlformats.org/markup-compatibility/2006" xmlns:o="urn:schemas-microsoft-com:office:office" xmlns:r="http://schemas.openxmlformats.org/officeDocument/2006/relationships" xmlns:m="http://schemas.openxmlformats.org/officeDocument/2006/math" xmlns:v="urn:schemas-microsoft-com:vml" xmlns:wp="http://schemas.openxmlformats.org/drawingml/2006/wordprocessingDrawing" xmlns:w10="urn:schemas-microsoft-com:office:word" xmlns:w="http://schemas.openxmlformats.org/wordprocessingml/2006/main" xmlns:wne="http://schemas.microsoft.com/office/word/2006/wordml">
+<w:document xmlns:wpc="http://schemas.microsoft.com/office/word/2010/wordprocessingCanvas" xmlns:cx="http://schemas.microsoft.com/office/drawing/2014/chartex" xmlns:cx1="http://schemas.microsoft.com/office/drawing/2015/9/8/chartex" xmlns:cx2="http://schemas.microsoft.com/office/drawing/2015/10/21/chartex" xmlns:cx3="http://schemas.microsoft.com/office/drawing/2016/5/9/chartex" xmlns:cx4="http://schemas.microsoft.com/office/drawing/2016/5/10/chartex" xmlns:cx5="http://schemas.microsoft.com/office/drawing/2016/5/11/chartex" xmlns:cx6="http://schemas.microsoft.com/office/drawing/2016/5/12/chartex" xmlns:cx7="http://schemas.microsoft.com/office/drawing/2016/5/13/chartex" xmlns:cx8="http://schemas.microsoft.com/office/drawing/2016/5/14/chartex" xmlns:mc="http://schemas.openxmlformats.org/markup-compatibility/2006" xmlns:aink="http://schemas.microsoft.com/office/drawing/2016/ink" xmlns:am3d="http://schemas.microsoft.com/office/drawing/2017/model3d" xmlns:o="urn:schemas-microsoft-com:office:office" xmlns:oel="http://schemas.microsoft.com/office/2019/extlst" xmlns:r="http://schemas.openxmlformats.org/officeDocument/2006/relationships" xmlns:m="http://schemas.openxmlformats.org/officeDocument/2006/math" xmlns:v="urn:schemas-microsoft-com:vml" xmlns:wp14="http://schemas.microsoft.com/office/word/2010/wordprocessingDrawing" xmlns:wp="http://schemas.openxmlformats.org/drawingml/2006/wordprocessingDrawing" xmlns:w10="urn:schemas-microsoft-com:office:word" xmlns:w="http://schemas.openxmlformats.org/wordprocessingml/2006/main" xmlns:w14="http://schemas.microsoft.com/office/word/2010/wordml" xmlns:w15="http://schemas.microsoft.com/office/word/2012/wordml" xmlns:w16cex="http://schemas.microsoft.com/office/word/2018/wordml/cex" xmlns:w16cid="http://schemas.microsoft.com/office/word/2016/wordml/cid" xmlns:w16="http://schemas.microsoft.com/office/word/2018/wordml" xmlns:w16du="http://schemas.microsoft.com/office/word/2023/wordml/word16du" xmlns:w16sdtdh="http://schemas.microsoft.com/office/word/2020/wordml/sdtdatahash" xmlns:w16se="http://schemas.microsoft.com/office/word/2015/wordml/symex" xmlns:wpg="http://schemas.microsoft.com/office/word/2010/wordprocessingGroup" xmlns:wpi="http://schemas.microsoft.com/office/word/2010/wordprocessingInk" xmlns:wne="http://schemas.microsoft.com/office/word/2006/wordml" xmlns:wps="http://schemas.microsoft.com/office/word/2010/wordprocessingShape" mc:Ignorable="w14 w15 w16se w16cid w16 w16cex w16sdtdh wp14">
   <w:body>
     <w:p/>
-    <w:p/>
     <w:p>
       <w:pPr>
         <w:pStyle w:val="Title"/>
         <w:rPr>
+          <w:b/>
+          <w:bCs/>
+          <w:smallCaps/>
+        </w:rPr>
+      </w:pPr>
+      <w:r>
+        <w:rPr>
           <w:rStyle w:val="BookTitle"/>
         </w:rPr>
-      </w:pPr>
-      <w:r>
-        <w:rPr>
-          <w:rStyle w:val="BookTitle"/>
-        </w:rPr>
         <w:t>Test Document</w:t>
       </w:r>
     </w:p>
-    <w:p/>
-    <w:p/>
-    <w:p/>
-    <w:p/>
-    <w:p/>
-    <w:p/>
-    <w:p/>
-    <w:p/>
-    <w:p/>
-    <w:p/>
-    <w:p/>
-    <w:p/>
-    <w:p/>
-    <w:p/>
-    <w:p/>
-    <w:p/>
-    <w:p/>
-    <w:p/>
-    <w:p/>
-    <w:p/>
-    <w:p/>
-    <w:p/>
     <w:p>
       <w:pPr>
+        <w:rPr>
+          <w:rFonts w:asciiTheme="majorHAnsi" w:eastAsiaTheme="majorEastAsia" w:hAnsiTheme="majorHAnsi" w:cstheme="majorBidi"/>
+          <w:b/>
+          <w:bCs/>
+          <w:color w:val="1F497D"/>
+          <w:sz w:val="28"/>
+          <w:szCs w:val="28"/>
+        </w:rPr>
+      </w:pPr>
+      <w:r>
+        <w:br w:type="page"/>
+      </w:r>
+    </w:p>
+    <w:p>
+      <w:pPr>
         <w:pStyle w:val="Heading1"/>
       </w:pPr>
       <w:r>
+        <w:lastRenderedPageBreak/>
         <w:t>Contents</w:t>
       </w:r>
     </w:p>
@@ -778,34 +773,49 @@
         </w:p>
       </w:sdtContent>
     </w:sdt>
-    <w:p/>
-    <w:p/>
-    <w:p/>
-    <w:p/>
-    <w:p/>
-    <w:p/>
-    <w:p/>
-    <w:p/>
-    <w:p/>
-    <w:p/>
-    <w:p/>
-    <w:p/>
-    <w:p/>
     <w:p>
       <w:pPr>
-        <w:pStyle w:val="Heading1"/>
+        <w:rPr>
+          <w:rFonts w:asciiTheme="majorHAnsi" w:eastAsiaTheme="majorEastAsia" w:hAnsiTheme="majorHAnsi" w:cstheme="majorBidi"/>
+          <w:b/>
+          <w:bCs/>
+          <w:color w:val="1F497D" w:themeColor="text2"/>
+          <w:sz w:val="28"/>
+          <w:szCs w:val="28"/>
+        </w:rPr>
       </w:pPr>
       <w:bookmarkStart w:id="0" w:name="_Toc284419183"/>
       <w:r>
-        <w:t>Header One</w:t>
-      </w:r>
-      <w:bookmarkEnd w:id="0"/>
-      <w:r>
-        <w:t xml:space="preserve"> </w:t>
+        <w:rPr>
+          <w:color w:val="1F497D" w:themeColor="text2"/>
+        </w:rPr>
+        <w:br w:type="page"/>
       </w:r>
     </w:p>
     <w:p>
       <w:pPr>
+        <w:pStyle w:val="Heading1"/>
+        <w:rPr>
+          <w:color w:val="1F497D" w:themeColor="text2"/>
+        </w:rPr>
+      </w:pPr>
+      <w:r>
+        <w:rPr>
+          <w:color w:val="1F497D" w:themeColor="text2"/>
+        </w:rPr>
+        <w:lastRenderedPageBreak/>
+        <w:t>Header One</w:t>
+      </w:r>
+      <w:bookmarkEnd w:id="0"/>
+      <w:r>
+        <w:rPr>
+          <w:color w:val="1F497D" w:themeColor="text2"/>
+        </w:rPr>
+        <w:t xml:space="preserve"> </w:t>
+      </w:r>
+    </w:p>
+    <w:p>
+      <w:pPr>
         <w:rPr>
           <w:lang w:val="fr-FR"/>
         </w:rPr>
@@ -817,7 +827,49 @@
         <w:rPr>
           <w:lang w:val="fr-FR"/>
         </w:rPr>
-        <w:t xml:space="preserve">Nunc sed velit in mi molestie feugiat eu et sapien. Vivamus eu mi velit, sit amet lacinia tortor. Aenean sollicitudin, metus vitae laoreet ullamcorper, velit </w:t>
+        <w:t xml:space="preserve">Nunc sed velit in mi molestie feugiat eu et sapien. Vivamus eu mi velit, sit amet lacinia tortor. Aenean sollicitudin, metus vitae </w:t>
+      </w:r>
+      <w:proofErr w:type="spellStart"/>
+      <w:r>
+        <w:rPr>
+          <w:lang w:val="fr-FR"/>
+        </w:rPr>
+        <w:t>laoreet</w:t>
+      </w:r>
+      <w:proofErr w:type="spellEnd"/>
+      <w:r>
+        <w:rPr>
+          <w:lang w:val="fr-FR"/>
+        </w:rPr>
+        <w:t xml:space="preserve"> </w:t>
+      </w:r>
+      <w:proofErr w:type="spellStart"/>
+      <w:r>
+        <w:rPr>
+          <w:lang w:val="fr-FR"/>
+        </w:rPr>
+        <w:t>ullamcorper</w:t>
+      </w:r>
+      <w:proofErr w:type="spellEnd"/>
+      <w:r>
+        <w:rPr>
+          <w:lang w:val="fr-FR"/>
+        </w:rPr>
+        <w:t xml:space="preserve">, </w:t>
+      </w:r>
+      <w:proofErr w:type="spellStart"/>
+      <w:r>
+        <w:rPr>
+          <w:lang w:val="fr-FR"/>
+        </w:rPr>
+        <w:t>velit</w:t>
+      </w:r>
+      <w:proofErr w:type="spellEnd"/>
+      <w:r>
+        <w:rPr>
+          <w:lang w:val="fr-FR"/>
+        </w:rPr>
+        <w:t xml:space="preserve"> </w:t>
       </w:r>
       <w:proofErr w:type="spellStart"/>
       <w:r>
@@ -887,21 +939,7 @@
         <w:rPr>
           <w:lang w:val="fr-FR"/>
         </w:rPr>
-        <w:t xml:space="preserve"> </w:t>
-      </w:r>
-      <w:proofErr w:type="spellStart"/>
-      <w:r>
-        <w:rPr>
-          <w:lang w:val="fr-FR"/>
-        </w:rPr>
-        <w:t>at</w:t>
-      </w:r>
-      <w:proofErr w:type="spellEnd"/>
-      <w:r>
-        <w:rPr>
-          <w:lang w:val="fr-FR"/>
-        </w:rPr>
-        <w:t xml:space="preserve"> </w:t>
+        <w:t xml:space="preserve"> at </w:t>
       </w:r>
       <w:proofErr w:type="spellStart"/>
       <w:r>
@@ -957,21 +995,7 @@
         <w:rPr>
           <w:lang w:val="fr-FR"/>
         </w:rPr>
-        <w:t xml:space="preserve">. </w:t>
-      </w:r>
-      <w:proofErr w:type="spellStart"/>
-      <w:r>
-        <w:rPr>
-          <w:lang w:val="fr-FR"/>
-        </w:rPr>
-        <w:t>Cras</w:t>
-      </w:r>
-      <w:proofErr w:type="spellEnd"/>
-      <w:r>
-        <w:rPr>
-          <w:lang w:val="fr-FR"/>
-        </w:rPr>
-        <w:t xml:space="preserve"> </w:t>
+        <w:t xml:space="preserve">. Cras </w:t>
       </w:r>
       <w:proofErr w:type="spellStart"/>
       <w:r>
@@ -1027,7 +1051,21 @@
         <w:rPr>
           <w:lang w:val="fr-FR"/>
         </w:rPr>
-        <w:t xml:space="preserve">, tortor </w:t>
+        <w:t xml:space="preserve">, </w:t>
+      </w:r>
+      <w:proofErr w:type="spellStart"/>
+      <w:r>
+        <w:rPr>
+          <w:lang w:val="fr-FR"/>
+        </w:rPr>
+        <w:t>tortor</w:t>
+      </w:r>
+      <w:proofErr w:type="spellEnd"/>
+      <w:r>
+        <w:rPr>
+          <w:lang w:val="fr-FR"/>
+        </w:rPr>
+        <w:t xml:space="preserve"> </w:t>
       </w:r>
       <w:proofErr w:type="spellStart"/>
       <w:r>
@@ -1041,21 +1079,7 @@
         <w:rPr>
           <w:lang w:val="fr-FR"/>
         </w:rPr>
-        <w:t xml:space="preserve"> </w:t>
-      </w:r>
-      <w:proofErr w:type="spellStart"/>
-      <w:r>
-        <w:rPr>
-          <w:lang w:val="fr-FR"/>
-        </w:rPr>
-        <w:t>dictum</w:t>
-      </w:r>
-      <w:proofErr w:type="spellEnd"/>
-      <w:r>
-        <w:rPr>
-          <w:lang w:val="fr-FR"/>
-        </w:rPr>
-        <w:t xml:space="preserve"> </w:t>
+        <w:t xml:space="preserve"> dictum </w:t>
       </w:r>
       <w:proofErr w:type="spellStart"/>
       <w:r>
@@ -1069,7 +1093,21 @@
         <w:rPr>
           <w:lang w:val="fr-FR"/>
         </w:rPr>
-        <w:t xml:space="preserve">, eu </w:t>
+        <w:t xml:space="preserve">, </w:t>
+      </w:r>
+      <w:proofErr w:type="spellStart"/>
+      <w:r>
+        <w:rPr>
+          <w:lang w:val="fr-FR"/>
+        </w:rPr>
+        <w:t>eu</w:t>
+      </w:r>
+      <w:proofErr w:type="spellEnd"/>
+      <w:r>
+        <w:rPr>
+          <w:lang w:val="fr-FR"/>
+        </w:rPr>
+        <w:t xml:space="preserve"> </w:t>
       </w:r>
       <w:proofErr w:type="spellStart"/>
       <w:r>
@@ -1205,15 +1243,23 @@
         <w:t xml:space="preserve"> </w:t>
       </w:r>
       <w:r>
-        <w:t xml:space="preserve">Lorem ipsum </w:t>
-      </w:r>
-      <w:proofErr w:type="gramStart"/>
-      <w:r>
-        <w:t>dolor sit</w:t>
-      </w:r>
-      <w:proofErr w:type="gramEnd"/>
-      <w:r>
-        <w:t xml:space="preserve"> amet, consectetur </w:t>
+        <w:t xml:space="preserve">Lorem ipsum dolor sit </w:t>
+      </w:r>
+      <w:proofErr w:type="spellStart"/>
+      <w:r>
+        <w:t>amet</w:t>
+      </w:r>
+      <w:proofErr w:type="spellEnd"/>
+      <w:r>
+        <w:t xml:space="preserve">, </w:t>
+      </w:r>
+      <w:proofErr w:type="spellStart"/>
+      <w:r>
+        <w:t>consectetur</w:t>
+      </w:r>
+      <w:proofErr w:type="spellEnd"/>
+      <w:r>
+        <w:t xml:space="preserve"> </w:t>
       </w:r>
       <w:proofErr w:type="spellStart"/>
       <w:r>
@@ -1221,7 +1267,15 @@
       </w:r>
       <w:proofErr w:type="spellEnd"/>
       <w:r>
-        <w:t xml:space="preserve"> elit.</w:t>
+        <w:t xml:space="preserve"> </w:t>
+      </w:r>
+      <w:proofErr w:type="spellStart"/>
+      <w:r>
+        <w:t>elit</w:t>
+      </w:r>
+      <w:proofErr w:type="spellEnd"/>
+      <w:r>
+        <w:t>.</w:t>
       </w:r>
     </w:p>
     <w:p>
@@ -1246,7 +1300,15 @@
       </w:r>
       <w:proofErr w:type="spellEnd"/>
       <w:r>
-        <w:t xml:space="preserve"> magna at lacus </w:t>
+        <w:t xml:space="preserve"> magna at </w:t>
+      </w:r>
+      <w:proofErr w:type="spellStart"/>
+      <w:r>
+        <w:t>lacus</w:t>
+      </w:r>
+      <w:proofErr w:type="spellEnd"/>
+      <w:r>
+        <w:t xml:space="preserve"> </w:t>
       </w:r>
       <w:proofErr w:type="spellStart"/>
       <w:r>
@@ -1270,15 +1332,7 @@
       </w:r>
       <w:proofErr w:type="spellEnd"/>
       <w:r>
-        <w:t xml:space="preserve"> </w:t>
-      </w:r>
-      <w:proofErr w:type="spellStart"/>
-      <w:r>
-        <w:t>libero</w:t>
-      </w:r>
-      <w:proofErr w:type="spellEnd"/>
-      <w:r>
-        <w:t xml:space="preserve"> </w:t>
+        <w:t xml:space="preserve"> libero </w:t>
       </w:r>
       <w:proofErr w:type="spellStart"/>
       <w:r>
@@ -1326,21 +1380,7 @@
         <w:rPr>
           <w:lang w:val="fr-FR"/>
         </w:rPr>
-        <w:t xml:space="preserve"> </w:t>
-      </w:r>
-      <w:proofErr w:type="spellStart"/>
-      <w:r>
-        <w:rPr>
-          <w:lang w:val="fr-FR"/>
-        </w:rPr>
-        <w:t>ipsum</w:t>
-      </w:r>
-      <w:proofErr w:type="spellEnd"/>
-      <w:r>
-        <w:rPr>
-          <w:lang w:val="fr-FR"/>
-        </w:rPr>
-        <w:t xml:space="preserve"> </w:t>
+        <w:t xml:space="preserve"> ipsum </w:t>
       </w:r>
       <w:proofErr w:type="spellStart"/>
       <w:r>
@@ -1361,12 +1401,14 @@
       <w:pPr>
         <w:pStyle w:val="Heading3"/>
         <w:rPr>
+          <w:color w:val="365F91"/>
           <w:lang w:val="fr-FR"/>
         </w:rPr>
       </w:pPr>
       <w:bookmarkStart w:id="2" w:name="_Toc284419185"/>
       <w:r>
         <w:rPr>
+          <w:color w:val="365F91"/>
           <w:lang w:val="fr-FR"/>
         </w:rPr>
         <w:t xml:space="preserve">Header </w:t>
@@ -1374,6 +1416,7 @@
       <w:proofErr w:type="spellStart"/>
       <w:r>
         <w:rPr>
+          <w:color w:val="365F91"/>
           <w:lang w:val="fr-FR"/>
         </w:rPr>
         <w:t>Three</w:t>
@@ -1381,13 +1424,15 @@
       <w:proofErr w:type="spellEnd"/>
       <w:r>
         <w:rPr>
-          <w:lang w:val="fr-FR"/>
-        </w:rPr>
-        <w:t xml:space="preserve"> </w:t>
-      </w:r>
-      <w:proofErr w:type="spellStart"/>
-      <w:r>
-        <w:rPr>
+          <w:color w:val="365F91"/>
+          <w:lang w:val="fr-FR"/>
+        </w:rPr>
+        <w:t xml:space="preserve"> </w:t>
+      </w:r>
+      <w:proofErr w:type="spellStart"/>
+      <w:r>
+        <w:rPr>
+          <w:color w:val="365F91"/>
           <w:lang w:val="fr-FR"/>
         </w:rPr>
         <w:t>Text</w:t>
@@ -1396,6 +1441,7 @@
       <w:proofErr w:type="spellEnd"/>
       <w:r>
         <w:rPr>
+          <w:color w:val="365F91"/>
           <w:lang w:val="fr-FR"/>
         </w:rPr>
         <w:t xml:space="preserve"> </w:t>
@@ -1408,15 +1454,23 @@
         </w:rPr>
       </w:pPr>
       <w:r>
-        <w:t xml:space="preserve">Lorem ipsum </w:t>
-      </w:r>
-      <w:proofErr w:type="gramStart"/>
-      <w:r>
-        <w:t>dolor sit</w:t>
-      </w:r>
-      <w:proofErr w:type="gramEnd"/>
-      <w:r>
-        <w:t xml:space="preserve"> amet, consectetur </w:t>
+        <w:t xml:space="preserve">Lorem ipsum dolor sit </w:t>
+      </w:r>
+      <w:proofErr w:type="spellStart"/>
+      <w:r>
+        <w:t>amet</w:t>
+      </w:r>
+      <w:proofErr w:type="spellEnd"/>
+      <w:r>
+        <w:t xml:space="preserve">, </w:t>
+      </w:r>
+      <w:proofErr w:type="spellStart"/>
+      <w:r>
+        <w:t>consectetur</w:t>
+      </w:r>
+      <w:proofErr w:type="spellEnd"/>
+      <w:r>
+        <w:t xml:space="preserve"> </w:t>
       </w:r>
       <w:proofErr w:type="spellStart"/>
       <w:r>
@@ -1424,13 +1478,63 @@
       </w:r>
       <w:proofErr w:type="spellEnd"/>
       <w:r>
-        <w:t xml:space="preserve"> elit. </w:t>
-      </w:r>
-      <w:r>
-        <w:rPr>
-          <w:lang w:val="fr-FR"/>
-        </w:rPr>
-        <w:t xml:space="preserve">Nunc sed velit in mi molestie feugiat eu et sapien. Vivamus eu mi velit, sit amet lacinia tortor. Aenean sollicitudin, metus vitae laoreet ullamcorper, velit </w:t>
+        <w:t xml:space="preserve"> </w:t>
+      </w:r>
+      <w:proofErr w:type="spellStart"/>
+      <w:r>
+        <w:t>elit</w:t>
+      </w:r>
+      <w:proofErr w:type="spellEnd"/>
+      <w:r>
+        <w:t xml:space="preserve">. </w:t>
+      </w:r>
+      <w:r>
+        <w:rPr>
+          <w:lang w:val="fr-FR"/>
+        </w:rPr>
+        <w:t xml:space="preserve">Nunc sed velit in mi molestie feugiat eu et sapien. Vivamus eu mi velit, sit amet lacinia tortor. Aenean sollicitudin, metus vitae </w:t>
+      </w:r>
+      <w:proofErr w:type="spellStart"/>
+      <w:r>
+        <w:rPr>
+          <w:lang w:val="fr-FR"/>
+        </w:rPr>
+        <w:t>laoreet</w:t>
+      </w:r>
+      <w:proofErr w:type="spellEnd"/>
+      <w:r>
+        <w:rPr>
+          <w:lang w:val="fr-FR"/>
+        </w:rPr>
+        <w:t xml:space="preserve"> </w:t>
+      </w:r>
+      <w:proofErr w:type="spellStart"/>
+      <w:r>
+        <w:rPr>
+          <w:lang w:val="fr-FR"/>
+        </w:rPr>
+        <w:t>ullamcorper</w:t>
+      </w:r>
+      <w:proofErr w:type="spellEnd"/>
+      <w:r>
+        <w:rPr>
+          <w:lang w:val="fr-FR"/>
+        </w:rPr>
+        <w:t xml:space="preserve">, </w:t>
+      </w:r>
+      <w:proofErr w:type="spellStart"/>
+      <w:r>
+        <w:rPr>
+          <w:lang w:val="fr-FR"/>
+        </w:rPr>
+        <w:t>velit</w:t>
+      </w:r>
+      <w:proofErr w:type="spellEnd"/>
+      <w:r>
+        <w:rPr>
+          <w:lang w:val="fr-FR"/>
+        </w:rPr>
+        <w:t xml:space="preserve"> </w:t>
       </w:r>
       <w:proofErr w:type="spellStart"/>
       <w:r>
@@ -1500,21 +1604,7 @@
         <w:rPr>
           <w:lang w:val="fr-FR"/>
         </w:rPr>
-        <w:t xml:space="preserve"> </w:t>
-      </w:r>
-      <w:proofErr w:type="spellStart"/>
-      <w:r>
-        <w:rPr>
-          <w:lang w:val="fr-FR"/>
-        </w:rPr>
-        <w:t>at</w:t>
-      </w:r>
-      <w:proofErr w:type="spellEnd"/>
-      <w:r>
-        <w:rPr>
-          <w:lang w:val="fr-FR"/>
-        </w:rPr>
-        <w:t xml:space="preserve"> </w:t>
+        <w:t xml:space="preserve"> at </w:t>
       </w:r>
       <w:proofErr w:type="spellStart"/>
       <w:r>
@@ -1570,21 +1660,7 @@
         <w:rPr>
           <w:lang w:val="fr-FR"/>
         </w:rPr>
-        <w:t xml:space="preserve">. </w:t>
-      </w:r>
-      <w:proofErr w:type="spellStart"/>
-      <w:r>
-        <w:rPr>
-          <w:lang w:val="fr-FR"/>
-        </w:rPr>
-        <w:t>Cras</w:t>
-      </w:r>
-      <w:proofErr w:type="spellEnd"/>
-      <w:r>
-        <w:rPr>
-          <w:lang w:val="fr-FR"/>
-        </w:rPr>
-        <w:t xml:space="preserve"> </w:t>
+        <w:t xml:space="preserve">. Cras </w:t>
       </w:r>
       <w:proofErr w:type="spellStart"/>
       <w:r>
@@ -1640,7 +1716,21 @@
         <w:rPr>
           <w:lang w:val="fr-FR"/>
         </w:rPr>
-        <w:t xml:space="preserve">, tortor </w:t>
+        <w:t xml:space="preserve">, </w:t>
+      </w:r>
+      <w:proofErr w:type="spellStart"/>
+      <w:r>
+        <w:rPr>
+          <w:lang w:val="fr-FR"/>
+        </w:rPr>
+        <w:t>tortor</w:t>
+      </w:r>
+      <w:proofErr w:type="spellEnd"/>
+      <w:r>
+        <w:rPr>
+          <w:lang w:val="fr-FR"/>
+        </w:rPr>
+        <w:t xml:space="preserve"> </w:t>
       </w:r>
       <w:proofErr w:type="spellStart"/>
       <w:r>
@@ -1654,21 +1744,7 @@
         <w:rPr>
           <w:lang w:val="fr-FR"/>
         </w:rPr>
-        <w:t xml:space="preserve"> </w:t>
-      </w:r>
-      <w:proofErr w:type="spellStart"/>
-      <w:r>
-        <w:rPr>
-          <w:lang w:val="fr-FR"/>
-        </w:rPr>
-        <w:t>dictum</w:t>
-      </w:r>
-      <w:proofErr w:type="spellEnd"/>
-      <w:r>
-        <w:rPr>
-          <w:lang w:val="fr-FR"/>
-        </w:rPr>
-        <w:t xml:space="preserve"> </w:t>
+        <w:t xml:space="preserve"> dictum </w:t>
       </w:r>
       <w:proofErr w:type="spellStart"/>
       <w:r>
@@ -1682,7 +1758,21 @@
         <w:rPr>
           <w:lang w:val="fr-FR"/>
         </w:rPr>
-        <w:t xml:space="preserve">, eu </w:t>
+        <w:t xml:space="preserve">, </w:t>
+      </w:r>
+      <w:proofErr w:type="spellStart"/>
+      <w:r>
+        <w:rPr>
+          <w:lang w:val="fr-FR"/>
+        </w:rPr>
+        <w:t>eu</w:t>
+      </w:r>
+      <w:proofErr w:type="spellEnd"/>
+      <w:r>
+        <w:rPr>
+          <w:lang w:val="fr-FR"/>
+        </w:rPr>
+        <w:t xml:space="preserve"> </w:t>
       </w:r>
       <w:proofErr w:type="spellStart"/>
       <w:r>
@@ -1755,19 +1845,11 @@
           <w:lang w:val="fr-FR"/>
         </w:rPr>
       </w:pPr>
-      <w:proofErr w:type="spellStart"/>
-      <w:r>
-        <w:rPr>
-          <w:lang w:val="fr-FR"/>
-        </w:rPr>
-        <w:t>Cras</w:t>
-      </w:r>
-      <w:proofErr w:type="spellEnd"/>
-      <w:r>
-        <w:rPr>
-          <w:lang w:val="fr-FR"/>
-        </w:rPr>
-        <w:t xml:space="preserve"> </w:t>
+      <w:r>
+        <w:rPr>
+          <w:lang w:val="fr-FR"/>
+        </w:rPr>
+        <w:t xml:space="preserve">Cras </w:t>
       </w:r>
       <w:proofErr w:type="spellStart"/>
       <w:r>
@@ -1781,7 +1863,21 @@
         <w:rPr>
           <w:lang w:val="fr-FR"/>
         </w:rPr>
-        <w:t xml:space="preserve"> mollis nunc, ullamcorper porta </w:t>
+        <w:t xml:space="preserve"> mollis nunc, </w:t>
+      </w:r>
+      <w:proofErr w:type="spellStart"/>
+      <w:r>
+        <w:rPr>
+          <w:lang w:val="fr-FR"/>
+        </w:rPr>
+        <w:t>ullamcorper</w:t>
+      </w:r>
+      <w:proofErr w:type="spellEnd"/>
+      <w:r>
+        <w:rPr>
+          <w:lang w:val="fr-FR"/>
+        </w:rPr>
+        <w:t xml:space="preserve"> porta </w:t>
       </w:r>
       <w:proofErr w:type="spellStart"/>
       <w:r>
@@ -1879,21 +1975,7 @@
         <w:rPr>
           <w:lang w:val="fr-FR"/>
         </w:rPr>
-        <w:t xml:space="preserve"> </w:t>
-      </w:r>
-      <w:proofErr w:type="spellStart"/>
-      <w:r>
-        <w:rPr>
-          <w:lang w:val="fr-FR"/>
-        </w:rPr>
-        <w:t>at</w:t>
-      </w:r>
-      <w:proofErr w:type="spellEnd"/>
-      <w:r>
-        <w:rPr>
-          <w:lang w:val="fr-FR"/>
-        </w:rPr>
-        <w:t xml:space="preserve"> </w:t>
+        <w:t xml:space="preserve"> at </w:t>
       </w:r>
       <w:proofErr w:type="spellStart"/>
       <w:r>
@@ -1907,7 +1989,21 @@
         <w:rPr>
           <w:lang w:val="fr-FR"/>
         </w:rPr>
-        <w:t xml:space="preserve"> lacinia </w:t>
+        <w:t xml:space="preserve"> </w:t>
+      </w:r>
+      <w:proofErr w:type="spellStart"/>
+      <w:r>
+        <w:rPr>
+          <w:lang w:val="fr-FR"/>
+        </w:rPr>
+        <w:t>lacinia</w:t>
+      </w:r>
+      <w:proofErr w:type="spellEnd"/>
+      <w:r>
+        <w:rPr>
+          <w:lang w:val="fr-FR"/>
+        </w:rPr>
+        <w:t xml:space="preserve"> </w:t>
       </w:r>
       <w:proofErr w:type="spellStart"/>
       <w:r>
@@ -2138,7 +2234,21 @@
         <w:rPr>
           <w:lang w:val="fr-FR"/>
         </w:rPr>
-        <w:t xml:space="preserve"> sapien </w:t>
+        <w:t xml:space="preserve"> </w:t>
+      </w:r>
+      <w:proofErr w:type="spellStart"/>
+      <w:r>
+        <w:rPr>
+          <w:lang w:val="fr-FR"/>
+        </w:rPr>
+        <w:t>sapien</w:t>
+      </w:r>
+      <w:proofErr w:type="spellEnd"/>
+      <w:r>
+        <w:rPr>
+          <w:lang w:val="fr-FR"/>
+        </w:rPr>
+        <w:t xml:space="preserve"> </w:t>
       </w:r>
       <w:proofErr w:type="spellStart"/>
       <w:r>
@@ -2230,19 +2340,11 @@
           <w:lang w:val="fr-FR"/>
         </w:rPr>
       </w:pPr>
-      <w:proofErr w:type="spellStart"/>
-      <w:r>
-        <w:rPr>
-          <w:lang w:val="fr-FR"/>
-        </w:rPr>
-        <w:t>Cras</w:t>
-      </w:r>
-      <w:proofErr w:type="spellEnd"/>
-      <w:r>
-        <w:rPr>
-          <w:lang w:val="fr-FR"/>
-        </w:rPr>
-        <w:t xml:space="preserve"> </w:t>
+      <w:r>
+        <w:rPr>
+          <w:lang w:val="fr-FR"/>
+        </w:rPr>
+        <w:t xml:space="preserve">Cras </w:t>
       </w:r>
       <w:proofErr w:type="spellStart"/>
       <w:r>
@@ -2256,7 +2358,21 @@
         <w:rPr>
           <w:lang w:val="fr-FR"/>
         </w:rPr>
-        <w:t xml:space="preserve"> mollis nunc, ullamcorper porta </w:t>
+        <w:t xml:space="preserve"> mollis nunc, </w:t>
+      </w:r>
+      <w:proofErr w:type="spellStart"/>
+      <w:r>
+        <w:rPr>
+          <w:lang w:val="fr-FR"/>
+        </w:rPr>
+        <w:t>ullamcorper</w:t>
+      </w:r>
+      <w:proofErr w:type="spellEnd"/>
+      <w:r>
+        <w:rPr>
+          <w:lang w:val="fr-FR"/>
+        </w:rPr>
+        <w:t xml:space="preserve"> porta </w:t>
       </w:r>
       <w:proofErr w:type="spellStart"/>
       <w:r>
@@ -2354,21 +2470,7 @@
         <w:rPr>
           <w:lang w:val="fr-FR"/>
         </w:rPr>
-        <w:t xml:space="preserve"> </w:t>
-      </w:r>
-      <w:proofErr w:type="spellStart"/>
-      <w:r>
-        <w:rPr>
-          <w:lang w:val="fr-FR"/>
-        </w:rPr>
-        <w:t>at</w:t>
-      </w:r>
-      <w:proofErr w:type="spellEnd"/>
-      <w:r>
-        <w:rPr>
-          <w:lang w:val="fr-FR"/>
-        </w:rPr>
-        <w:t xml:space="preserve"> </w:t>
+        <w:t xml:space="preserve"> at </w:t>
       </w:r>
       <w:proofErr w:type="spellStart"/>
       <w:r>
@@ -2382,7 +2484,21 @@
         <w:rPr>
           <w:lang w:val="fr-FR"/>
         </w:rPr>
-        <w:t xml:space="preserve"> lacinia </w:t>
+        <w:t xml:space="preserve"> </w:t>
+      </w:r>
+      <w:proofErr w:type="spellStart"/>
+      <w:r>
+        <w:rPr>
+          <w:lang w:val="fr-FR"/>
+        </w:rPr>
+        <w:t>lacinia</w:t>
+      </w:r>
+      <w:proofErr w:type="spellEnd"/>
+      <w:r>
+        <w:rPr>
+          <w:lang w:val="fr-FR"/>
+        </w:rPr>
+        <w:t xml:space="preserve"> </w:t>
       </w:r>
       <w:proofErr w:type="spellStart"/>
       <w:r>
@@ -2613,7 +2729,21 @@
         <w:rPr>
           <w:lang w:val="fr-FR"/>
         </w:rPr>
-        <w:t xml:space="preserve"> sapien </w:t>
+        <w:t xml:space="preserve"> </w:t>
+      </w:r>
+      <w:proofErr w:type="spellStart"/>
+      <w:r>
+        <w:rPr>
+          <w:lang w:val="fr-FR"/>
+        </w:rPr>
+        <w:t>sapien</w:t>
+      </w:r>
+      <w:proofErr w:type="spellEnd"/>
+      <w:r>
+        <w:rPr>
+          <w:lang w:val="fr-FR"/>
+        </w:rPr>
+        <w:t xml:space="preserve"> </w:t>
       </w:r>
       <w:proofErr w:type="spellStart"/>
       <w:r>
@@ -2717,15 +2847,15 @@
       </w:r>
       <w:proofErr w:type="spellEnd"/>
       <w:r>
-        <w:t xml:space="preserve"> felis a </w:t>
-      </w:r>
-      <w:proofErr w:type="spellStart"/>
-      <w:r>
-        <w:t>libero</w:t>
-      </w:r>
-      <w:proofErr w:type="spellEnd"/>
-      <w:r>
-        <w:t xml:space="preserve"> </w:t>
+        <w:t xml:space="preserve"> </w:t>
+      </w:r>
+      <w:proofErr w:type="spellStart"/>
+      <w:r>
+        <w:t>felis</w:t>
+      </w:r>
+      <w:proofErr w:type="spellEnd"/>
+      <w:r>
+        <w:t xml:space="preserve"> a libero </w:t>
       </w:r>
       <w:proofErr w:type="spellStart"/>
       <w:r>
@@ -2733,7 +2863,15 @@
       </w:r>
       <w:proofErr w:type="spellEnd"/>
       <w:r>
-        <w:t xml:space="preserve"> consectetur </w:t>
+        <w:t xml:space="preserve"> </w:t>
+      </w:r>
+      <w:proofErr w:type="spellStart"/>
+      <w:r>
+        <w:t>consectetur</w:t>
+      </w:r>
+      <w:proofErr w:type="spellEnd"/>
+      <w:r>
+        <w:t xml:space="preserve"> </w:t>
       </w:r>
       <w:proofErr w:type="spellStart"/>
       <w:r>
@@ -2743,14 +2881,9 @@
       <w:r>
         <w:t xml:space="preserve"> vitae </w:t>
       </w:r>
-      <w:proofErr w:type="spellStart"/>
       <w:proofErr w:type="gramStart"/>
       <w:r>
-        <w:t>ligula</w:t>
-      </w:r>
-      <w:proofErr w:type="spellEnd"/>
-      <w:r>
-        <w:t> :</w:t>
+        <w:t>ligula :</w:t>
       </w:r>
       <w:proofErr w:type="gramEnd"/>
     </w:p>
@@ -2761,13 +2894,8 @@
           <w:numId w:val="7"/>
         </w:numPr>
       </w:pPr>
-      <w:proofErr w:type="spellStart"/>
-      <w:r>
-        <w:t>Aenean</w:t>
-      </w:r>
-      <w:proofErr w:type="spellEnd"/>
-      <w:r>
-        <w:t xml:space="preserve"> </w:t>
+      <w:r>
+        <w:t xml:space="preserve">Aenean </w:t>
       </w:r>
       <w:proofErr w:type="spellStart"/>
       <w:r>
@@ -2802,12 +2930,10 @@
         <w:t xml:space="preserve"> </w:t>
       </w:r>
       <w:proofErr w:type="spellStart"/>
-      <w:proofErr w:type="gramStart"/>
       <w:r>
         <w:t>est</w:t>
       </w:r>
       <w:proofErr w:type="spellEnd"/>
-      <w:proofErr w:type="gramEnd"/>
       <w:r>
         <w:t xml:space="preserve"> </w:t>
       </w:r>
@@ -2856,21 +2982,7 @@
         <w:rPr>
           <w:lang w:val="fr-FR"/>
         </w:rPr>
-        <w:t xml:space="preserve"> </w:t>
-      </w:r>
-      <w:proofErr w:type="spellStart"/>
-      <w:r>
-        <w:rPr>
-          <w:lang w:val="fr-FR"/>
-        </w:rPr>
-        <w:t>ipsum</w:t>
-      </w:r>
-      <w:proofErr w:type="spellEnd"/>
-      <w:r>
-        <w:rPr>
-          <w:lang w:val="fr-FR"/>
-        </w:rPr>
-        <w:t xml:space="preserve"> non </w:t>
+        <w:t xml:space="preserve"> ipsum non </w:t>
       </w:r>
       <w:proofErr w:type="spellStart"/>
       <w:r>
@@ -2912,21 +3024,7 @@
         <w:rPr>
           <w:lang w:val="fr-FR"/>
         </w:rPr>
-        <w:t xml:space="preserve"> </w:t>
-      </w:r>
-      <w:proofErr w:type="spellStart"/>
-      <w:r>
-        <w:rPr>
-          <w:lang w:val="fr-FR"/>
-        </w:rPr>
-        <w:t>ipsum</w:t>
-      </w:r>
-      <w:proofErr w:type="spellEnd"/>
-      <w:r>
-        <w:rPr>
-          <w:lang w:val="fr-FR"/>
-        </w:rPr>
-        <w:t xml:space="preserve"> </w:t>
+        <w:t xml:space="preserve"> ipsum </w:t>
       </w:r>
       <w:proofErr w:type="spellStart"/>
       <w:r>
@@ -2961,14 +3059,8 @@
           <w:numId w:val="7"/>
         </w:numPr>
       </w:pPr>
-      <w:proofErr w:type="spellStart"/>
-      <w:r>
-        <w:lastRenderedPageBreak/>
-        <w:t>Donec</w:t>
-      </w:r>
-      <w:proofErr w:type="spellEnd"/>
-      <w:r>
-        <w:t xml:space="preserve"> </w:t>
+      <w:r>
+        <w:t xml:space="preserve">Donec </w:t>
       </w:r>
       <w:proofErr w:type="spellStart"/>
       <w:r>
@@ -2987,12 +3079,10 @@
         <w:t xml:space="preserve"> at </w:t>
       </w:r>
       <w:proofErr w:type="spellStart"/>
-      <w:proofErr w:type="gramStart"/>
       <w:r>
         <w:t>purus</w:t>
       </w:r>
       <w:proofErr w:type="spellEnd"/>
-      <w:proofErr w:type="gramEnd"/>
       <w:r>
         <w:t xml:space="preserve"> </w:t>
       </w:r>
@@ -3002,50 +3092,50 @@
       </w:r>
       <w:proofErr w:type="spellEnd"/>
       <w:r>
-        <w:t xml:space="preserve"> </w:t>
-      </w:r>
-      <w:proofErr w:type="spellStart"/>
-      <w:r>
-        <w:t>pharetra</w:t>
-      </w:r>
-      <w:proofErr w:type="spellEnd"/>
-      <w:r>
-        <w:t>.</w:t>
-      </w:r>
-    </w:p>
-    <w:p/>
-    <w:p>
-      <w:pPr>
-        <w:pStyle w:val="Heading1"/>
-      </w:pPr>
-      <w:bookmarkStart w:id="5" w:name="_Toc284419188"/>
-      <w:r>
-        <w:t xml:space="preserve">A Third </w:t>
-      </w:r>
-      <w:r>
-        <w:t>Header One</w:t>
-      </w:r>
-      <w:bookmarkEnd w:id="5"/>
-      <w:r>
-        <w:t xml:space="preserve"> </w:t>
+        <w:t xml:space="preserve"> pharetra.</w:t>
       </w:r>
     </w:p>
     <w:p>
       <w:pPr>
-        <w:rPr>
-          <w:lang w:val="fr-FR"/>
-        </w:rPr>
-      </w:pPr>
-      <w:r>
-        <w:t xml:space="preserve">Lorem ipsum </w:t>
-      </w:r>
-      <w:proofErr w:type="gramStart"/>
-      <w:r>
-        <w:t>dolor sit</w:t>
-      </w:r>
-      <w:proofErr w:type="gramEnd"/>
-      <w:r>
-        <w:t xml:space="preserve"> amet, consectetur </w:t>
+        <w:pStyle w:val="Heading1"/>
+      </w:pPr>
+      <w:bookmarkStart w:id="5" w:name="_Toc284419188"/>
+      <w:r>
+        <w:lastRenderedPageBreak/>
+        <w:t xml:space="preserve">A Third </w:t>
+      </w:r>
+      <w:r>
+        <w:t>Header One</w:t>
+      </w:r>
+      <w:bookmarkEnd w:id="5"/>
+      <w:r>
+        <w:t xml:space="preserve"> </w:t>
+      </w:r>
+    </w:p>
+    <w:p>
+      <w:pPr>
+        <w:rPr>
+          <w:lang w:val="fr-FR"/>
+        </w:rPr>
+      </w:pPr>
+      <w:r>
+        <w:t xml:space="preserve">Lorem ipsum dolor sit </w:t>
+      </w:r>
+      <w:proofErr w:type="spellStart"/>
+      <w:r>
+        <w:t>amet</w:t>
+      </w:r>
+      <w:proofErr w:type="spellEnd"/>
+      <w:r>
+        <w:t xml:space="preserve">, </w:t>
+      </w:r>
+      <w:proofErr w:type="spellStart"/>
+      <w:r>
+        <w:t>consectetur</w:t>
+      </w:r>
+      <w:proofErr w:type="spellEnd"/>
+      <w:r>
+        <w:t xml:space="preserve"> </w:t>
       </w:r>
       <w:proofErr w:type="spellStart"/>
       <w:r>
@@ -3053,13 +3143,63 @@
       </w:r>
       <w:proofErr w:type="spellEnd"/>
       <w:r>
-        <w:t xml:space="preserve"> elit. </w:t>
-      </w:r>
-      <w:r>
-        <w:rPr>
-          <w:lang w:val="fr-FR"/>
-        </w:rPr>
-        <w:t xml:space="preserve">Nunc sed velit in mi molestie feugiat eu et sapien. Vivamus eu mi velit, sit amet lacinia tortor. Aenean sollicitudin, metus vitae laoreet ullamcorper, velit </w:t>
+        <w:t xml:space="preserve"> </w:t>
+      </w:r>
+      <w:proofErr w:type="spellStart"/>
+      <w:r>
+        <w:t>elit</w:t>
+      </w:r>
+      <w:proofErr w:type="spellEnd"/>
+      <w:r>
+        <w:t xml:space="preserve">. </w:t>
+      </w:r>
+      <w:r>
+        <w:rPr>
+          <w:lang w:val="fr-FR"/>
+        </w:rPr>
+        <w:t xml:space="preserve">Nunc sed velit in mi molestie feugiat eu et sapien. Vivamus eu mi velit, sit amet lacinia tortor. Aenean sollicitudin, metus vitae </w:t>
+      </w:r>
+      <w:proofErr w:type="spellStart"/>
+      <w:r>
+        <w:rPr>
+          <w:lang w:val="fr-FR"/>
+        </w:rPr>
+        <w:t>laoreet</w:t>
+      </w:r>
+      <w:proofErr w:type="spellEnd"/>
+      <w:r>
+        <w:rPr>
+          <w:lang w:val="fr-FR"/>
+        </w:rPr>
+        <w:t xml:space="preserve"> </w:t>
+      </w:r>
+      <w:proofErr w:type="spellStart"/>
+      <w:r>
+        <w:rPr>
+          <w:lang w:val="fr-FR"/>
+        </w:rPr>
+        <w:t>ullamcorper</w:t>
+      </w:r>
+      <w:proofErr w:type="spellEnd"/>
+      <w:r>
+        <w:rPr>
+          <w:lang w:val="fr-FR"/>
+        </w:rPr>
+        <w:t xml:space="preserve">, </w:t>
+      </w:r>
+      <w:proofErr w:type="spellStart"/>
+      <w:r>
+        <w:rPr>
+          <w:lang w:val="fr-FR"/>
+        </w:rPr>
+        <w:t>velit</w:t>
+      </w:r>
+      <w:proofErr w:type="spellEnd"/>
+      <w:r>
+        <w:rPr>
+          <w:lang w:val="fr-FR"/>
+        </w:rPr>
+        <w:t xml:space="preserve"> </w:t>
       </w:r>
       <w:proofErr w:type="spellStart"/>
       <w:r>
@@ -3129,21 +3269,7 @@
         <w:rPr>
           <w:lang w:val="fr-FR"/>
         </w:rPr>
-        <w:t xml:space="preserve"> </w:t>
-      </w:r>
-      <w:proofErr w:type="spellStart"/>
-      <w:r>
-        <w:rPr>
-          <w:lang w:val="fr-FR"/>
-        </w:rPr>
-        <w:t>at</w:t>
-      </w:r>
-      <w:proofErr w:type="spellEnd"/>
-      <w:r>
-        <w:rPr>
-          <w:lang w:val="fr-FR"/>
-        </w:rPr>
-        <w:t xml:space="preserve"> </w:t>
+        <w:t xml:space="preserve"> at </w:t>
       </w:r>
       <w:proofErr w:type="spellStart"/>
       <w:r>
@@ -3199,21 +3325,7 @@
         <w:rPr>
           <w:lang w:val="fr-FR"/>
         </w:rPr>
-        <w:t xml:space="preserve">. </w:t>
-      </w:r>
-      <w:proofErr w:type="spellStart"/>
-      <w:r>
-        <w:rPr>
-          <w:lang w:val="fr-FR"/>
-        </w:rPr>
-        <w:t>Cras</w:t>
-      </w:r>
-      <w:proofErr w:type="spellEnd"/>
-      <w:r>
-        <w:rPr>
-          <w:lang w:val="fr-FR"/>
-        </w:rPr>
-        <w:t xml:space="preserve"> </w:t>
+        <w:t xml:space="preserve">. Cras </w:t>
       </w:r>
       <w:proofErr w:type="spellStart"/>
       <w:r>
@@ -3269,7 +3381,21 @@
         <w:rPr>
           <w:lang w:val="fr-FR"/>
         </w:rPr>
-        <w:t xml:space="preserve">, tortor </w:t>
+        <w:t xml:space="preserve">, </w:t>
+      </w:r>
+      <w:proofErr w:type="spellStart"/>
+      <w:r>
+        <w:rPr>
+          <w:lang w:val="fr-FR"/>
+        </w:rPr>
+        <w:t>tortor</w:t>
+      </w:r>
+      <w:proofErr w:type="spellEnd"/>
+      <w:r>
+        <w:rPr>
+          <w:lang w:val="fr-FR"/>
+        </w:rPr>
+        <w:t xml:space="preserve"> </w:t>
       </w:r>
       <w:proofErr w:type="spellStart"/>
       <w:r>
@@ -3283,21 +3409,7 @@
         <w:rPr>
           <w:lang w:val="fr-FR"/>
         </w:rPr>
-        <w:t xml:space="preserve"> </w:t>
-      </w:r>
-      <w:proofErr w:type="spellStart"/>
-      <w:r>
-        <w:rPr>
-          <w:lang w:val="fr-FR"/>
-        </w:rPr>
-        <w:t>dictum</w:t>
-      </w:r>
-      <w:proofErr w:type="spellEnd"/>
-      <w:r>
-        <w:rPr>
-          <w:lang w:val="fr-FR"/>
-        </w:rPr>
-        <w:t xml:space="preserve"> </w:t>
+        <w:t xml:space="preserve"> dictum </w:t>
       </w:r>
       <w:proofErr w:type="spellStart"/>
       <w:r>
@@ -3311,7 +3423,21 @@
         <w:rPr>
           <w:lang w:val="fr-FR"/>
         </w:rPr>
-        <w:t xml:space="preserve">, eu </w:t>
+        <w:t xml:space="preserve">, </w:t>
+      </w:r>
+      <w:proofErr w:type="spellStart"/>
+      <w:r>
+        <w:rPr>
+          <w:lang w:val="fr-FR"/>
+        </w:rPr>
+        <w:t>eu</w:t>
+      </w:r>
+      <w:proofErr w:type="spellEnd"/>
+      <w:r>
+        <w:rPr>
+          <w:lang w:val="fr-FR"/>
+        </w:rPr>
+        <w:t xml:space="preserve"> </w:t>
       </w:r>
       <w:proofErr w:type="spellStart"/>
       <w:r>
@@ -3436,23 +3562,38 @@
         <w:r>
           <w:rPr>
             <w:rStyle w:val="Hyperlink"/>
+            <w:color w:val="0000FF"/>
           </w:rPr>
-          <w:t>WCAG2.0</w:t>
+          <w:t>WCAG2</w:t>
+        </w:r>
+        <w:r>
+          <w:rPr>
+            <w:rStyle w:val="Hyperlink"/>
+          </w:rPr>
+          <w:t>.0</w:t>
         </w:r>
       </w:hyperlink>
       <w:r>
         <w:t xml:space="preserve"> </w:t>
       </w:r>
       <w:r>
-        <w:t xml:space="preserve">Lorem ipsum </w:t>
-      </w:r>
-      <w:proofErr w:type="gramStart"/>
-      <w:r>
-        <w:t>dolor sit</w:t>
-      </w:r>
-      <w:proofErr w:type="gramEnd"/>
-      <w:r>
-        <w:t xml:space="preserve"> amet, consectetur </w:t>
+        <w:t xml:space="preserve">Lorem ipsum dolor sit </w:t>
+      </w:r>
+      <w:proofErr w:type="spellStart"/>
+      <w:r>
+        <w:t>amet</w:t>
+      </w:r>
+      <w:proofErr w:type="spellEnd"/>
+      <w:r>
+        <w:t xml:space="preserve">, </w:t>
+      </w:r>
+      <w:proofErr w:type="spellStart"/>
+      <w:r>
+        <w:t>consectetur</w:t>
+      </w:r>
+      <w:proofErr w:type="spellEnd"/>
+      <w:r>
+        <w:t xml:space="preserve"> </w:t>
       </w:r>
       <w:proofErr w:type="spellStart"/>
       <w:r>
@@ -3460,7 +3601,15 @@
       </w:r>
       <w:proofErr w:type="spellEnd"/>
       <w:r>
-        <w:t xml:space="preserve"> elit.</w:t>
+        <w:t xml:space="preserve"> </w:t>
+      </w:r>
+      <w:proofErr w:type="spellStart"/>
+      <w:r>
+        <w:t>elit</w:t>
+      </w:r>
+      <w:proofErr w:type="spellEnd"/>
+      <w:r>
+        <w:t>.</w:t>
       </w:r>
     </w:p>
     <w:p>
@@ -3485,7 +3634,15 @@
       </w:r>
       <w:proofErr w:type="spellEnd"/>
       <w:r>
-        <w:t xml:space="preserve"> magna at lacus </w:t>
+        <w:t xml:space="preserve"> magna at </w:t>
+      </w:r>
+      <w:proofErr w:type="spellStart"/>
+      <w:r>
+        <w:t>lacus</w:t>
+      </w:r>
+      <w:proofErr w:type="spellEnd"/>
+      <w:r>
+        <w:t xml:space="preserve"> </w:t>
       </w:r>
       <w:proofErr w:type="spellStart"/>
       <w:r>
@@ -3509,15 +3666,7 @@
       </w:r>
       <w:proofErr w:type="spellEnd"/>
       <w:r>
-        <w:t xml:space="preserve"> </w:t>
-      </w:r>
-      <w:proofErr w:type="spellStart"/>
-      <w:r>
-        <w:t>libero</w:t>
-      </w:r>
-      <w:proofErr w:type="spellEnd"/>
-      <w:r>
-        <w:t xml:space="preserve"> </w:t>
+        <w:t xml:space="preserve"> libero </w:t>
       </w:r>
       <w:proofErr w:type="spellStart"/>
       <w:r>
@@ -3565,21 +3714,7 @@
         <w:rPr>
           <w:lang w:val="fr-FR"/>
         </w:rPr>
-        <w:t xml:space="preserve"> </w:t>
-      </w:r>
-      <w:proofErr w:type="spellStart"/>
-      <w:r>
-        <w:rPr>
-          <w:lang w:val="fr-FR"/>
-        </w:rPr>
-        <w:t>ipsum</w:t>
-      </w:r>
-      <w:proofErr w:type="spellEnd"/>
-      <w:r>
-        <w:rPr>
-          <w:lang w:val="fr-FR"/>
-        </w:rPr>
-        <w:t xml:space="preserve"> </w:t>
+        <w:t xml:space="preserve"> ipsum </w:t>
       </w:r>
       <w:proofErr w:type="spellStart"/>
       <w:r>
@@ -3600,12 +3735,14 @@
       <w:pPr>
         <w:pStyle w:val="Heading3"/>
         <w:rPr>
+          <w:color w:val="365F91"/>
           <w:lang w:val="fr-FR"/>
         </w:rPr>
       </w:pPr>
       <w:bookmarkStart w:id="7" w:name="_Toc284419190"/>
       <w:r>
         <w:rPr>
+          <w:color w:val="365F91"/>
           <w:lang w:val="fr-FR"/>
         </w:rPr>
         <w:t xml:space="preserve">Header </w:t>
@@ -3613,6 +3750,7 @@
       <w:proofErr w:type="spellStart"/>
       <w:r>
         <w:rPr>
+          <w:color w:val="365F91"/>
           <w:lang w:val="fr-FR"/>
         </w:rPr>
         <w:t>Three</w:t>
@@ -3620,13 +3758,15 @@
       <w:proofErr w:type="spellEnd"/>
       <w:r>
         <w:rPr>
-          <w:lang w:val="fr-FR"/>
-        </w:rPr>
-        <w:t xml:space="preserve"> </w:t>
-      </w:r>
-      <w:proofErr w:type="spellStart"/>
-      <w:r>
-        <w:rPr>
+          <w:color w:val="365F91"/>
+          <w:lang w:val="fr-FR"/>
+        </w:rPr>
+        <w:t xml:space="preserve"> </w:t>
+      </w:r>
+      <w:proofErr w:type="spellStart"/>
+      <w:r>
+        <w:rPr>
+          <w:color w:val="365F91"/>
           <w:lang w:val="fr-FR"/>
         </w:rPr>
         <w:t>Text</w:t>
@@ -3635,6 +3775,7 @@
       <w:proofErr w:type="spellEnd"/>
       <w:r>
         <w:rPr>
+          <w:color w:val="365F91"/>
           <w:lang w:val="fr-FR"/>
         </w:rPr>
         <w:t xml:space="preserve"> </w:t>
@@ -3647,15 +3788,23 @@
         </w:rPr>
       </w:pPr>
       <w:r>
-        <w:t xml:space="preserve">Lorem ipsum </w:t>
-      </w:r>
-      <w:proofErr w:type="gramStart"/>
-      <w:r>
-        <w:t>dolor sit</w:t>
-      </w:r>
-      <w:proofErr w:type="gramEnd"/>
-      <w:r>
-        <w:t xml:space="preserve"> amet, consectetur </w:t>
+        <w:t xml:space="preserve">Lorem ipsum dolor sit </w:t>
+      </w:r>
+      <w:proofErr w:type="spellStart"/>
+      <w:r>
+        <w:t>amet</w:t>
+      </w:r>
+      <w:proofErr w:type="spellEnd"/>
+      <w:r>
+        <w:t xml:space="preserve">, </w:t>
+      </w:r>
+      <w:proofErr w:type="spellStart"/>
+      <w:r>
+        <w:t>consectetur</w:t>
+      </w:r>
+      <w:proofErr w:type="spellEnd"/>
+      <w:r>
+        <w:t xml:space="preserve"> </w:t>
       </w:r>
       <w:proofErr w:type="spellStart"/>
       <w:r>
@@ -3663,13 +3812,63 @@
       </w:r>
       <w:proofErr w:type="spellEnd"/>
       <w:r>
-        <w:t xml:space="preserve"> elit. </w:t>
-      </w:r>
-      <w:r>
-        <w:rPr>
-          <w:lang w:val="fr-FR"/>
-        </w:rPr>
-        <w:t xml:space="preserve">Nunc sed velit in mi molestie feugiat eu et sapien. Vivamus eu mi velit, sit amet lacinia tortor. Aenean sollicitudin, metus vitae laoreet ullamcorper, velit </w:t>
+        <w:t xml:space="preserve"> </w:t>
+      </w:r>
+      <w:proofErr w:type="spellStart"/>
+      <w:r>
+        <w:t>elit</w:t>
+      </w:r>
+      <w:proofErr w:type="spellEnd"/>
+      <w:r>
+        <w:t xml:space="preserve">. </w:t>
+      </w:r>
+      <w:r>
+        <w:rPr>
+          <w:lang w:val="fr-FR"/>
+        </w:rPr>
+        <w:t xml:space="preserve">Nunc sed velit in mi molestie feugiat eu et sapien. Vivamus eu mi velit, sit amet lacinia tortor. Aenean sollicitudin, metus vitae </w:t>
+      </w:r>
+      <w:proofErr w:type="spellStart"/>
+      <w:r>
+        <w:rPr>
+          <w:lang w:val="fr-FR"/>
+        </w:rPr>
+        <w:t>laoreet</w:t>
+      </w:r>
+      <w:proofErr w:type="spellEnd"/>
+      <w:r>
+        <w:rPr>
+          <w:lang w:val="fr-FR"/>
+        </w:rPr>
+        <w:t xml:space="preserve"> </w:t>
+      </w:r>
+      <w:proofErr w:type="spellStart"/>
+      <w:r>
+        <w:rPr>
+          <w:lang w:val="fr-FR"/>
+        </w:rPr>
+        <w:t>ullamcorper</w:t>
+      </w:r>
+      <w:proofErr w:type="spellEnd"/>
+      <w:r>
+        <w:rPr>
+          <w:lang w:val="fr-FR"/>
+        </w:rPr>
+        <w:t xml:space="preserve">, </w:t>
+      </w:r>
+      <w:proofErr w:type="spellStart"/>
+      <w:r>
+        <w:rPr>
+          <w:lang w:val="fr-FR"/>
+        </w:rPr>
+        <w:t>velit</w:t>
+      </w:r>
+      <w:proofErr w:type="spellEnd"/>
+      <w:r>
+        <w:rPr>
+          <w:lang w:val="fr-FR"/>
+        </w:rPr>
+        <w:t xml:space="preserve"> </w:t>
       </w:r>
       <w:proofErr w:type="spellStart"/>
       <w:r>
@@ -3739,21 +3938,7 @@
         <w:rPr>
           <w:lang w:val="fr-FR"/>
         </w:rPr>
-        <w:t xml:space="preserve"> </w:t>
-      </w:r>
-      <w:proofErr w:type="spellStart"/>
-      <w:r>
-        <w:rPr>
-          <w:lang w:val="fr-FR"/>
-        </w:rPr>
-        <w:t>at</w:t>
-      </w:r>
-      <w:proofErr w:type="spellEnd"/>
-      <w:r>
-        <w:rPr>
-          <w:lang w:val="fr-FR"/>
-        </w:rPr>
-        <w:t xml:space="preserve"> </w:t>
+        <w:t xml:space="preserve"> at </w:t>
       </w:r>
       <w:proofErr w:type="spellStart"/>
       <w:r>
@@ -3809,21 +3994,7 @@
         <w:rPr>
           <w:lang w:val="fr-FR"/>
         </w:rPr>
-        <w:t xml:space="preserve">. </w:t>
-      </w:r>
-      <w:proofErr w:type="spellStart"/>
-      <w:r>
-        <w:rPr>
-          <w:lang w:val="fr-FR"/>
-        </w:rPr>
-        <w:t>Cras</w:t>
-      </w:r>
-      <w:proofErr w:type="spellEnd"/>
-      <w:r>
-        <w:rPr>
-          <w:lang w:val="fr-FR"/>
-        </w:rPr>
-        <w:t xml:space="preserve"> </w:t>
+        <w:t xml:space="preserve">. Cras </w:t>
       </w:r>
       <w:proofErr w:type="spellStart"/>
       <w:r>
@@ -3879,7 +4050,21 @@
         <w:rPr>
           <w:lang w:val="fr-FR"/>
         </w:rPr>
-        <w:t xml:space="preserve">, tortor </w:t>
+        <w:t xml:space="preserve">, </w:t>
+      </w:r>
+      <w:proofErr w:type="spellStart"/>
+      <w:r>
+        <w:rPr>
+          <w:lang w:val="fr-FR"/>
+        </w:rPr>
+        <w:t>tortor</w:t>
+      </w:r>
+      <w:proofErr w:type="spellEnd"/>
+      <w:r>
+        <w:rPr>
+          <w:lang w:val="fr-FR"/>
+        </w:rPr>
+        <w:t xml:space="preserve"> </w:t>
       </w:r>
       <w:proofErr w:type="spellStart"/>
       <w:r>
@@ -3893,21 +4078,7 @@
         <w:rPr>
           <w:lang w:val="fr-FR"/>
         </w:rPr>
-        <w:t xml:space="preserve"> </w:t>
-      </w:r>
-      <w:proofErr w:type="spellStart"/>
-      <w:r>
-        <w:rPr>
-          <w:lang w:val="fr-FR"/>
-        </w:rPr>
-        <w:t>dictum</w:t>
-      </w:r>
-      <w:proofErr w:type="spellEnd"/>
-      <w:r>
-        <w:rPr>
-          <w:lang w:val="fr-FR"/>
-        </w:rPr>
-        <w:t xml:space="preserve"> </w:t>
+        <w:t xml:space="preserve"> dictum </w:t>
       </w:r>
       <w:proofErr w:type="spellStart"/>
       <w:r>
@@ -3921,7 +4092,21 @@
         <w:rPr>
           <w:lang w:val="fr-FR"/>
         </w:rPr>
-        <w:t xml:space="preserve">, eu </w:t>
+        <w:t xml:space="preserve">, </w:t>
+      </w:r>
+      <w:proofErr w:type="spellStart"/>
+      <w:r>
+        <w:rPr>
+          <w:lang w:val="fr-FR"/>
+        </w:rPr>
+        <w:t>eu</w:t>
+      </w:r>
+      <w:proofErr w:type="spellEnd"/>
+      <w:r>
+        <w:rPr>
+          <w:lang w:val="fr-FR"/>
+        </w:rPr>
+        <w:t xml:space="preserve"> </w:t>
       </w:r>
       <w:proofErr w:type="spellStart"/>
       <w:r>
@@ -3994,19 +4179,11 @@
           <w:lang w:val="fr-FR"/>
         </w:rPr>
       </w:pPr>
-      <w:proofErr w:type="spellStart"/>
-      <w:r>
-        <w:rPr>
-          <w:lang w:val="fr-FR"/>
-        </w:rPr>
-        <w:t>Cras</w:t>
-      </w:r>
-      <w:proofErr w:type="spellEnd"/>
-      <w:r>
-        <w:rPr>
-          <w:lang w:val="fr-FR"/>
-        </w:rPr>
-        <w:t xml:space="preserve"> </w:t>
+      <w:r>
+        <w:rPr>
+          <w:lang w:val="fr-FR"/>
+        </w:rPr>
+        <w:t xml:space="preserve">Cras </w:t>
       </w:r>
       <w:proofErr w:type="spellStart"/>
       <w:r>
@@ -4020,7 +4197,21 @@
         <w:rPr>
           <w:lang w:val="fr-FR"/>
         </w:rPr>
-        <w:t xml:space="preserve"> mollis nunc, ullamcorper porta </w:t>
+        <w:t xml:space="preserve"> mollis nunc, </w:t>
+      </w:r>
+      <w:proofErr w:type="spellStart"/>
+      <w:r>
+        <w:rPr>
+          <w:lang w:val="fr-FR"/>
+        </w:rPr>
+        <w:t>ullamcorper</w:t>
+      </w:r>
+      <w:proofErr w:type="spellEnd"/>
+      <w:r>
+        <w:rPr>
+          <w:lang w:val="fr-FR"/>
+        </w:rPr>
+        <w:t xml:space="preserve"> porta </w:t>
       </w:r>
       <w:proofErr w:type="spellStart"/>
       <w:r>
@@ -4118,21 +4309,7 @@
         <w:rPr>
           <w:lang w:val="fr-FR"/>
         </w:rPr>
-        <w:t xml:space="preserve"> </w:t>
-      </w:r>
-      <w:proofErr w:type="spellStart"/>
-      <w:r>
-        <w:rPr>
-          <w:lang w:val="fr-FR"/>
-        </w:rPr>
-        <w:t>at</w:t>
-      </w:r>
-      <w:proofErr w:type="spellEnd"/>
-      <w:r>
-        <w:rPr>
-          <w:lang w:val="fr-FR"/>
-        </w:rPr>
-        <w:t xml:space="preserve"> </w:t>
+        <w:t xml:space="preserve"> at </w:t>
       </w:r>
       <w:proofErr w:type="spellStart"/>
       <w:r>
@@ -4146,7 +4323,21 @@
         <w:rPr>
           <w:lang w:val="fr-FR"/>
         </w:rPr>
-        <w:t xml:space="preserve"> lacinia </w:t>
+        <w:t xml:space="preserve"> </w:t>
+      </w:r>
+      <w:proofErr w:type="spellStart"/>
+      <w:r>
+        <w:rPr>
+          <w:lang w:val="fr-FR"/>
+        </w:rPr>
+        <w:t>lacinia</w:t>
+      </w:r>
+      <w:proofErr w:type="spellEnd"/>
+      <w:r>
+        <w:rPr>
+          <w:lang w:val="fr-FR"/>
+        </w:rPr>
+        <w:t xml:space="preserve"> </w:t>
       </w:r>
       <w:proofErr w:type="spellStart"/>
       <w:r>
@@ -4377,7 +4568,21 @@
         <w:rPr>
           <w:lang w:val="fr-FR"/>
         </w:rPr>
-        <w:t xml:space="preserve"> sapien </w:t>
+        <w:t xml:space="preserve"> </w:t>
+      </w:r>
+      <w:proofErr w:type="spellStart"/>
+      <w:r>
+        <w:rPr>
+          <w:lang w:val="fr-FR"/>
+        </w:rPr>
+        <w:t>sapien</w:t>
+      </w:r>
+      <w:proofErr w:type="spellEnd"/>
+      <w:r>
+        <w:rPr>
+          <w:lang w:val="fr-FR"/>
+        </w:rPr>
+        <w:t xml:space="preserve"> </w:t>
       </w:r>
       <w:proofErr w:type="spellStart"/>
       <w:r>
@@ -4469,19 +4674,11 @@
           <w:lang w:val="fr-FR"/>
         </w:rPr>
       </w:pPr>
-      <w:proofErr w:type="spellStart"/>
-      <w:r>
-        <w:rPr>
-          <w:lang w:val="fr-FR"/>
-        </w:rPr>
-        <w:t>Cras</w:t>
-      </w:r>
-      <w:proofErr w:type="spellEnd"/>
-      <w:r>
-        <w:rPr>
-          <w:lang w:val="fr-FR"/>
-        </w:rPr>
-        <w:t xml:space="preserve"> </w:t>
+      <w:r>
+        <w:rPr>
+          <w:lang w:val="fr-FR"/>
+        </w:rPr>
+        <w:t xml:space="preserve">Cras </w:t>
       </w:r>
       <w:proofErr w:type="spellStart"/>
       <w:r>
@@ -4495,7 +4692,21 @@
         <w:rPr>
           <w:lang w:val="fr-FR"/>
         </w:rPr>
-        <w:t xml:space="preserve"> mollis nunc, ullamcorper porta </w:t>
+        <w:t xml:space="preserve"> mollis nunc, </w:t>
+      </w:r>
+      <w:proofErr w:type="spellStart"/>
+      <w:r>
+        <w:rPr>
+          <w:lang w:val="fr-FR"/>
+        </w:rPr>
+        <w:t>ullamcorper</w:t>
+      </w:r>
+      <w:proofErr w:type="spellEnd"/>
+      <w:r>
+        <w:rPr>
+          <w:lang w:val="fr-FR"/>
+        </w:rPr>
+        <w:t xml:space="preserve"> porta </w:t>
       </w:r>
       <w:proofErr w:type="spellStart"/>
       <w:r>
@@ -4593,21 +4804,7 @@
         <w:rPr>
           <w:lang w:val="fr-FR"/>
         </w:rPr>
-        <w:t xml:space="preserve"> </w:t>
-      </w:r>
-      <w:proofErr w:type="spellStart"/>
-      <w:r>
-        <w:rPr>
-          <w:lang w:val="fr-FR"/>
-        </w:rPr>
-        <w:t>at</w:t>
-      </w:r>
-      <w:proofErr w:type="spellEnd"/>
-      <w:r>
-        <w:rPr>
-          <w:lang w:val="fr-FR"/>
-        </w:rPr>
-        <w:t xml:space="preserve"> </w:t>
+        <w:t xml:space="preserve"> at </w:t>
       </w:r>
       <w:proofErr w:type="spellStart"/>
       <w:r>
@@ -4621,7 +4818,21 @@
         <w:rPr>
           <w:lang w:val="fr-FR"/>
         </w:rPr>
-        <w:t xml:space="preserve"> lacinia </w:t>
+        <w:t xml:space="preserve"> </w:t>
+      </w:r>
+      <w:proofErr w:type="spellStart"/>
+      <w:r>
+        <w:rPr>
+          <w:lang w:val="fr-FR"/>
+        </w:rPr>
+        <w:t>lacinia</w:t>
+      </w:r>
+      <w:proofErr w:type="spellEnd"/>
+      <w:r>
+        <w:rPr>
+          <w:lang w:val="fr-FR"/>
+        </w:rPr>
+        <w:t xml:space="preserve"> </w:t>
       </w:r>
       <w:proofErr w:type="spellStart"/>
       <w:r>
@@ -4852,7 +5063,21 @@
         <w:rPr>
           <w:lang w:val="fr-FR"/>
         </w:rPr>
-        <w:t xml:space="preserve"> sapien </w:t>
+        <w:t xml:space="preserve"> </w:t>
+      </w:r>
+      <w:proofErr w:type="spellStart"/>
+      <w:r>
+        <w:rPr>
+          <w:lang w:val="fr-FR"/>
+        </w:rPr>
+        <w:t>sapien</w:t>
+      </w:r>
+      <w:proofErr w:type="spellEnd"/>
+      <w:r>
+        <w:rPr>
+          <w:lang w:val="fr-FR"/>
+        </w:rPr>
+        <w:t xml:space="preserve"> </w:t>
       </w:r>
       <w:proofErr w:type="spellStart"/>
       <w:r>
@@ -4950,15 +5175,15 @@
       </w:r>
       <w:proofErr w:type="spellEnd"/>
       <w:r>
-        <w:t xml:space="preserve"> felis a </w:t>
-      </w:r>
-      <w:proofErr w:type="spellStart"/>
-      <w:r>
-        <w:t>libero</w:t>
-      </w:r>
-      <w:proofErr w:type="spellEnd"/>
-      <w:r>
-        <w:t xml:space="preserve"> </w:t>
+        <w:t xml:space="preserve"> </w:t>
+      </w:r>
+      <w:proofErr w:type="spellStart"/>
+      <w:r>
+        <w:t>felis</w:t>
+      </w:r>
+      <w:proofErr w:type="spellEnd"/>
+      <w:r>
+        <w:t xml:space="preserve"> a libero </w:t>
       </w:r>
       <w:proofErr w:type="spellStart"/>
       <w:r>
@@ -4966,7 +5191,15 @@
       </w:r>
       <w:proofErr w:type="spellEnd"/>
       <w:r>
-        <w:t xml:space="preserve"> consectetur </w:t>
+        <w:t xml:space="preserve"> </w:t>
+      </w:r>
+      <w:proofErr w:type="spellStart"/>
+      <w:r>
+        <w:t>consectetur</w:t>
+      </w:r>
+      <w:proofErr w:type="spellEnd"/>
+      <w:r>
+        <w:t xml:space="preserve"> </w:t>
       </w:r>
       <w:proofErr w:type="spellStart"/>
       <w:r>
@@ -4976,14 +5209,9 @@
       <w:r>
         <w:t xml:space="preserve"> vitae </w:t>
       </w:r>
-      <w:proofErr w:type="spellStart"/>
       <w:proofErr w:type="gramStart"/>
       <w:r>
-        <w:t>ligula</w:t>
-      </w:r>
-      <w:proofErr w:type="spellEnd"/>
-      <w:r>
-        <w:t> :</w:t>
+        <w:t>ligula :</w:t>
       </w:r>
       <w:proofErr w:type="gramEnd"/>
     </w:p>
@@ -4994,13 +5222,8 @@
           <w:numId w:val="7"/>
         </w:numPr>
       </w:pPr>
-      <w:proofErr w:type="spellStart"/>
-      <w:r>
-        <w:t>Aenean</w:t>
-      </w:r>
-      <w:proofErr w:type="spellEnd"/>
-      <w:r>
-        <w:t xml:space="preserve"> </w:t>
+      <w:r>
+        <w:t xml:space="preserve">Aenean </w:t>
       </w:r>
       <w:proofErr w:type="spellStart"/>
       <w:r>
@@ -5035,12 +5258,10 @@
         <w:t xml:space="preserve"> </w:t>
       </w:r>
       <w:proofErr w:type="spellStart"/>
-      <w:proofErr w:type="gramStart"/>
       <w:r>
         <w:t>est</w:t>
       </w:r>
       <w:proofErr w:type="spellEnd"/>
-      <w:proofErr w:type="gramEnd"/>
       <w:r>
         <w:t xml:space="preserve"> </w:t>
       </w:r>
@@ -5089,21 +5310,7 @@
         <w:rPr>
           <w:lang w:val="fr-FR"/>
         </w:rPr>
-        <w:t xml:space="preserve"> </w:t>
-      </w:r>
-      <w:proofErr w:type="spellStart"/>
-      <w:r>
-        <w:rPr>
-          <w:lang w:val="fr-FR"/>
-        </w:rPr>
-        <w:t>ipsum</w:t>
-      </w:r>
-      <w:proofErr w:type="spellEnd"/>
-      <w:r>
-        <w:rPr>
-          <w:lang w:val="fr-FR"/>
-        </w:rPr>
-        <w:t xml:space="preserve"> non </w:t>
+        <w:t xml:space="preserve"> ipsum non </w:t>
       </w:r>
       <w:proofErr w:type="spellStart"/>
       <w:r>
@@ -5145,21 +5352,7 @@
         <w:rPr>
           <w:lang w:val="fr-FR"/>
         </w:rPr>
-        <w:t xml:space="preserve"> </w:t>
-      </w:r>
-      <w:proofErr w:type="spellStart"/>
-      <w:r>
-        <w:rPr>
-          <w:lang w:val="fr-FR"/>
-        </w:rPr>
-        <w:t>ipsum</w:t>
-      </w:r>
-      <w:proofErr w:type="spellEnd"/>
-      <w:r>
-        <w:rPr>
-          <w:lang w:val="fr-FR"/>
-        </w:rPr>
-        <w:t xml:space="preserve"> </w:t>
+        <w:t xml:space="preserve"> ipsum </w:t>
       </w:r>
       <w:proofErr w:type="spellStart"/>
       <w:r>
@@ -5184,26 +5377,12 @@
         </w:numPr>
       </w:pPr>
       <w:r>
-        <w:lastRenderedPageBreak/>
-        <w:t xml:space="preserve">Morbi porta iaculis </w:t>
-      </w:r>
-      <w:proofErr w:type="gramStart"/>
-      <w:r>
-        <w:t>massa</w:t>
-      </w:r>
-      <w:proofErr w:type="gramEnd"/>
-      <w:r>
-        <w:t>, sed scelerisque felis fringilla ornare.</w:t>
+        <w:t>Morbi porta iaculis massa, sed scelerisque felis fringilla ornare.</w:t>
       </w:r>
     </w:p>
     <w:p>
-      <w:proofErr w:type="spellStart"/>
-      <w:r>
-        <w:t>Donec</w:t>
-      </w:r>
-      <w:proofErr w:type="spellEnd"/>
-      <w:r>
-        <w:t xml:space="preserve"> </w:t>
+      <w:r>
+        <w:t xml:space="preserve">Donec </w:t>
       </w:r>
       <w:proofErr w:type="spellStart"/>
       <w:r>
@@ -5222,12 +5401,10 @@
         <w:t xml:space="preserve"> at </w:t>
       </w:r>
       <w:proofErr w:type="spellStart"/>
-      <w:proofErr w:type="gramStart"/>
       <w:r>
         <w:t>purus</w:t>
       </w:r>
       <w:proofErr w:type="spellEnd"/>
-      <w:proofErr w:type="gramEnd"/>
       <w:r>
         <w:t xml:space="preserve"> </w:t>
       </w:r>
@@ -5251,7 +5428,7 @@
 </file>
 
 <file path=word/endnotes.xml><?xml version="1.0" encoding="utf-8"?>
-<w:endnotes xmlns:ve="http://schemas.openxmlformats.org/markup-compatibility/2006" xmlns:o="urn:schemas-microsoft-com:office:office" xmlns:r="http://schemas.openxmlformats.org/officeDocument/2006/relationships" xmlns:m="http://schemas.openxmlformats.org/officeDocument/2006/math" xmlns:v="urn:schemas-microsoft-com:vml" xmlns:wp="http://schemas.openxmlformats.org/drawingml/2006/wordprocessingDrawing" xmlns:w10="urn:schemas-microsoft-com:office:word" xmlns:w="http://schemas.openxmlformats.org/wordprocessingml/2006/main" xmlns:wne="http://schemas.microsoft.com/office/word/2006/wordml">
+<w:endnotes xmlns:wpc="http://schemas.microsoft.com/office/word/2010/wordprocessingCanvas" xmlns:cx="http://schemas.microsoft.com/office/drawing/2014/chartex" xmlns:cx1="http://schemas.microsoft.com/office/drawing/2015/9/8/chartex" xmlns:cx2="http://schemas.microsoft.com/office/drawing/2015/10/21/chartex" xmlns:cx3="http://schemas.microsoft.com/office/drawing/2016/5/9/chartex" xmlns:cx4="http://schemas.microsoft.com/office/drawing/2016/5/10/chartex" xmlns:cx5="http://schemas.microsoft.com/office/drawing/2016/5/11/chartex" xmlns:cx6="http://schemas.microsoft.com/office/drawing/2016/5/12/chartex" xmlns:cx7="http://schemas.microsoft.com/office/drawing/2016/5/13/chartex" xmlns:cx8="http://schemas.microsoft.com/office/drawing/2016/5/14/chartex" xmlns:mc="http://schemas.openxmlformats.org/markup-compatibility/2006" xmlns:aink="http://schemas.microsoft.com/office/drawing/2016/ink" xmlns:am3d="http://schemas.microsoft.com/office/drawing/2017/model3d" xmlns:o="urn:schemas-microsoft-com:office:office" xmlns:oel="http://schemas.microsoft.com/office/2019/extlst" xmlns:r="http://schemas.openxmlformats.org/officeDocument/2006/relationships" xmlns:m="http://schemas.openxmlformats.org/officeDocument/2006/math" xmlns:v="urn:schemas-microsoft-com:vml" xmlns:wp14="http://schemas.microsoft.com/office/word/2010/wordprocessingDrawing" xmlns:wp="http://schemas.openxmlformats.org/drawingml/2006/wordprocessingDrawing" xmlns:w10="urn:schemas-microsoft-com:office:word" xmlns:w="http://schemas.openxmlformats.org/wordprocessingml/2006/main" xmlns:w14="http://schemas.microsoft.com/office/word/2010/wordml" xmlns:w15="http://schemas.microsoft.com/office/word/2012/wordml" xmlns:w16cex="http://schemas.microsoft.com/office/word/2018/wordml/cex" xmlns:w16cid="http://schemas.microsoft.com/office/word/2016/wordml/cid" xmlns:w16="http://schemas.microsoft.com/office/word/2018/wordml" xmlns:w16du="http://schemas.microsoft.com/office/word/2023/wordml/word16du" xmlns:w16sdtdh="http://schemas.microsoft.com/office/word/2020/wordml/sdtdatahash" xmlns:w16se="http://schemas.microsoft.com/office/word/2015/wordml/symex" xmlns:wpg="http://schemas.microsoft.com/office/word/2010/wordprocessingGroup" xmlns:wpi="http://schemas.microsoft.com/office/word/2010/wordprocessingInk" xmlns:wne="http://schemas.microsoft.com/office/word/2006/wordml" xmlns:wps="http://schemas.microsoft.com/office/word/2010/wordprocessingShape" mc:Ignorable="w14 w15 w16se w16cid w16 w16cex w16sdtdh wp14">
   <w:endnote w:type="separator" w:id="-1">
     <w:p>
       <w:pPr>
@@ -5276,7 +5453,7 @@
 </file>
 
 <file path=word/footer1.xml><?xml version="1.0" encoding="utf-8"?>
-<w:ftr xmlns:ve="http://schemas.openxmlformats.org/markup-compatibility/2006" xmlns:o="urn:schemas-microsoft-com:office:office" xmlns:r="http://schemas.openxmlformats.org/officeDocument/2006/relationships" xmlns:m="http://schemas.openxmlformats.org/officeDocument/2006/math" xmlns:v="urn:schemas-microsoft-com:vml" xmlns:wp="http://schemas.openxmlformats.org/drawingml/2006/wordprocessingDrawing" xmlns:w10="urn:schemas-microsoft-com:office:word" xmlns:w="http://schemas.openxmlformats.org/wordprocessingml/2006/main" xmlns:wne="http://schemas.microsoft.com/office/word/2006/wordml">
+<w:ftr xmlns:wpc="http://schemas.microsoft.com/office/word/2010/wordprocessingCanvas" xmlns:cx="http://schemas.microsoft.com/office/drawing/2014/chartex" xmlns:cx1="http://schemas.microsoft.com/office/drawing/2015/9/8/chartex" xmlns:cx2="http://schemas.microsoft.com/office/drawing/2015/10/21/chartex" xmlns:cx3="http://schemas.microsoft.com/office/drawing/2016/5/9/chartex" xmlns:cx4="http://schemas.microsoft.com/office/drawing/2016/5/10/chartex" xmlns:cx5="http://schemas.microsoft.com/office/drawing/2016/5/11/chartex" xmlns:cx6="http://schemas.microsoft.com/office/drawing/2016/5/12/chartex" xmlns:cx7="http://schemas.microsoft.com/office/drawing/2016/5/13/chartex" xmlns:cx8="http://schemas.microsoft.com/office/drawing/2016/5/14/chartex" xmlns:mc="http://schemas.openxmlformats.org/markup-compatibility/2006" xmlns:aink="http://schemas.microsoft.com/office/drawing/2016/ink" xmlns:am3d="http://schemas.microsoft.com/office/drawing/2017/model3d" xmlns:o="urn:schemas-microsoft-com:office:office" xmlns:oel="http://schemas.microsoft.com/office/2019/extlst" xmlns:r="http://schemas.openxmlformats.org/officeDocument/2006/relationships" xmlns:m="http://schemas.openxmlformats.org/officeDocument/2006/math" xmlns:v="urn:schemas-microsoft-com:vml" xmlns:wp14="http://schemas.microsoft.com/office/word/2010/wordprocessingDrawing" xmlns:wp="http://schemas.openxmlformats.org/drawingml/2006/wordprocessingDrawing" xmlns:w10="urn:schemas-microsoft-com:office:word" xmlns:w="http://schemas.openxmlformats.org/wordprocessingml/2006/main" xmlns:w14="http://schemas.microsoft.com/office/word/2010/wordml" xmlns:w15="http://schemas.microsoft.com/office/word/2012/wordml" xmlns:w16cex="http://schemas.microsoft.com/office/word/2018/wordml/cex" xmlns:w16cid="http://schemas.microsoft.com/office/word/2016/wordml/cid" xmlns:w16="http://schemas.microsoft.com/office/word/2018/wordml" xmlns:w16du="http://schemas.microsoft.com/office/word/2023/wordml/word16du" xmlns:w16sdtdh="http://schemas.microsoft.com/office/word/2020/wordml/sdtdatahash" xmlns:w16se="http://schemas.microsoft.com/office/word/2015/wordml/symex" xmlns:wpg="http://schemas.microsoft.com/office/word/2010/wordprocessingGroup" xmlns:wpi="http://schemas.microsoft.com/office/word/2010/wordprocessingInk" xmlns:wne="http://schemas.microsoft.com/office/word/2006/wordml" xmlns:wps="http://schemas.microsoft.com/office/word/2010/wordprocessingShape" mc:Ignorable="w14 w15 w16se w16cid w16 w16cex w16sdtdh wp14">
   <w:tbl>
     <w:tblPr>
       <w:tblW w:w="5000" w:type="pct"/>
@@ -5286,7 +5463,7 @@
         <w:bottom w:w="72" w:type="dxa"/>
         <w:right w:w="115" w:type="dxa"/>
       </w:tblCellMar>
-      <w:tblLook w:val="04A0"/>
+      <w:tblLook w:val="04A0" w:firstRow="1" w:lastRow="0" w:firstColumn="1" w:lastColumn="0" w:noHBand="0" w:noVBand="1"/>
     </w:tblPr>
     <w:tblGrid>
       <w:gridCol w:w="959"/>
@@ -5310,15 +5487,29 @@
               <w:color w:val="FFFFFF" w:themeColor="background1"/>
             </w:rPr>
           </w:pPr>
-          <w:fldSimple w:instr=" PAGE   \* MERGEFORMAT ">
-            <w:r>
-              <w:rPr>
-                <w:noProof/>
-                <w:color w:val="FFFFFF" w:themeColor="background1"/>
-              </w:rPr>
-              <w:t>2</w:t>
-            </w:r>
-          </w:fldSimple>
+          <w:r>
+            <w:fldChar w:fldCharType="begin"/>
+          </w:r>
+          <w:r>
+            <w:instrText xml:space="preserve"> PAGE   \* MERGEFORMAT </w:instrText>
+          </w:r>
+          <w:r>
+            <w:fldChar w:fldCharType="separate"/>
+          </w:r>
+          <w:r>
+            <w:rPr>
+              <w:noProof/>
+              <w:color w:val="FFFFFF" w:themeColor="background1"/>
+            </w:rPr>
+            <w:t>2</w:t>
+          </w:r>
+          <w:r>
+            <w:rPr>
+              <w:noProof/>
+              <w:color w:val="FFFFFF" w:themeColor="background1"/>
+            </w:rPr>
+            <w:fldChar w:fldCharType="end"/>
+          </w:r>
         </w:p>
       </w:tc>
       <w:tc>
@@ -5347,9 +5538,6 @@
             <w:sdtPr>
               <w:alias w:val="Company"/>
               <w:id w:val="75914618"/>
-              <w:placeholder>
-                <w:docPart w:val="A7E8941EE06140AD8488DF44892CE82A"/>
-              </w:placeholder>
               <w:dataBinding w:prefixMappings="xmlns:ns0='http://schemas.openxmlformats.org/officeDocument/2006/extended-properties'" w:xpath="/ns0:Properties[1]/ns0:Company[1]" w:storeItemID="{6668398D-A668-4E3E-A5EB-62B293D839F1}"/>
               <w:text/>
             </w:sdtPr>
@@ -5372,7 +5560,7 @@
 </file>
 
 <file path=word/footnotes.xml><?xml version="1.0" encoding="utf-8"?>
-<w:footnotes xmlns:ve="http://schemas.openxmlformats.org/markup-compatibility/2006" xmlns:o="urn:schemas-microsoft-com:office:office" xmlns:r="http://schemas.openxmlformats.org/officeDocument/2006/relationships" xmlns:m="http://schemas.openxmlformats.org/officeDocument/2006/math" xmlns:v="urn:schemas-microsoft-com:vml" xmlns:wp="http://schemas.openxmlformats.org/drawingml/2006/wordprocessingDrawing" xmlns:w10="urn:schemas-microsoft-com:office:word" xmlns:w="http://schemas.openxmlformats.org/wordprocessingml/2006/main" xmlns:wne="http://schemas.microsoft.com/office/word/2006/wordml">
+<w:footnotes xmlns:wpc="http://schemas.microsoft.com/office/word/2010/wordprocessingCanvas" xmlns:cx="http://schemas.microsoft.com/office/drawing/2014/chartex" xmlns:cx1="http://schemas.microsoft.com/office/drawing/2015/9/8/chartex" xmlns:cx2="http://schemas.microsoft.com/office/drawing/2015/10/21/chartex" xmlns:cx3="http://schemas.microsoft.com/office/drawing/2016/5/9/chartex" xmlns:cx4="http://schemas.microsoft.com/office/drawing/2016/5/10/chartex" xmlns:cx5="http://schemas.microsoft.com/office/drawing/2016/5/11/chartex" xmlns:cx6="http://schemas.microsoft.com/office/drawing/2016/5/12/chartex" xmlns:cx7="http://schemas.microsoft.com/office/drawing/2016/5/13/chartex" xmlns:cx8="http://schemas.microsoft.com/office/drawing/2016/5/14/chartex" xmlns:mc="http://schemas.openxmlformats.org/markup-compatibility/2006" xmlns:aink="http://schemas.microsoft.com/office/drawing/2016/ink" xmlns:am3d="http://schemas.microsoft.com/office/drawing/2017/model3d" xmlns:o="urn:schemas-microsoft-com:office:office" xmlns:oel="http://schemas.microsoft.com/office/2019/extlst" xmlns:r="http://schemas.openxmlformats.org/officeDocument/2006/relationships" xmlns:m="http://schemas.openxmlformats.org/officeDocument/2006/math" xmlns:v="urn:schemas-microsoft-com:vml" xmlns:wp14="http://schemas.microsoft.com/office/word/2010/wordprocessingDrawing" xmlns:wp="http://schemas.openxmlformats.org/drawingml/2006/wordprocessingDrawing" xmlns:w10="urn:schemas-microsoft-com:office:word" xmlns:w="http://schemas.openxmlformats.org/wordprocessingml/2006/main" xmlns:w14="http://schemas.microsoft.com/office/word/2010/wordml" xmlns:w15="http://schemas.microsoft.com/office/word/2012/wordml" xmlns:w16cex="http://schemas.microsoft.com/office/word/2018/wordml/cex" xmlns:w16cid="http://schemas.microsoft.com/office/word/2016/wordml/cid" xmlns:w16="http://schemas.microsoft.com/office/word/2018/wordml" xmlns:w16du="http://schemas.microsoft.com/office/word/2023/wordml/word16du" xmlns:w16sdtdh="http://schemas.microsoft.com/office/word/2020/wordml/sdtdatahash" xmlns:w16se="http://schemas.microsoft.com/office/word/2015/wordml/symex" xmlns:wpg="http://schemas.microsoft.com/office/word/2010/wordprocessingGroup" xmlns:wpi="http://schemas.microsoft.com/office/word/2010/wordprocessingInk" xmlns:wne="http://schemas.microsoft.com/office/word/2006/wordml" xmlns:wps="http://schemas.microsoft.com/office/word/2010/wordprocessingShape" mc:Ignorable="w14 w15 w16se w16cid w16 w16cex w16sdtdh wp14">
   <w:footnote w:type="separator" w:id="-1">
     <w:p>
       <w:pPr>
@@ -5397,7 +5585,7 @@
 </file>
 
 <file path=word/header1.xml><?xml version="1.0" encoding="utf-8"?>
-<w:hdr xmlns:ve="http://schemas.openxmlformats.org/markup-compatibility/2006" xmlns:o="urn:schemas-microsoft-com:office:office" xmlns:r="http://schemas.openxmlformats.org/officeDocument/2006/relationships" xmlns:m="http://schemas.openxmlformats.org/officeDocument/2006/math" xmlns:v="urn:schemas-microsoft-com:vml" xmlns:wp="http://schemas.openxmlformats.org/drawingml/2006/wordprocessingDrawing" xmlns:w10="urn:schemas-microsoft-com:office:word" xmlns:w="http://schemas.openxmlformats.org/wordprocessingml/2006/main" xmlns:wne="http://schemas.microsoft.com/office/word/2006/wordml">
+<w:hdr xmlns:wpc="http://schemas.microsoft.com/office/word/2010/wordprocessingCanvas" xmlns:cx="http://schemas.microsoft.com/office/drawing/2014/chartex" xmlns:cx1="http://schemas.microsoft.com/office/drawing/2015/9/8/chartex" xmlns:cx2="http://schemas.microsoft.com/office/drawing/2015/10/21/chartex" xmlns:cx3="http://schemas.microsoft.com/office/drawing/2016/5/9/chartex" xmlns:cx4="http://schemas.microsoft.com/office/drawing/2016/5/10/chartex" xmlns:cx5="http://schemas.microsoft.com/office/drawing/2016/5/11/chartex" xmlns:cx6="http://schemas.microsoft.com/office/drawing/2016/5/12/chartex" xmlns:cx7="http://schemas.microsoft.com/office/drawing/2016/5/13/chartex" xmlns:cx8="http://schemas.microsoft.com/office/drawing/2016/5/14/chartex" xmlns:mc="http://schemas.openxmlformats.org/markup-compatibility/2006" xmlns:aink="http://schemas.microsoft.com/office/drawing/2016/ink" xmlns:am3d="http://schemas.microsoft.com/office/drawing/2017/model3d" xmlns:o="urn:schemas-microsoft-com:office:office" xmlns:oel="http://schemas.microsoft.com/office/2019/extlst" xmlns:r="http://schemas.openxmlformats.org/officeDocument/2006/relationships" xmlns:m="http://schemas.openxmlformats.org/officeDocument/2006/math" xmlns:v="urn:schemas-microsoft-com:vml" xmlns:wp14="http://schemas.microsoft.com/office/word/2010/wordprocessingDrawing" xmlns:wp="http://schemas.openxmlformats.org/drawingml/2006/wordprocessingDrawing" xmlns:w10="urn:schemas-microsoft-com:office:word" xmlns:w="http://schemas.openxmlformats.org/wordprocessingml/2006/main" xmlns:w14="http://schemas.microsoft.com/office/word/2010/wordml" xmlns:w15="http://schemas.microsoft.com/office/word/2012/wordml" xmlns:w16cex="http://schemas.microsoft.com/office/word/2018/wordml/cex" xmlns:w16cid="http://schemas.microsoft.com/office/word/2016/wordml/cid" xmlns:w16="http://schemas.microsoft.com/office/word/2018/wordml" xmlns:w16du="http://schemas.microsoft.com/office/word/2023/wordml/word16du" xmlns:w16sdtdh="http://schemas.microsoft.com/office/word/2020/wordml/sdtdatahash" xmlns:w16se="http://schemas.microsoft.com/office/word/2015/wordml/symex" xmlns:wpg="http://schemas.microsoft.com/office/word/2010/wordprocessingGroup" xmlns:wpi="http://schemas.microsoft.com/office/word/2010/wordprocessingInk" xmlns:wne="http://schemas.microsoft.com/office/word/2006/wordml" xmlns:wps="http://schemas.microsoft.com/office/word/2010/wordprocessingShape" mc:Ignorable="w14 w15 w16se w16cid w16 w16cex w16sdtdh wp14">
   <w:tbl>
     <w:tblPr>
       <w:tblW w:w="5000" w:type="pct"/>
@@ -5411,7 +5599,7 @@
         <w:bottom w:w="72" w:type="dxa"/>
         <w:right w:w="115" w:type="dxa"/>
       </w:tblCellMar>
-      <w:tblLook w:val="04A0"/>
+      <w:tblLook w:val="04A0" w:firstRow="1" w:lastRow="0" w:firstColumn="1" w:lastColumn="0" w:noHBand="0" w:noVBand="1"/>
     </w:tblPr>
     <w:tblGrid>
       <w:gridCol w:w="8395"/>
@@ -5469,7 +5657,7 @@
             <w:rFonts w:asciiTheme="majorHAnsi" w:eastAsiaTheme="majorEastAsia" w:hAnsiTheme="majorHAnsi" w:cstheme="majorBidi"/>
             <w:b/>
             <w:bCs/>
-            <w:color w:val="4F81BD" w:themeColor="accent1"/>
+            <w:color w:val="365F91"/>
             <w:sz w:val="36"/>
             <w:szCs w:val="36"/>
           </w:rPr>
@@ -5508,7 +5696,7 @@
                   <w:rFonts w:asciiTheme="majorHAnsi" w:eastAsiaTheme="majorEastAsia" w:hAnsiTheme="majorHAnsi" w:cstheme="majorBidi"/>
                   <w:b/>
                   <w:bCs/>
-                  <w:color w:val="4F81BD" w:themeColor="accent1"/>
+                  <w:color w:val="365F91"/>
                   <w:sz w:val="36"/>
                   <w:szCs w:val="36"/>
                 </w:rPr>
@@ -5529,8 +5717,8 @@
 </file>
 
 <file path=word/numbering.xml><?xml version="1.0" encoding="utf-8"?>
-<w:numbering xmlns:ve="http://schemas.openxmlformats.org/markup-compatibility/2006" xmlns:o="urn:schemas-microsoft-com:office:office" xmlns:r="http://schemas.openxmlformats.org/officeDocument/2006/relationships" xmlns:m="http://schemas.openxmlformats.org/officeDocument/2006/math" xmlns:v="urn:schemas-microsoft-com:vml" xmlns:wp="http://schemas.openxmlformats.org/drawingml/2006/wordprocessingDrawing" xmlns:w10="urn:schemas-microsoft-com:office:word" xmlns:w="http://schemas.openxmlformats.org/wordprocessingml/2006/main" xmlns:wne="http://schemas.microsoft.com/office/word/2006/wordml">
-  <w:abstractNum w:abstractNumId="0">
+<w:numbering xmlns:wpc="http://schemas.microsoft.com/office/word/2010/wordprocessingCanvas" xmlns:cx="http://schemas.microsoft.com/office/drawing/2014/chartex" xmlns:cx1="http://schemas.microsoft.com/office/drawing/2015/9/8/chartex" xmlns:cx2="http://schemas.microsoft.com/office/drawing/2015/10/21/chartex" xmlns:cx3="http://schemas.microsoft.com/office/drawing/2016/5/9/chartex" xmlns:cx4="http://schemas.microsoft.com/office/drawing/2016/5/10/chartex" xmlns:cx5="http://schemas.microsoft.com/office/drawing/2016/5/11/chartex" xmlns:cx6="http://schemas.microsoft.com/office/drawing/2016/5/12/chartex" xmlns:cx7="http://schemas.microsoft.com/office/drawing/2016/5/13/chartex" xmlns:cx8="http://schemas.microsoft.com/office/drawing/2016/5/14/chartex" xmlns:mc="http://schemas.openxmlformats.org/markup-compatibility/2006" xmlns:aink="http://schemas.microsoft.com/office/drawing/2016/ink" xmlns:am3d="http://schemas.microsoft.com/office/drawing/2017/model3d" xmlns:o="urn:schemas-microsoft-com:office:office" xmlns:oel="http://schemas.microsoft.com/office/2019/extlst" xmlns:r="http://schemas.openxmlformats.org/officeDocument/2006/relationships" xmlns:m="http://schemas.openxmlformats.org/officeDocument/2006/math" xmlns:v="urn:schemas-microsoft-com:vml" xmlns:wp14="http://schemas.microsoft.com/office/word/2010/wordprocessingDrawing" xmlns:wp="http://schemas.openxmlformats.org/drawingml/2006/wordprocessingDrawing" xmlns:w10="urn:schemas-microsoft-com:office:word" xmlns:w="http://schemas.openxmlformats.org/wordprocessingml/2006/main" xmlns:w14="http://schemas.microsoft.com/office/word/2010/wordml" xmlns:w15="http://schemas.microsoft.com/office/word/2012/wordml" xmlns:w16cex="http://schemas.microsoft.com/office/word/2018/wordml/cex" xmlns:w16cid="http://schemas.microsoft.com/office/word/2016/wordml/cid" xmlns:w16="http://schemas.microsoft.com/office/word/2018/wordml" xmlns:w16du="http://schemas.microsoft.com/office/word/2023/wordml/word16du" xmlns:w16sdtdh="http://schemas.microsoft.com/office/word/2020/wordml/sdtdatahash" xmlns:w16se="http://schemas.microsoft.com/office/word/2015/wordml/symex" xmlns:wpg="http://schemas.microsoft.com/office/word/2010/wordprocessingGroup" xmlns:wpi="http://schemas.microsoft.com/office/word/2010/wordprocessingInk" xmlns:wne="http://schemas.microsoft.com/office/word/2006/wordml" xmlns:wps="http://schemas.microsoft.com/office/word/2010/wordprocessingShape" mc:Ignorable="w14 w15 w16se w16cid w16 w16cex w16sdtdh wp14">
+  <w:abstractNum w:abstractNumId="0" w15:restartNumberingAfterBreak="0">
     <w:nsid w:val="180537B1"/>
     <w:multiLevelType w:val="hybridMultilevel"/>
     <w:tmpl w:val="8FF4258C"/>
@@ -5642,7 +5830,7 @@
       </w:rPr>
     </w:lvl>
   </w:abstractNum>
-  <w:abstractNum w:abstractNumId="1">
+  <w:abstractNum w:abstractNumId="1" w15:restartNumberingAfterBreak="0">
     <w:nsid w:val="2220700A"/>
     <w:multiLevelType w:val="hybridMultilevel"/>
     <w:tmpl w:val="F942DF6E"/>
@@ -5755,7 +5943,7 @@
       </w:rPr>
     </w:lvl>
   </w:abstractNum>
-  <w:abstractNum w:abstractNumId="2">
+  <w:abstractNum w:abstractNumId="2" w15:restartNumberingAfterBreak="0">
     <w:nsid w:val="46254E04"/>
     <w:multiLevelType w:val="hybridMultilevel"/>
     <w:tmpl w:val="2C6CAD22"/>
@@ -5867,7 +6055,7 @@
       </w:rPr>
     </w:lvl>
   </w:abstractNum>
-  <w:abstractNum w:abstractNumId="3">
+  <w:abstractNum w:abstractNumId="3" w15:restartNumberingAfterBreak="0">
     <w:nsid w:val="536F1FF6"/>
     <w:multiLevelType w:val="hybridMultilevel"/>
     <w:tmpl w:val="FCA04292"/>
@@ -5979,7 +6167,7 @@
       </w:rPr>
     </w:lvl>
   </w:abstractNum>
-  <w:abstractNum w:abstractNumId="4">
+  <w:abstractNum w:abstractNumId="4" w15:restartNumberingAfterBreak="0">
     <w:nsid w:val="5A745065"/>
     <w:multiLevelType w:val="hybridMultilevel"/>
     <w:tmpl w:val="F942DF6E"/>
@@ -6092,7 +6280,7 @@
       </w:rPr>
     </w:lvl>
   </w:abstractNum>
-  <w:abstractNum w:abstractNumId="5">
+  <w:abstractNum w:abstractNumId="5" w15:restartNumberingAfterBreak="0">
     <w:nsid w:val="623D7764"/>
     <w:multiLevelType w:val="hybridMultilevel"/>
     <w:tmpl w:val="0C50AB6E"/>
@@ -6205,7 +6393,7 @@
       </w:rPr>
     </w:lvl>
   </w:abstractNum>
-  <w:abstractNum w:abstractNumId="6">
+  <w:abstractNum w:abstractNumId="6" w15:restartNumberingAfterBreak="0">
     <w:nsid w:val="65314788"/>
     <w:multiLevelType w:val="multilevel"/>
     <w:tmpl w:val="E3A27794"/>
@@ -6354,7 +6542,7 @@
       </w:rPr>
     </w:lvl>
   </w:abstractNum>
-  <w:abstractNum w:abstractNumId="7">
+  <w:abstractNum w:abstractNumId="7" w15:restartNumberingAfterBreak="0">
     <w:nsid w:val="6F68416A"/>
     <w:multiLevelType w:val="multilevel"/>
     <w:tmpl w:val="873EB7B8"/>
@@ -6503,35 +6691,35 @@
       </w:rPr>
     </w:lvl>
   </w:abstractNum>
-  <w:num w:numId="1">
+  <w:num w:numId="1" w16cid:durableId="180897777">
     <w:abstractNumId w:val="3"/>
   </w:num>
-  <w:num w:numId="2">
+  <w:num w:numId="2" w16cid:durableId="169221338">
     <w:abstractNumId w:val="2"/>
   </w:num>
-  <w:num w:numId="3">
+  <w:num w:numId="3" w16cid:durableId="1257636342">
     <w:abstractNumId w:val="0"/>
   </w:num>
-  <w:num w:numId="4">
+  <w:num w:numId="4" w16cid:durableId="1207059995">
     <w:abstractNumId w:val="6"/>
   </w:num>
-  <w:num w:numId="5">
+  <w:num w:numId="5" w16cid:durableId="824006108">
     <w:abstractNumId w:val="7"/>
   </w:num>
-  <w:num w:numId="6">
+  <w:num w:numId="6" w16cid:durableId="276179013">
     <w:abstractNumId w:val="5"/>
   </w:num>
-  <w:num w:numId="7">
+  <w:num w:numId="7" w16cid:durableId="2137750108">
     <w:abstractNumId w:val="1"/>
   </w:num>
-  <w:num w:numId="8">
+  <w:num w:numId="8" w16cid:durableId="215699878">
     <w:abstractNumId w:val="4"/>
   </w:num>
 </w:numbering>
 </file>
 
 <file path=word/styles.xml><?xml version="1.0" encoding="utf-8"?>
-<w:styles xmlns:r="http://schemas.openxmlformats.org/officeDocument/2006/relationships" xmlns:w="http://schemas.openxmlformats.org/wordprocessingml/2006/main">
+<w:styles xmlns:mc="http://schemas.openxmlformats.org/markup-compatibility/2006" xmlns:r="http://schemas.openxmlformats.org/officeDocument/2006/relationships" xmlns:w="http://schemas.openxmlformats.org/wordprocessingml/2006/main" xmlns:w14="http://schemas.microsoft.com/office/word/2010/wordml" xmlns:w15="http://schemas.microsoft.com/office/word/2012/wordml" xmlns:w16cex="http://schemas.microsoft.com/office/word/2018/wordml/cex" xmlns:w16cid="http://schemas.microsoft.com/office/word/2016/wordml/cid" xmlns:w16="http://schemas.microsoft.com/office/word/2018/wordml" xmlns:w16sdtdh="http://schemas.microsoft.com/office/word/2020/wordml/sdtdatahash" xmlns:w16se="http://schemas.microsoft.com/office/word/2015/wordml/symex" mc:Ignorable="w14 w15 w16se w16cid w16 w16cex w16sdtdh">
   <w:docDefaults>
     <w:rPrDefault>
       <w:rPr>
@@ -6547,144 +6735,383 @@
       </w:pPr>
     </w:pPrDefault>
   </w:docDefaults>
-  <w:latentStyles w:defLockedState="0" w:defUIPriority="99" w:defSemiHidden="1" w:defUnhideWhenUsed="1" w:defQFormat="0" w:count="267">
-    <w:lsdException w:name="Normal" w:semiHidden="0" w:uiPriority="0" w:unhideWhenUsed="0" w:qFormat="1"/>
-    <w:lsdException w:name="heading 1" w:semiHidden="0" w:uiPriority="9" w:unhideWhenUsed="0" w:qFormat="1"/>
-    <w:lsdException w:name="heading 2" w:uiPriority="9" w:qFormat="1"/>
-    <w:lsdException w:name="heading 3" w:uiPriority="9" w:qFormat="1"/>
-    <w:lsdException w:name="heading 4" w:uiPriority="9" w:qFormat="1"/>
-    <w:lsdException w:name="heading 5" w:uiPriority="9" w:qFormat="1"/>
-    <w:lsdException w:name="heading 6" w:uiPriority="9" w:qFormat="1"/>
-    <w:lsdException w:name="heading 7" w:uiPriority="9" w:qFormat="1"/>
-    <w:lsdException w:name="heading 8" w:uiPriority="9" w:qFormat="1"/>
-    <w:lsdException w:name="heading 9" w:uiPriority="9" w:qFormat="1"/>
-    <w:lsdException w:name="toc 1" w:uiPriority="39"/>
-    <w:lsdException w:name="toc 2" w:uiPriority="39"/>
-    <w:lsdException w:name="toc 3" w:uiPriority="39"/>
-    <w:lsdException w:name="toc 4" w:uiPriority="39"/>
-    <w:lsdException w:name="toc 5" w:uiPriority="39"/>
-    <w:lsdException w:name="toc 6" w:uiPriority="39"/>
-    <w:lsdException w:name="toc 7" w:uiPriority="39"/>
-    <w:lsdException w:name="toc 8" w:uiPriority="39"/>
-    <w:lsdException w:name="toc 9" w:uiPriority="39"/>
-    <w:lsdException w:name="caption" w:uiPriority="35" w:qFormat="1"/>
-    <w:lsdException w:name="Title" w:semiHidden="0" w:uiPriority="10" w:unhideWhenUsed="0" w:qFormat="1"/>
-    <w:lsdException w:name="Default Paragraph Font" w:uiPriority="1"/>
-    <w:lsdException w:name="Subtitle" w:semiHidden="0" w:uiPriority="11" w:unhideWhenUsed="0" w:qFormat="1"/>
-    <w:lsdException w:name="Strong" w:semiHidden="0" w:uiPriority="22" w:unhideWhenUsed="0" w:qFormat="1"/>
-    <w:lsdException w:name="Emphasis" w:semiHidden="0" w:uiPriority="20" w:unhideWhenUsed="0" w:qFormat="1"/>
-    <w:lsdException w:name="Table Grid" w:semiHidden="0" w:uiPriority="59" w:unhideWhenUsed="0"/>
-    <w:lsdException w:name="Placeholder Text" w:unhideWhenUsed="0"/>
-    <w:lsdException w:name="No Spacing" w:semiHidden="0" w:uiPriority="1" w:unhideWhenUsed="0" w:qFormat="1"/>
-    <w:lsdException w:name="Light Shading" w:semiHidden="0" w:uiPriority="60" w:unhideWhenUsed="0"/>
-    <w:lsdException w:name="Light List" w:semiHidden="0" w:uiPriority="61" w:unhideWhenUsed="0"/>
-    <w:lsdException w:name="Light Grid" w:semiHidden="0" w:uiPriority="62" w:unhideWhenUsed="0"/>
-    <w:lsdException w:name="Medium Shading 1" w:semiHidden="0" w:uiPriority="63" w:unhideWhenUsed="0"/>
-    <w:lsdException w:name="Medium Shading 2" w:semiHidden="0" w:uiPriority="64" w:unhideWhenUsed="0"/>
-    <w:lsdException w:name="Medium List 1" w:semiHidden="0" w:uiPriority="65" w:unhideWhenUsed="0"/>
-    <w:lsdException w:name="Medium List 2" w:semiHidden="0" w:uiPriority="66" w:unhideWhenUsed="0"/>
-    <w:lsdException w:name="Medium Grid 1" w:semiHidden="0" w:uiPriority="67" w:unhideWhenUsed="0"/>
-    <w:lsdException w:name="Medium Grid 2" w:semiHidden="0" w:uiPriority="68" w:unhideWhenUsed="0"/>
-    <w:lsdException w:name="Medium Grid 3" w:semiHidden="0" w:uiPriority="69" w:unhideWhenUsed="0"/>
-    <w:lsdException w:name="Dark List" w:semiHidden="0" w:uiPriority="70" w:unhideWhenUsed="0"/>
-    <w:lsdException w:name="Colorful Shading" w:semiHidden="0" w:uiPriority="71" w:unhideWhenUsed="0"/>
-    <w:lsdException w:name="Colorful List" w:semiHidden="0" w:uiPriority="72" w:unhideWhenUsed="0"/>
-    <w:lsdException w:name="Colorful Grid" w:semiHidden="0" w:uiPriority="73" w:unhideWhenUsed="0"/>
-    <w:lsdException w:name="Light Shading Accent 1" w:semiHidden="0" w:uiPriority="60" w:unhideWhenUsed="0"/>
-    <w:lsdException w:name="Light List Accent 1" w:semiHidden="0" w:uiPriority="61" w:unhideWhenUsed="0"/>
-    <w:lsdException w:name="Light Grid Accent 1" w:semiHidden="0" w:uiPriority="62" w:unhideWhenUsed="0"/>
-    <w:lsdException w:name="Medium Shading 1 Accent 1" w:semiHidden="0" w:uiPriority="63" w:unhideWhenUsed="0"/>
-    <w:lsdException w:name="Medium Shading 2 Accent 1" w:semiHidden="0" w:uiPriority="64" w:unhideWhenUsed="0"/>
-    <w:lsdException w:name="Medium List 1 Accent 1" w:semiHidden="0" w:uiPriority="65" w:unhideWhenUsed="0"/>
-    <w:lsdException w:name="Revision" w:unhideWhenUsed="0"/>
-    <w:lsdException w:name="List Paragraph" w:semiHidden="0" w:uiPriority="34" w:unhideWhenUsed="0" w:qFormat="1"/>
-    <w:lsdException w:name="Quote" w:semiHidden="0" w:uiPriority="29" w:unhideWhenUsed="0" w:qFormat="1"/>
-    <w:lsdException w:name="Intense Quote" w:semiHidden="0" w:uiPriority="30" w:unhideWhenUsed="0" w:qFormat="1"/>
-    <w:lsdException w:name="Medium List 2 Accent 1" w:semiHidden="0" w:uiPriority="66" w:unhideWhenUsed="0"/>
-    <w:lsdException w:name="Medium Grid 1 Accent 1" w:semiHidden="0" w:uiPriority="67" w:unhideWhenUsed="0"/>
-    <w:lsdException w:name="Medium Grid 2 Accent 1" w:semiHidden="0" w:uiPriority="68" w:unhideWhenUsed="0"/>
-    <w:lsdException w:name="Medium Grid 3 Accent 1" w:semiHidden="0" w:uiPriority="69" w:unhideWhenUsed="0"/>
-    <w:lsdException w:name="Dark List Accent 1" w:semiHidden="0" w:uiPriority="70" w:unhideWhenUsed="0"/>
-    <w:lsdException w:name="Colorful Shading Accent 1" w:semiHidden="0" w:uiPriority="71" w:unhideWhenUsed="0"/>
-    <w:lsdException w:name="Colorful List Accent 1" w:semiHidden="0" w:uiPriority="72" w:unhideWhenUsed="0"/>
-    <w:lsdException w:name="Colorful Grid Accent 1" w:semiHidden="0" w:uiPriority="73" w:unhideWhenUsed="0"/>
-    <w:lsdException w:name="Light Shading Accent 2" w:semiHidden="0" w:uiPriority="60" w:unhideWhenUsed="0"/>
-    <w:lsdException w:name="Light List Accent 2" w:semiHidden="0" w:uiPriority="61" w:unhideWhenUsed="0"/>
-    <w:lsdException w:name="Light Grid Accent 2" w:semiHidden="0" w:uiPriority="62" w:unhideWhenUsed="0"/>
-    <w:lsdException w:name="Medium Shading 1 Accent 2" w:semiHidden="0" w:uiPriority="63" w:unhideWhenUsed="0"/>
-    <w:lsdException w:name="Medium Shading 2 Accent 2" w:semiHidden="0" w:uiPriority="64" w:unhideWhenUsed="0"/>
-    <w:lsdException w:name="Medium List 1 Accent 2" w:semiHidden="0" w:uiPriority="65" w:unhideWhenUsed="0"/>
-    <w:lsdException w:name="Medium List 2 Accent 2" w:semiHidden="0" w:uiPriority="66" w:unhideWhenUsed="0"/>
-    <w:lsdException w:name="Medium Grid 1 Accent 2" w:semiHidden="0" w:uiPriority="67" w:unhideWhenUsed="0"/>
-    <w:lsdException w:name="Medium Grid 2 Accent 2" w:semiHidden="0" w:uiPriority="68" w:unhideWhenUsed="0"/>
-    <w:lsdException w:name="Medium Grid 3 Accent 2" w:semiHidden="0" w:uiPriority="69" w:unhideWhenUsed="0"/>
-    <w:lsdException w:name="Dark List Accent 2" w:semiHidden="0" w:uiPriority="70" w:unhideWhenUsed="0"/>
-    <w:lsdException w:name="Colorful Shading Accent 2" w:semiHidden="0" w:uiPriority="71" w:unhideWhenUsed="0"/>
-    <w:lsdException w:name="Colorful List Accent 2" w:semiHidden="0" w:uiPriority="72" w:unhideWhenUsed="0"/>
-    <w:lsdException w:name="Colorful Grid Accent 2" w:semiHidden="0" w:uiPriority="73" w:unhideWhenUsed="0"/>
-    <w:lsdException w:name="Light Shading Accent 3" w:semiHidden="0" w:uiPriority="60" w:unhideWhenUsed="0"/>
-    <w:lsdException w:name="Light List Accent 3" w:semiHidden="0" w:uiPriority="61" w:unhideWhenUsed="0"/>
-    <w:lsdException w:name="Light Grid Accent 3" w:semiHidden="0" w:uiPriority="62" w:unhideWhenUsed="0"/>
-    <w:lsdException w:name="Medium Shading 1 Accent 3" w:semiHidden="0" w:uiPriority="63" w:unhideWhenUsed="0"/>
-    <w:lsdException w:name="Medium Shading 2 Accent 3" w:semiHidden="0" w:uiPriority="64" w:unhideWhenUsed="0"/>
-    <w:lsdException w:name="Medium List 1 Accent 3" w:semiHidden="0" w:uiPriority="65" w:unhideWhenUsed="0"/>
-    <w:lsdException w:name="Medium List 2 Accent 3" w:semiHidden="0" w:uiPriority="66" w:unhideWhenUsed="0"/>
-    <w:lsdException w:name="Medium Grid 1 Accent 3" w:semiHidden="0" w:uiPriority="67" w:unhideWhenUsed="0"/>
-    <w:lsdException w:name="Medium Grid 2 Accent 3" w:semiHidden="0" w:uiPriority="68" w:unhideWhenUsed="0"/>
-    <w:lsdException w:name="Medium Grid 3 Accent 3" w:semiHidden="0" w:uiPriority="69" w:unhideWhenUsed="0"/>
-    <w:lsdException w:name="Dark List Accent 3" w:semiHidden="0" w:uiPriority="70" w:unhideWhenUsed="0"/>
-    <w:lsdException w:name="Colorful Shading Accent 3" w:semiHidden="0" w:uiPriority="71" w:unhideWhenUsed="0"/>
-    <w:lsdException w:name="Colorful List Accent 3" w:semiHidden="0" w:uiPriority="72" w:unhideWhenUsed="0"/>
-    <w:lsdException w:name="Colorful Grid Accent 3" w:semiHidden="0" w:uiPriority="73" w:unhideWhenUsed="0"/>
-    <w:lsdException w:name="Light Shading Accent 4" w:semiHidden="0" w:uiPriority="60" w:unhideWhenUsed="0"/>
-    <w:lsdException w:name="Light List Accent 4" w:semiHidden="0" w:uiPriority="61" w:unhideWhenUsed="0"/>
-    <w:lsdException w:name="Light Grid Accent 4" w:semiHidden="0" w:uiPriority="62" w:unhideWhenUsed="0"/>
-    <w:lsdException w:name="Medium Shading 1 Accent 4" w:semiHidden="0" w:uiPriority="63" w:unhideWhenUsed="0"/>
-    <w:lsdException w:name="Medium Shading 2 Accent 4" w:semiHidden="0" w:uiPriority="64" w:unhideWhenUsed="0"/>
-    <w:lsdException w:name="Medium List 1 Accent 4" w:semiHidden="0" w:uiPriority="65" w:unhideWhenUsed="0"/>
-    <w:lsdException w:name="Medium List 2 Accent 4" w:semiHidden="0" w:uiPriority="66" w:unhideWhenUsed="0"/>
-    <w:lsdException w:name="Medium Grid 1 Accent 4" w:semiHidden="0" w:uiPriority="67" w:unhideWhenUsed="0"/>
-    <w:lsdException w:name="Medium Grid 2 Accent 4" w:semiHidden="0" w:uiPriority="68" w:unhideWhenUsed="0"/>
-    <w:lsdException w:name="Medium Grid 3 Accent 4" w:semiHidden="0" w:uiPriority="69" w:unhideWhenUsed="0"/>
-    <w:lsdException w:name="Dark List Accent 4" w:semiHidden="0" w:uiPriority="70" w:unhideWhenUsed="0"/>
-    <w:lsdException w:name="Colorful Shading Accent 4" w:semiHidden="0" w:uiPriority="71" w:unhideWhenUsed="0"/>
-    <w:lsdException w:name="Colorful List Accent 4" w:semiHidden="0" w:uiPriority="72" w:unhideWhenUsed="0"/>
-    <w:lsdException w:name="Colorful Grid Accent 4" w:semiHidden="0" w:uiPriority="73" w:unhideWhenUsed="0"/>
-    <w:lsdException w:name="Light Shading Accent 5" w:semiHidden="0" w:uiPriority="60" w:unhideWhenUsed="0"/>
-    <w:lsdException w:name="Light List Accent 5" w:semiHidden="0" w:uiPriority="61" w:unhideWhenUsed="0"/>
-    <w:lsdException w:name="Light Grid Accent 5" w:semiHidden="0" w:uiPriority="62" w:unhideWhenUsed="0"/>
-    <w:lsdException w:name="Medium Shading 1 Accent 5" w:semiHidden="0" w:uiPriority="63" w:unhideWhenUsed="0"/>
-    <w:lsdException w:name="Medium Shading 2 Accent 5" w:semiHidden="0" w:uiPriority="64" w:unhideWhenUsed="0"/>
-    <w:lsdException w:name="Medium List 1 Accent 5" w:semiHidden="0" w:uiPriority="65" w:unhideWhenUsed="0"/>
-    <w:lsdException w:name="Medium List 2 Accent 5" w:semiHidden="0" w:uiPriority="66" w:unhideWhenUsed="0"/>
-    <w:lsdException w:name="Medium Grid 1 Accent 5" w:semiHidden="0" w:uiPriority="67" w:unhideWhenUsed="0"/>
-    <w:lsdException w:name="Medium Grid 2 Accent 5" w:semiHidden="0" w:uiPriority="68" w:unhideWhenUsed="0"/>
-    <w:lsdException w:name="Medium Grid 3 Accent 5" w:semiHidden="0" w:uiPriority="69" w:unhideWhenUsed="0"/>
-    <w:lsdException w:name="Dark List Accent 5" w:semiHidden="0" w:uiPriority="70" w:unhideWhenUsed="0"/>
-    <w:lsdException w:name="Colorful Shading Accent 5" w:semiHidden="0" w:uiPriority="71" w:unhideWhenUsed="0"/>
-    <w:lsdException w:name="Colorful List Accent 5" w:semiHidden="0" w:uiPriority="72" w:unhideWhenUsed="0"/>
-    <w:lsdException w:name="Colorful Grid Accent 5" w:semiHidden="0" w:uiPriority="73" w:unhideWhenUsed="0"/>
-    <w:lsdException w:name="Light Shading Accent 6" w:semiHidden="0" w:uiPriority="60" w:unhideWhenUsed="0"/>
-    <w:lsdException w:name="Light List Accent 6" w:semiHidden="0" w:uiPriority="61" w:unhideWhenUsed="0"/>
-    <w:lsdException w:name="Light Grid Accent 6" w:semiHidden="0" w:uiPriority="62" w:unhideWhenUsed="0"/>
-    <w:lsdException w:name="Medium Shading 1 Accent 6" w:semiHidden="0" w:uiPriority="63" w:unhideWhenUsed="0"/>
-    <w:lsdException w:name="Medium Shading 2 Accent 6" w:semiHidden="0" w:uiPriority="64" w:unhideWhenUsed="0"/>
-    <w:lsdException w:name="Medium List 1 Accent 6" w:semiHidden="0" w:uiPriority="65" w:unhideWhenUsed="0"/>
-    <w:lsdException w:name="Medium List 2 Accent 6" w:semiHidden="0" w:uiPriority="66" w:unhideWhenUsed="0"/>
-    <w:lsdException w:name="Medium Grid 1 Accent 6" w:semiHidden="0" w:uiPriority="67" w:unhideWhenUsed="0"/>
-    <w:lsdException w:name="Medium Grid 2 Accent 6" w:semiHidden="0" w:uiPriority="68" w:unhideWhenUsed="0"/>
-    <w:lsdException w:name="Medium Grid 3 Accent 6" w:semiHidden="0" w:uiPriority="69" w:unhideWhenUsed="0"/>
-    <w:lsdException w:name="Dark List Accent 6" w:semiHidden="0" w:uiPriority="70" w:unhideWhenUsed="0"/>
-    <w:lsdException w:name="Colorful Shading Accent 6" w:semiHidden="0" w:uiPriority="71" w:unhideWhenUsed="0"/>
-    <w:lsdException w:name="Colorful List Accent 6" w:semiHidden="0" w:uiPriority="72" w:unhideWhenUsed="0"/>
-    <w:lsdException w:name="Colorful Grid Accent 6" w:semiHidden="0" w:uiPriority="73" w:unhideWhenUsed="0"/>
-    <w:lsdException w:name="Subtle Emphasis" w:semiHidden="0" w:uiPriority="19" w:unhideWhenUsed="0" w:qFormat="1"/>
-    <w:lsdException w:name="Intense Emphasis" w:semiHidden="0" w:uiPriority="21" w:unhideWhenUsed="0" w:qFormat="1"/>
-    <w:lsdException w:name="Subtle Reference" w:semiHidden="0" w:uiPriority="31" w:unhideWhenUsed="0" w:qFormat="1"/>
-    <w:lsdException w:name="Intense Reference" w:semiHidden="0" w:uiPriority="32" w:unhideWhenUsed="0" w:qFormat="1"/>
-    <w:lsdException w:name="Book Title" w:semiHidden="0" w:uiPriority="33" w:unhideWhenUsed="0" w:qFormat="1"/>
-    <w:lsdException w:name="Bibliography" w:uiPriority="37"/>
-    <w:lsdException w:name="TOC Heading" w:uiPriority="39" w:qFormat="1"/>
+  <w:latentStyles w:defLockedState="0" w:defUIPriority="99" w:defSemiHidden="0" w:defUnhideWhenUsed="0" w:defQFormat="0" w:count="376">
+    <w:lsdException w:name="Normal" w:uiPriority="0" w:qFormat="1"/>
+    <w:lsdException w:name="heading 1" w:uiPriority="9" w:qFormat="1"/>
+    <w:lsdException w:name="heading 2" w:semiHidden="1" w:uiPriority="9" w:unhideWhenUsed="1" w:qFormat="1"/>
+    <w:lsdException w:name="heading 3" w:semiHidden="1" w:uiPriority="9" w:unhideWhenUsed="1" w:qFormat="1"/>
+    <w:lsdException w:name="heading 4" w:semiHidden="1" w:uiPriority="9" w:unhideWhenUsed="1" w:qFormat="1"/>
+    <w:lsdException w:name="heading 5" w:semiHidden="1" w:uiPriority="9" w:unhideWhenUsed="1" w:qFormat="1"/>
+    <w:lsdException w:name="heading 6" w:semiHidden="1" w:uiPriority="9" w:unhideWhenUsed="1" w:qFormat="1"/>
+    <w:lsdException w:name="heading 7" w:semiHidden="1" w:uiPriority="9" w:unhideWhenUsed="1" w:qFormat="1"/>
+    <w:lsdException w:name="heading 8" w:semiHidden="1" w:uiPriority="9" w:unhideWhenUsed="1" w:qFormat="1"/>
+    <w:lsdException w:name="heading 9" w:semiHidden="1" w:uiPriority="9" w:unhideWhenUsed="1" w:qFormat="1"/>
+    <w:lsdException w:name="index 1" w:semiHidden="1" w:unhideWhenUsed="1"/>
+    <w:lsdException w:name="index 2" w:semiHidden="1" w:unhideWhenUsed="1"/>
+    <w:lsdException w:name="index 3" w:semiHidden="1" w:unhideWhenUsed="1"/>
+    <w:lsdException w:name="index 4" w:semiHidden="1" w:unhideWhenUsed="1"/>
+    <w:lsdException w:name="index 5" w:semiHidden="1" w:unhideWhenUsed="1"/>
+    <w:lsdException w:name="index 6" w:semiHidden="1" w:unhideWhenUsed="1"/>
+    <w:lsdException w:name="index 7" w:semiHidden="1" w:unhideWhenUsed="1"/>
+    <w:lsdException w:name="index 8" w:semiHidden="1" w:unhideWhenUsed="1"/>
+    <w:lsdException w:name="index 9" w:semiHidden="1" w:unhideWhenUsed="1"/>
+    <w:lsdException w:name="toc 1" w:semiHidden="1" w:uiPriority="39" w:unhideWhenUsed="1"/>
+    <w:lsdException w:name="toc 2" w:semiHidden="1" w:uiPriority="39" w:unhideWhenUsed="1"/>
+    <w:lsdException w:name="toc 3" w:semiHidden="1" w:uiPriority="39" w:unhideWhenUsed="1"/>
+    <w:lsdException w:name="toc 4" w:semiHidden="1" w:uiPriority="39" w:unhideWhenUsed="1"/>
+    <w:lsdException w:name="toc 5" w:semiHidden="1" w:uiPriority="39" w:unhideWhenUsed="1"/>
+    <w:lsdException w:name="toc 6" w:semiHidden="1" w:uiPriority="39" w:unhideWhenUsed="1"/>
+    <w:lsdException w:name="toc 7" w:semiHidden="1" w:uiPriority="39" w:unhideWhenUsed="1"/>
+    <w:lsdException w:name="toc 8" w:semiHidden="1" w:uiPriority="39" w:unhideWhenUsed="1"/>
+    <w:lsdException w:name="toc 9" w:semiHidden="1" w:uiPriority="39" w:unhideWhenUsed="1"/>
+    <w:lsdException w:name="Normal Indent" w:semiHidden="1" w:unhideWhenUsed="1"/>
+    <w:lsdException w:name="footnote text" w:semiHidden="1" w:unhideWhenUsed="1"/>
+    <w:lsdException w:name="annotation text" w:semiHidden="1" w:unhideWhenUsed="1"/>
+    <w:lsdException w:name="header" w:semiHidden="1" w:unhideWhenUsed="1"/>
+    <w:lsdException w:name="footer" w:semiHidden="1" w:unhideWhenUsed="1"/>
+    <w:lsdException w:name="index heading" w:semiHidden="1" w:unhideWhenUsed="1"/>
+    <w:lsdException w:name="caption" w:semiHidden="1" w:uiPriority="35" w:unhideWhenUsed="1" w:qFormat="1"/>
+    <w:lsdException w:name="table of figures" w:semiHidden="1" w:unhideWhenUsed="1"/>
+    <w:lsdException w:name="envelope address" w:semiHidden="1" w:unhideWhenUsed="1"/>
+    <w:lsdException w:name="envelope return" w:semiHidden="1" w:unhideWhenUsed="1"/>
+    <w:lsdException w:name="footnote reference" w:semiHidden="1" w:unhideWhenUsed="1"/>
+    <w:lsdException w:name="annotation reference" w:semiHidden="1" w:unhideWhenUsed="1"/>
+    <w:lsdException w:name="line number" w:semiHidden="1" w:unhideWhenUsed="1"/>
+    <w:lsdException w:name="page number" w:semiHidden="1" w:unhideWhenUsed="1"/>
+    <w:lsdException w:name="endnote reference" w:semiHidden="1" w:unhideWhenUsed="1"/>
+    <w:lsdException w:name="endnote text" w:semiHidden="1" w:unhideWhenUsed="1"/>
+    <w:lsdException w:name="table of authorities" w:semiHidden="1" w:unhideWhenUsed="1"/>
+    <w:lsdException w:name="macro" w:semiHidden="1" w:unhideWhenUsed="1"/>
+    <w:lsdException w:name="toa heading" w:semiHidden="1" w:unhideWhenUsed="1"/>
+    <w:lsdException w:name="List" w:semiHidden="1" w:unhideWhenUsed="1"/>
+    <w:lsdException w:name="List Bullet" w:semiHidden="1" w:unhideWhenUsed="1"/>
+    <w:lsdException w:name="List Number" w:semiHidden="1" w:unhideWhenUsed="1"/>
+    <w:lsdException w:name="List 2" w:semiHidden="1" w:unhideWhenUsed="1"/>
+    <w:lsdException w:name="List 3" w:semiHidden="1" w:unhideWhenUsed="1"/>
+    <w:lsdException w:name="List 4" w:semiHidden="1" w:unhideWhenUsed="1"/>
+    <w:lsdException w:name="List 5" w:semiHidden="1" w:unhideWhenUsed="1"/>
+    <w:lsdException w:name="List Bullet 2" w:semiHidden="1" w:unhideWhenUsed="1"/>
+    <w:lsdException w:name="List Bullet 3" w:semiHidden="1" w:unhideWhenUsed="1"/>
+    <w:lsdException w:name="List Bullet 4" w:semiHidden="1" w:unhideWhenUsed="1"/>
+    <w:lsdException w:name="List Bullet 5" w:semiHidden="1" w:unhideWhenUsed="1"/>
+    <w:lsdException w:name="List Number 2" w:semiHidden="1" w:unhideWhenUsed="1"/>
+    <w:lsdException w:name="List Number 3" w:semiHidden="1" w:unhideWhenUsed="1"/>
+    <w:lsdException w:name="List Number 4" w:semiHidden="1" w:unhideWhenUsed="1"/>
+    <w:lsdException w:name="List Number 5" w:semiHidden="1" w:unhideWhenUsed="1"/>
+    <w:lsdException w:name="Title" w:uiPriority="10" w:qFormat="1"/>
+    <w:lsdException w:name="Closing" w:semiHidden="1" w:unhideWhenUsed="1"/>
+    <w:lsdException w:name="Signature" w:semiHidden="1" w:unhideWhenUsed="1"/>
+    <w:lsdException w:name="Default Paragraph Font" w:semiHidden="1" w:uiPriority="1" w:unhideWhenUsed="1"/>
+    <w:lsdException w:name="Body Text" w:semiHidden="1" w:unhideWhenUsed="1"/>
+    <w:lsdException w:name="Body Text Indent" w:semiHidden="1" w:unhideWhenUsed="1"/>
+    <w:lsdException w:name="List Continue" w:semiHidden="1" w:unhideWhenUsed="1"/>
+    <w:lsdException w:name="List Continue 2" w:semiHidden="1" w:unhideWhenUsed="1"/>
+    <w:lsdException w:name="List Continue 3" w:semiHidden="1" w:unhideWhenUsed="1"/>
+    <w:lsdException w:name="List Continue 4" w:semiHidden="1" w:unhideWhenUsed="1"/>
+    <w:lsdException w:name="List Continue 5" w:semiHidden="1" w:unhideWhenUsed="1"/>
+    <w:lsdException w:name="Message Header" w:semiHidden="1" w:unhideWhenUsed="1"/>
+    <w:lsdException w:name="Subtitle" w:uiPriority="11" w:qFormat="1"/>
+    <w:lsdException w:name="Salutation" w:semiHidden="1" w:unhideWhenUsed="1"/>
+    <w:lsdException w:name="Date" w:semiHidden="1" w:unhideWhenUsed="1"/>
+    <w:lsdException w:name="Body Text First Indent" w:semiHidden="1" w:unhideWhenUsed="1"/>
+    <w:lsdException w:name="Body Text First Indent 2" w:semiHidden="1" w:unhideWhenUsed="1"/>
+    <w:lsdException w:name="Note Heading" w:semiHidden="1" w:unhideWhenUsed="1"/>
+    <w:lsdException w:name="Body Text 2" w:semiHidden="1" w:unhideWhenUsed="1"/>
+    <w:lsdException w:name="Body Text 3" w:semiHidden="1" w:unhideWhenUsed="1"/>
+    <w:lsdException w:name="Body Text Indent 2" w:semiHidden="1" w:unhideWhenUsed="1"/>
+    <w:lsdException w:name="Body Text Indent 3" w:semiHidden="1" w:unhideWhenUsed="1"/>
+    <w:lsdException w:name="Block Text" w:semiHidden="1" w:unhideWhenUsed="1"/>
+    <w:lsdException w:name="Hyperlink" w:semiHidden="1" w:unhideWhenUsed="1"/>
+    <w:lsdException w:name="FollowedHyperlink" w:semiHidden="1" w:unhideWhenUsed="1"/>
+    <w:lsdException w:name="Strong" w:uiPriority="22" w:qFormat="1"/>
+    <w:lsdException w:name="Emphasis" w:uiPriority="20" w:qFormat="1"/>
+    <w:lsdException w:name="Document Map" w:semiHidden="1" w:unhideWhenUsed="1"/>
+    <w:lsdException w:name="Plain Text" w:semiHidden="1" w:unhideWhenUsed="1"/>
+    <w:lsdException w:name="E-mail Signature" w:semiHidden="1" w:unhideWhenUsed="1"/>
+    <w:lsdException w:name="HTML Top of Form" w:semiHidden="1" w:unhideWhenUsed="1"/>
+    <w:lsdException w:name="HTML Bottom of Form" w:semiHidden="1" w:unhideWhenUsed="1"/>
+    <w:lsdException w:name="Normal (Web)" w:semiHidden="1" w:unhideWhenUsed="1"/>
+    <w:lsdException w:name="HTML Acronym" w:semiHidden="1" w:unhideWhenUsed="1"/>
+    <w:lsdException w:name="HTML Address" w:semiHidden="1" w:unhideWhenUsed="1"/>
+    <w:lsdException w:name="HTML Cite" w:semiHidden="1" w:unhideWhenUsed="1"/>
+    <w:lsdException w:name="HTML Code" w:semiHidden="1" w:unhideWhenUsed="1"/>
+    <w:lsdException w:name="HTML Definition" w:semiHidden="1" w:unhideWhenUsed="1"/>
+    <w:lsdException w:name="HTML Keyboard" w:semiHidden="1" w:unhideWhenUsed="1"/>
+    <w:lsdException w:name="HTML Preformatted" w:semiHidden="1" w:unhideWhenUsed="1"/>
+    <w:lsdException w:name="HTML Sample" w:semiHidden="1" w:unhideWhenUsed="1"/>
+    <w:lsdException w:name="HTML Typewriter" w:semiHidden="1" w:unhideWhenUsed="1"/>
+    <w:lsdException w:name="HTML Variable" w:semiHidden="1" w:unhideWhenUsed="1"/>
+    <w:lsdException w:name="Normal Table" w:semiHidden="1" w:unhideWhenUsed="1"/>
+    <w:lsdException w:name="annotation subject" w:semiHidden="1" w:unhideWhenUsed="1"/>
+    <w:lsdException w:name="No List" w:semiHidden="1" w:unhideWhenUsed="1"/>
+    <w:lsdException w:name="Outline List 1" w:semiHidden="1" w:unhideWhenUsed="1"/>
+    <w:lsdException w:name="Outline List 2" w:semiHidden="1" w:unhideWhenUsed="1"/>
+    <w:lsdException w:name="Outline List 3" w:semiHidden="1" w:unhideWhenUsed="1"/>
+    <w:lsdException w:name="Table Simple 1" w:semiHidden="1" w:unhideWhenUsed="1"/>
+    <w:lsdException w:name="Table Simple 2" w:semiHidden="1" w:unhideWhenUsed="1"/>
+    <w:lsdException w:name="Table Simple 3" w:semiHidden="1" w:unhideWhenUsed="1"/>
+    <w:lsdException w:name="Table Classic 1" w:semiHidden="1" w:unhideWhenUsed="1"/>
+    <w:lsdException w:name="Table Classic 2" w:semiHidden="1" w:unhideWhenUsed="1"/>
+    <w:lsdException w:name="Table Classic 3" w:semiHidden="1" w:unhideWhenUsed="1"/>
+    <w:lsdException w:name="Table Classic 4" w:semiHidden="1" w:unhideWhenUsed="1"/>
+    <w:lsdException w:name="Table Colorful 1" w:semiHidden="1" w:unhideWhenUsed="1"/>
+    <w:lsdException w:name="Table Colorful 2" w:semiHidden="1" w:unhideWhenUsed="1"/>
+    <w:lsdException w:name="Table Colorful 3" w:semiHidden="1" w:unhideWhenUsed="1"/>
+    <w:lsdException w:name="Table Columns 1" w:semiHidden="1" w:unhideWhenUsed="1"/>
+    <w:lsdException w:name="Table Columns 2" w:semiHidden="1" w:unhideWhenUsed="1"/>
+    <w:lsdException w:name="Table Columns 3" w:semiHidden="1" w:unhideWhenUsed="1"/>
+    <w:lsdException w:name="Table Columns 4" w:semiHidden="1" w:unhideWhenUsed="1"/>
+    <w:lsdException w:name="Table Columns 5" w:semiHidden="1" w:unhideWhenUsed="1"/>
+    <w:lsdException w:name="Table Grid 1" w:semiHidden="1" w:unhideWhenUsed="1"/>
+    <w:lsdException w:name="Table Grid 2" w:semiHidden="1" w:unhideWhenUsed="1"/>
+    <w:lsdException w:name="Table Grid 3" w:semiHidden="1" w:unhideWhenUsed="1"/>
+    <w:lsdException w:name="Table Grid 4" w:semiHidden="1" w:unhideWhenUsed="1"/>
+    <w:lsdException w:name="Table Grid 5" w:semiHidden="1" w:unhideWhenUsed="1"/>
+    <w:lsdException w:name="Table Grid 6" w:semiHidden="1" w:unhideWhenUsed="1"/>
+    <w:lsdException w:name="Table Grid 7" w:semiHidden="1" w:unhideWhenUsed="1"/>
+    <w:lsdException w:name="Table Grid 8" w:semiHidden="1" w:unhideWhenUsed="1"/>
+    <w:lsdException w:name="Table List 1" w:semiHidden="1" w:unhideWhenUsed="1"/>
+    <w:lsdException w:name="Table List 2" w:semiHidden="1" w:unhideWhenUsed="1"/>
+    <w:lsdException w:name="Table List 3" w:semiHidden="1" w:unhideWhenUsed="1"/>
+    <w:lsdException w:name="Table List 4" w:semiHidden="1" w:unhideWhenUsed="1"/>
+    <w:lsdException w:name="Table List 5" w:semiHidden="1" w:unhideWhenUsed="1"/>
+    <w:lsdException w:name="Table List 6" w:semiHidden="1" w:unhideWhenUsed="1"/>
+    <w:lsdException w:name="Table List 7" w:semiHidden="1" w:unhideWhenUsed="1"/>
+    <w:lsdException w:name="Table List 8" w:semiHidden="1" w:unhideWhenUsed="1"/>
+    <w:lsdException w:name="Table 3D effects 1" w:semiHidden="1" w:unhideWhenUsed="1"/>
+    <w:lsdException w:name="Table 3D effects 2" w:semiHidden="1" w:unhideWhenUsed="1"/>
+    <w:lsdException w:name="Table 3D effects 3" w:semiHidden="1" w:unhideWhenUsed="1"/>
+    <w:lsdException w:name="Table Contemporary" w:semiHidden="1" w:unhideWhenUsed="1"/>
+    <w:lsdException w:name="Table Elegant" w:semiHidden="1" w:unhideWhenUsed="1"/>
+    <w:lsdException w:name="Table Professional" w:semiHidden="1" w:unhideWhenUsed="1"/>
+    <w:lsdException w:name="Table Subtle 1" w:semiHidden="1" w:unhideWhenUsed="1"/>
+    <w:lsdException w:name="Table Subtle 2" w:semiHidden="1" w:unhideWhenUsed="1"/>
+    <w:lsdException w:name="Table Web 1" w:semiHidden="1" w:unhideWhenUsed="1"/>
+    <w:lsdException w:name="Table Web 2" w:semiHidden="1" w:unhideWhenUsed="1"/>
+    <w:lsdException w:name="Table Web 3" w:semiHidden="1" w:unhideWhenUsed="1"/>
+    <w:lsdException w:name="Balloon Text" w:semiHidden="1" w:unhideWhenUsed="1"/>
+    <w:lsdException w:name="Table Grid" w:semiHidden="1" w:uiPriority="59" w:unhideWhenUsed="1"/>
+    <w:lsdException w:name="Table Theme" w:semiHidden="1" w:unhideWhenUsed="1"/>
+    <w:lsdException w:name="Placeholder Text" w:semiHidden="1"/>
+    <w:lsdException w:name="No Spacing" w:uiPriority="1" w:qFormat="1"/>
+    <w:lsdException w:name="Light Shading" w:uiPriority="60"/>
+    <w:lsdException w:name="Light List" w:uiPriority="61"/>
+    <w:lsdException w:name="Light Grid" w:uiPriority="62"/>
+    <w:lsdException w:name="Medium Shading 1" w:uiPriority="63"/>
+    <w:lsdException w:name="Medium Shading 2" w:uiPriority="64"/>
+    <w:lsdException w:name="Medium List 1" w:uiPriority="65"/>
+    <w:lsdException w:name="Medium List 2" w:uiPriority="66"/>
+    <w:lsdException w:name="Medium Grid 1" w:uiPriority="67"/>
+    <w:lsdException w:name="Medium Grid 2" w:uiPriority="68"/>
+    <w:lsdException w:name="Medium Grid 3" w:uiPriority="69"/>
+    <w:lsdException w:name="Dark List" w:uiPriority="70"/>
+    <w:lsdException w:name="Colorful Shading" w:uiPriority="71"/>
+    <w:lsdException w:name="Colorful List" w:uiPriority="72"/>
+    <w:lsdException w:name="Colorful Grid" w:uiPriority="73"/>
+    <w:lsdException w:name="Light Shading Accent 1" w:uiPriority="60"/>
+    <w:lsdException w:name="Light List Accent 1" w:uiPriority="61"/>
+    <w:lsdException w:name="Light Grid Accent 1" w:uiPriority="62"/>
+    <w:lsdException w:name="Medium Shading 1 Accent 1" w:uiPriority="63"/>
+    <w:lsdException w:name="Medium Shading 2 Accent 1" w:uiPriority="64"/>
+    <w:lsdException w:name="Medium List 1 Accent 1" w:uiPriority="65"/>
+    <w:lsdException w:name="Revision" w:semiHidden="1"/>
+    <w:lsdException w:name="List Paragraph" w:uiPriority="34" w:qFormat="1"/>
+    <w:lsdException w:name="Quote" w:uiPriority="29" w:qFormat="1"/>
+    <w:lsdException w:name="Intense Quote" w:uiPriority="30" w:qFormat="1"/>
+    <w:lsdException w:name="Medium List 2 Accent 1" w:uiPriority="66"/>
+    <w:lsdException w:name="Medium Grid 1 Accent 1" w:uiPriority="67"/>
+    <w:lsdException w:name="Medium Grid 2 Accent 1" w:uiPriority="68"/>
+    <w:lsdException w:name="Medium Grid 3 Accent 1" w:uiPriority="69"/>
+    <w:lsdException w:name="Dark List Accent 1" w:uiPriority="70"/>
+    <w:lsdException w:name="Colorful Shading Accent 1" w:uiPriority="71"/>
+    <w:lsdException w:name="Colorful List Accent 1" w:uiPriority="72"/>
+    <w:lsdException w:name="Colorful Grid Accent 1" w:uiPriority="73"/>
+    <w:lsdException w:name="Light Shading Accent 2" w:uiPriority="60"/>
+    <w:lsdException w:name="Light List Accent 2" w:uiPriority="61"/>
+    <w:lsdException w:name="Light Grid Accent 2" w:uiPriority="62"/>
+    <w:lsdException w:name="Medium Shading 1 Accent 2" w:uiPriority="63"/>
+    <w:lsdException w:name="Medium Shading 2 Accent 2" w:uiPriority="64"/>
+    <w:lsdException w:name="Medium List 1 Accent 2" w:uiPriority="65"/>
+    <w:lsdException w:name="Medium List 2 Accent 2" w:uiPriority="66"/>
+    <w:lsdException w:name="Medium Grid 1 Accent 2" w:uiPriority="67"/>
+    <w:lsdException w:name="Medium Grid 2 Accent 2" w:uiPriority="68"/>
+    <w:lsdException w:name="Medium Grid 3 Accent 2" w:uiPriority="69"/>
+    <w:lsdException w:name="Dark List Accent 2" w:uiPriority="70"/>
+    <w:lsdException w:name="Colorful Shading Accent 2" w:uiPriority="71"/>
+    <w:lsdException w:name="Colorful List Accent 2" w:uiPriority="72"/>
+    <w:lsdException w:name="Colorful Grid Accent 2" w:uiPriority="73"/>
+    <w:lsdException w:name="Light Shading Accent 3" w:uiPriority="60"/>
+    <w:lsdException w:name="Light List Accent 3" w:uiPriority="61"/>
+    <w:lsdException w:name="Light Grid Accent 3" w:uiPriority="62"/>
+    <w:lsdException w:name="Medium Shading 1 Accent 3" w:uiPriority="63"/>
+    <w:lsdException w:name="Medium Shading 2 Accent 3" w:uiPriority="64"/>
+    <w:lsdException w:name="Medium List 1 Accent 3" w:uiPriority="65"/>
+    <w:lsdException w:name="Medium List 2 Accent 3" w:uiPriority="66"/>
+    <w:lsdException w:name="Medium Grid 1 Accent 3" w:uiPriority="67"/>
+    <w:lsdException w:name="Medium Grid 2 Accent 3" w:uiPriority="68"/>
+    <w:lsdException w:name="Medium Grid 3 Accent 3" w:uiPriority="69"/>
+    <w:lsdException w:name="Dark List Accent 3" w:uiPriority="70"/>
+    <w:lsdException w:name="Colorful Shading Accent 3" w:uiPriority="71"/>
+    <w:lsdException w:name="Colorful List Accent 3" w:uiPriority="72"/>
+    <w:lsdException w:name="Colorful Grid Accent 3" w:uiPriority="73"/>
+    <w:lsdException w:name="Light Shading Accent 4" w:uiPriority="60"/>
+    <w:lsdException w:name="Light List Accent 4" w:uiPriority="61"/>
+    <w:lsdException w:name="Light Grid Accent 4" w:uiPriority="62"/>
+    <w:lsdException w:name="Medium Shading 1 Accent 4" w:uiPriority="63"/>
+    <w:lsdException w:name="Medium Shading 2 Accent 4" w:uiPriority="64"/>
+    <w:lsdException w:name="Medium List 1 Accent 4" w:uiPriority="65"/>
+    <w:lsdException w:name="Medium List 2 Accent 4" w:uiPriority="66"/>
+    <w:lsdException w:name="Medium Grid 1 Accent 4" w:uiPriority="67"/>
+    <w:lsdException w:name="Medium Grid 2 Accent 4" w:uiPriority="68"/>
+    <w:lsdException w:name="Medium Grid 3 Accent 4" w:uiPriority="69"/>
+    <w:lsdException w:name="Dark List Accent 4" w:uiPriority="70"/>
+    <w:lsdException w:name="Colorful Shading Accent 4" w:uiPriority="71"/>
+    <w:lsdException w:name="Colorful List Accent 4" w:uiPriority="72"/>
+    <w:lsdException w:name="Colorful Grid Accent 4" w:uiPriority="73"/>
+    <w:lsdException w:name="Light Shading Accent 5" w:uiPriority="60"/>
+    <w:lsdException w:name="Light List Accent 5" w:uiPriority="61"/>
+    <w:lsdException w:name="Light Grid Accent 5" w:uiPriority="62"/>
+    <w:lsdException w:name="Medium Shading 1 Accent 5" w:uiPriority="63"/>
+    <w:lsdException w:name="Medium Shading 2 Accent 5" w:uiPriority="64"/>
+    <w:lsdException w:name="Medium List 1 Accent 5" w:uiPriority="65"/>
+    <w:lsdException w:name="Medium List 2 Accent 5" w:uiPriority="66"/>
+    <w:lsdException w:name="Medium Grid 1 Accent 5" w:uiPriority="67"/>
+    <w:lsdException w:name="Medium Grid 2 Accent 5" w:uiPriority="68"/>
+    <w:lsdException w:name="Medium Grid 3 Accent 5" w:uiPriority="69"/>
+    <w:lsdException w:name="Dark List Accent 5" w:uiPriority="70"/>
+    <w:lsdException w:name="Colorful Shading Accent 5" w:uiPriority="71"/>
+    <w:lsdException w:name="Colorful List Accent 5" w:uiPriority="72"/>
+    <w:lsdException w:name="Colorful Grid Accent 5" w:uiPriority="73"/>
+    <w:lsdException w:name="Light Shading Accent 6" w:uiPriority="60"/>
+    <w:lsdException w:name="Light List Accent 6" w:uiPriority="61"/>
+    <w:lsdException w:name="Light Grid Accent 6" w:uiPriority="62"/>
+    <w:lsdException w:name="Medium Shading 1 Accent 6" w:uiPriority="63"/>
+    <w:lsdException w:name="Medium Shading 2 Accent 6" w:uiPriority="64"/>
+    <w:lsdException w:name="Medium List 1 Accent 6" w:uiPriority="65"/>
+    <w:lsdException w:name="Medium List 2 Accent 6" w:uiPriority="66"/>
+    <w:lsdException w:name="Medium Grid 1 Accent 6" w:uiPriority="67"/>
+    <w:lsdException w:name="Medium Grid 2 Accent 6" w:uiPriority="68"/>
+    <w:lsdException w:name="Medium Grid 3 Accent 6" w:uiPriority="69"/>
+    <w:lsdException w:name="Dark List Accent 6" w:uiPriority="70"/>
+    <w:lsdException w:name="Colorful Shading Accent 6" w:uiPriority="71"/>
+    <w:lsdException w:name="Colorful List Accent 6" w:uiPriority="72"/>
+    <w:lsdException w:name="Colorful Grid Accent 6" w:uiPriority="73"/>
+    <w:lsdException w:name="Subtle Emphasis" w:uiPriority="19" w:qFormat="1"/>
+    <w:lsdException w:name="Intense Emphasis" w:uiPriority="21" w:qFormat="1"/>
+    <w:lsdException w:name="Subtle Reference" w:uiPriority="31" w:qFormat="1"/>
+    <w:lsdException w:name="Intense Reference" w:uiPriority="32" w:qFormat="1"/>
+    <w:lsdException w:name="Book Title" w:uiPriority="33" w:qFormat="1"/>
+    <w:lsdException w:name="Bibliography" w:semiHidden="1" w:uiPriority="37" w:unhideWhenUsed="1"/>
+    <w:lsdException w:name="TOC Heading" w:semiHidden="1" w:uiPriority="39" w:unhideWhenUsed="1" w:qFormat="1"/>
+    <w:lsdException w:name="Plain Table 1" w:uiPriority="41"/>
+    <w:lsdException w:name="Plain Table 2" w:uiPriority="42"/>
+    <w:lsdException w:name="Plain Table 3" w:uiPriority="43"/>
+    <w:lsdException w:name="Plain Table 4" w:uiPriority="44"/>
+    <w:lsdException w:name="Plain Table 5" w:uiPriority="45"/>
+    <w:lsdException w:name="Grid Table Light" w:uiPriority="40"/>
+    <w:lsdException w:name="Grid Table 1 Light" w:uiPriority="46"/>
+    <w:lsdException w:name="Grid Table 2" w:uiPriority="47"/>
+    <w:lsdException w:name="Grid Table 3" w:uiPriority="48"/>
+    <w:lsdException w:name="Grid Table 4" w:uiPriority="49"/>
+    <w:lsdException w:name="Grid Table 5 Dark" w:uiPriority="50"/>
+    <w:lsdException w:name="Grid Table 6 Colorful" w:uiPriority="51"/>
+    <w:lsdException w:name="Grid Table 7 Colorful" w:uiPriority="52"/>
+    <w:lsdException w:name="Grid Table 1 Light Accent 1" w:uiPriority="46"/>
+    <w:lsdException w:name="Grid Table 2 Accent 1" w:uiPriority="47"/>
+    <w:lsdException w:name="Grid Table 3 Accent 1" w:uiPriority="48"/>
+    <w:lsdException w:name="Grid Table 4 Accent 1" w:uiPriority="49"/>
+    <w:lsdException w:name="Grid Table 5 Dark Accent 1" w:uiPriority="50"/>
+    <w:lsdException w:name="Grid Table 6 Colorful Accent 1" w:uiPriority="51"/>
+    <w:lsdException w:name="Grid Table 7 Colorful Accent 1" w:uiPriority="52"/>
+    <w:lsdException w:name="Grid Table 1 Light Accent 2" w:uiPriority="46"/>
+    <w:lsdException w:name="Grid Table 2 Accent 2" w:uiPriority="47"/>
+    <w:lsdException w:name="Grid Table 3 Accent 2" w:uiPriority="48"/>
+    <w:lsdException w:name="Grid Table 4 Accent 2" w:uiPriority="49"/>
+    <w:lsdException w:name="Grid Table 5 Dark Accent 2" w:uiPriority="50"/>
+    <w:lsdException w:name="Grid Table 6 Colorful Accent 2" w:uiPriority="51"/>
+    <w:lsdException w:name="Grid Table 7 Colorful Accent 2" w:uiPriority="52"/>
+    <w:lsdException w:name="Grid Table 1 Light Accent 3" w:uiPriority="46"/>
+    <w:lsdException w:name="Grid Table 2 Accent 3" w:uiPriority="47"/>
+    <w:lsdException w:name="Grid Table 3 Accent 3" w:uiPriority="48"/>
+    <w:lsdException w:name="Grid Table 4 Accent 3" w:uiPriority="49"/>
+    <w:lsdException w:name="Grid Table 5 Dark Accent 3" w:uiPriority="50"/>
+    <w:lsdException w:name="Grid Table 6 Colorful Accent 3" w:uiPriority="51"/>
+    <w:lsdException w:name="Grid Table 7 Colorful Accent 3" w:uiPriority="52"/>
+    <w:lsdException w:name="Grid Table 1 Light Accent 4" w:uiPriority="46"/>
+    <w:lsdException w:name="Grid Table 2 Accent 4" w:uiPriority="47"/>
+    <w:lsdException w:name="Grid Table 3 Accent 4" w:uiPriority="48"/>
+    <w:lsdException w:name="Grid Table 4 Accent 4" w:uiPriority="49"/>
+    <w:lsdException w:name="Grid Table 5 Dark Accent 4" w:uiPriority="50"/>
+    <w:lsdException w:name="Grid Table 6 Colorful Accent 4" w:uiPriority="51"/>
+    <w:lsdException w:name="Grid Table 7 Colorful Accent 4" w:uiPriority="52"/>
+    <w:lsdException w:name="Grid Table 1 Light Accent 5" w:uiPriority="46"/>
+    <w:lsdException w:name="Grid Table 2 Accent 5" w:uiPriority="47"/>
+    <w:lsdException w:name="Grid Table 3 Accent 5" w:uiPriority="48"/>
+    <w:lsdException w:name="Grid Table 4 Accent 5" w:uiPriority="49"/>
+    <w:lsdException w:name="Grid Table 5 Dark Accent 5" w:uiPriority="50"/>
+    <w:lsdException w:name="Grid Table 6 Colorful Accent 5" w:uiPriority="51"/>
+    <w:lsdException w:name="Grid Table 7 Colorful Accent 5" w:uiPriority="52"/>
+    <w:lsdException w:name="Grid Table 1 Light Accent 6" w:uiPriority="46"/>
+    <w:lsdException w:name="Grid Table 2 Accent 6" w:uiPriority="47"/>
+    <w:lsdException w:name="Grid Table 3 Accent 6" w:uiPriority="48"/>
+    <w:lsdException w:name="Grid Table 4 Accent 6" w:uiPriority="49"/>
+    <w:lsdException w:name="Grid Table 5 Dark Accent 6" w:uiPriority="50"/>
+    <w:lsdException w:name="Grid Table 6 Colorful Accent 6" w:uiPriority="51"/>
+    <w:lsdException w:name="Grid Table 7 Colorful Accent 6" w:uiPriority="52"/>
+    <w:lsdException w:name="List Table 1 Light" w:uiPriority="46"/>
+    <w:lsdException w:name="List Table 2" w:uiPriority="47"/>
+    <w:lsdException w:name="List Table 3" w:uiPriority="48"/>
+    <w:lsdException w:name="List Table 4" w:uiPriority="49"/>
+    <w:lsdException w:name="List Table 5 Dark" w:uiPriority="50"/>
+    <w:lsdException w:name="List Table 6 Colorful" w:uiPriority="51"/>
+    <w:lsdException w:name="List Table 7 Colorful" w:uiPriority="52"/>
+    <w:lsdException w:name="List Table 1 Light Accent 1" w:uiPriority="46"/>
+    <w:lsdException w:name="List Table 2 Accent 1" w:uiPriority="47"/>
+    <w:lsdException w:name="List Table 3 Accent 1" w:uiPriority="48"/>
+    <w:lsdException w:name="List Table 4 Accent 1" w:uiPriority="49"/>
+    <w:lsdException w:name="List Table 5 Dark Accent 1" w:uiPriority="50"/>
+    <w:lsdException w:name="List Table 6 Colorful Accent 1" w:uiPriority="51"/>
+    <w:lsdException w:name="List Table 7 Colorful Accent 1" w:uiPriority="52"/>
+    <w:lsdException w:name="List Table 1 Light Accent 2" w:uiPriority="46"/>
+    <w:lsdException w:name="List Table 2 Accent 2" w:uiPriority="47"/>
+    <w:lsdException w:name="List Table 3 Accent 2" w:uiPriority="48"/>
+    <w:lsdException w:name="List Table 4 Accent 2" w:uiPriority="49"/>
+    <w:lsdException w:name="List Table 5 Dark Accent 2" w:uiPriority="50"/>
+    <w:lsdException w:name="List Table 6 Colorful Accent 2" w:uiPriority="51"/>
+    <w:lsdException w:name="List Table 7 Colorful Accent 2" w:uiPriority="52"/>
+    <w:lsdException w:name="List Table 1 Light Accent 3" w:uiPriority="46"/>
+    <w:lsdException w:name="List Table 2 Accent 3" w:uiPriority="47"/>
+    <w:lsdException w:name="List Table 3 Accent 3" w:uiPriority="48"/>
+    <w:lsdException w:name="List Table 4 Accent 3" w:uiPriority="49"/>
+    <w:lsdException w:name="List Table 5 Dark Accent 3" w:uiPriority="50"/>
+    <w:lsdException w:name="List Table 6 Colorful Accent 3" w:uiPriority="51"/>
+    <w:lsdException w:name="List Table 7 Colorful Accent 3" w:uiPriority="52"/>
+    <w:lsdException w:name="List Table 1 Light Accent 4" w:uiPriority="46"/>
+    <w:lsdException w:name="List Table 2 Accent 4" w:uiPriority="47"/>
+    <w:lsdException w:name="List Table 3 Accent 4" w:uiPriority="48"/>
+    <w:lsdException w:name="List Table 4 Accent 4" w:uiPriority="49"/>
+    <w:lsdException w:name="List Table 5 Dark Accent 4" w:uiPriority="50"/>
+    <w:lsdException w:name="List Table 6 Colorful Accent 4" w:uiPriority="51"/>
+    <w:lsdException w:name="List Table 7 Colorful Accent 4" w:uiPriority="52"/>
+    <w:lsdException w:name="List Table 1 Light Accent 5" w:uiPriority="46"/>
+    <w:lsdException w:name="List Table 2 Accent 5" w:uiPriority="47"/>
+    <w:lsdException w:name="List Table 3 Accent 5" w:uiPriority="48"/>
+    <w:lsdException w:name="List Table 4 Accent 5" w:uiPriority="49"/>
+    <w:lsdException w:name="List Table 5 Dark Accent 5" w:uiPriority="50"/>
+    <w:lsdException w:name="List Table 6 Colorful Accent 5" w:uiPriority="51"/>
+    <w:lsdException w:name="List Table 7 Colorful Accent 5" w:uiPriority="52"/>
+    <w:lsdException w:name="List Table 1 Light Accent 6" w:uiPriority="46"/>
+    <w:lsdException w:name="List Table 2 Accent 6" w:uiPriority="47"/>
+    <w:lsdException w:name="List Table 3 Accent 6" w:uiPriority="48"/>
+    <w:lsdException w:name="List Table 4 Accent 6" w:uiPriority="49"/>
+    <w:lsdException w:name="List Table 5 Dark Accent 6" w:uiPriority="50"/>
+    <w:lsdException w:name="List Table 6 Colorful Accent 6" w:uiPriority="51"/>
+    <w:lsdException w:name="List Table 7 Colorful Accent 6" w:uiPriority="52"/>
+    <w:lsdException w:name="Mention" w:semiHidden="1" w:unhideWhenUsed="1"/>
+    <w:lsdException w:name="Smart Hyperlink" w:semiHidden="1" w:unhideWhenUsed="1"/>
+    <w:lsdException w:name="Hashtag" w:semiHidden="1" w:unhideWhenUsed="1"/>
+    <w:lsdException w:name="Unresolved Mention" w:semiHidden="1" w:unhideWhenUsed="1"/>
+    <w:lsdException w:name="Smart Link" w:semiHidden="1" w:unhideWhenUsed="1"/>
   </w:latentStyles>
   <w:style w:type="paragraph" w:default="1" w:styleId="Normal">
     <w:name w:val="Normal"/>
@@ -6698,7 +7125,7 @@
     <w:link w:val="Heading1Char"/>
     <w:uiPriority w:val="9"/>
     <w:qFormat/>
-    <w:rsid w:val="00514126"/>
+    <w:rsid w:val="006B4C9F"/>
     <w:pPr>
       <w:keepNext/>
       <w:keepLines/>
@@ -6709,7 +7136,7 @@
       <w:rFonts w:asciiTheme="majorHAnsi" w:eastAsiaTheme="majorEastAsia" w:hAnsiTheme="majorHAnsi" w:cstheme="majorBidi"/>
       <w:b/>
       <w:bCs/>
-      <w:color w:val="365F91" w:themeColor="accent1" w:themeShade="BF"/>
+      <w:color w:val="1F497D"/>
       <w:sz w:val="28"/>
       <w:szCs w:val="28"/>
     </w:rPr>
@@ -6722,7 +7149,7 @@
     <w:uiPriority w:val="9"/>
     <w:unhideWhenUsed/>
     <w:qFormat/>
-    <w:rsid w:val="00BB627E"/>
+    <w:rsid w:val="006B4C9F"/>
     <w:pPr>
       <w:keepNext/>
       <w:keepLines/>
@@ -6733,7 +7160,7 @@
       <w:rFonts w:asciiTheme="majorHAnsi" w:eastAsiaTheme="majorEastAsia" w:hAnsiTheme="majorHAnsi" w:cstheme="majorBidi"/>
       <w:b/>
       <w:bCs/>
-      <w:color w:val="4F81BD" w:themeColor="accent1"/>
+      <w:color w:val="365F91"/>
       <w:sz w:val="26"/>
       <w:szCs w:val="26"/>
     </w:rPr>
@@ -6768,7 +7195,7 @@
     <w:uiPriority w:val="9"/>
     <w:unhideWhenUsed/>
     <w:qFormat/>
-    <w:rsid w:val="00634724"/>
+    <w:rsid w:val="006B4C9F"/>
     <w:pPr>
       <w:keepNext/>
       <w:keepLines/>
@@ -6781,7 +7208,7 @@
       <w:bCs/>
       <w:i/>
       <w:iCs/>
-      <w:color w:val="4F81BD" w:themeColor="accent1"/>
+      <w:color w:val="365F91"/>
     </w:rPr>
   </w:style>
   <w:style w:type="character" w:default="1" w:styleId="DefaultParagraphFont">
@@ -6795,7 +7222,6 @@
     <w:uiPriority w:val="99"/>
     <w:semiHidden/>
     <w:unhideWhenUsed/>
-    <w:qFormat/>
     <w:tblPr>
       <w:tblInd w:w="0" w:type="dxa"/>
       <w:tblCellMar>
@@ -6868,12 +7294,12 @@
     <w:basedOn w:val="DefaultParagraphFont"/>
     <w:link w:val="Heading1"/>
     <w:uiPriority w:val="9"/>
-    <w:rsid w:val="00514126"/>
+    <w:rsid w:val="006B4C9F"/>
     <w:rPr>
       <w:rFonts w:asciiTheme="majorHAnsi" w:eastAsiaTheme="majorEastAsia" w:hAnsiTheme="majorHAnsi" w:cstheme="majorBidi"/>
       <w:b/>
       <w:bCs/>
-      <w:color w:val="365F91" w:themeColor="accent1" w:themeShade="BF"/>
+      <w:color w:val="1F497D"/>
       <w:sz w:val="28"/>
       <w:szCs w:val="28"/>
     </w:rPr>
@@ -6883,12 +7309,12 @@
     <w:basedOn w:val="DefaultParagraphFont"/>
     <w:link w:val="Heading2"/>
     <w:uiPriority w:val="9"/>
-    <w:rsid w:val="00BB627E"/>
+    <w:rsid w:val="006B4C9F"/>
     <w:rPr>
       <w:rFonts w:asciiTheme="majorHAnsi" w:eastAsiaTheme="majorEastAsia" w:hAnsiTheme="majorHAnsi" w:cstheme="majorBidi"/>
       <w:b/>
       <w:bCs/>
-      <w:color w:val="4F81BD" w:themeColor="accent1"/>
+      <w:color w:val="365F91"/>
       <w:sz w:val="26"/>
       <w:szCs w:val="26"/>
     </w:rPr>
@@ -6927,14 +7353,14 @@
     <w:basedOn w:val="DefaultParagraphFont"/>
     <w:link w:val="Heading4"/>
     <w:uiPriority w:val="9"/>
-    <w:rsid w:val="00634724"/>
+    <w:rsid w:val="006B4C9F"/>
     <w:rPr>
       <w:rFonts w:asciiTheme="majorHAnsi" w:eastAsiaTheme="majorEastAsia" w:hAnsiTheme="majorHAnsi" w:cstheme="majorBidi"/>
       <w:b/>
       <w:bCs/>
       <w:i/>
       <w:iCs/>
-      <w:color w:val="4F81BD" w:themeColor="accent1"/>
+      <w:color w:val="365F91"/>
     </w:rPr>
   </w:style>
   <w:style w:type="paragraph" w:styleId="TOCHeading">
@@ -7099,7 +7525,7 @@
 </file>
 
 <file path=word/glossary/document.xml><?xml version="1.0" encoding="utf-8"?>
-<w:glossaryDocument xmlns:ve="http://schemas.openxmlformats.org/markup-compatibility/2006" xmlns:o="urn:schemas-microsoft-com:office:office" xmlns:r="http://schemas.openxmlformats.org/officeDocument/2006/relationships" xmlns:m="http://schemas.openxmlformats.org/officeDocument/2006/math" xmlns:v="urn:schemas-microsoft-com:vml" xmlns:wp="http://schemas.openxmlformats.org/drawingml/2006/wordprocessingDrawing" xmlns:w10="urn:schemas-microsoft-com:office:word" xmlns:w="http://schemas.openxmlformats.org/wordprocessingml/2006/main" xmlns:wne="http://schemas.microsoft.com/office/word/2006/wordml">
+<w:glossaryDocument xmlns:wpc="http://schemas.microsoft.com/office/word/2010/wordprocessingCanvas" xmlns:cx="http://schemas.microsoft.com/office/drawing/2014/chartex" xmlns:cx1="http://schemas.microsoft.com/office/drawing/2015/9/8/chartex" xmlns:cx2="http://schemas.microsoft.com/office/drawing/2015/10/21/chartex" xmlns:cx3="http://schemas.microsoft.com/office/drawing/2016/5/9/chartex" xmlns:cx4="http://schemas.microsoft.com/office/drawing/2016/5/10/chartex" xmlns:cx5="http://schemas.microsoft.com/office/drawing/2016/5/11/chartex" xmlns:cx6="http://schemas.microsoft.com/office/drawing/2016/5/12/chartex" xmlns:cx7="http://schemas.microsoft.com/office/drawing/2016/5/13/chartex" xmlns:cx8="http://schemas.microsoft.com/office/drawing/2016/5/14/chartex" xmlns:mc="http://schemas.openxmlformats.org/markup-compatibility/2006" xmlns:aink="http://schemas.microsoft.com/office/drawing/2016/ink" xmlns:am3d="http://schemas.microsoft.com/office/drawing/2017/model3d" xmlns:o="urn:schemas-microsoft-com:office:office" xmlns:oel="http://schemas.microsoft.com/office/2019/extlst" xmlns:r="http://schemas.openxmlformats.org/officeDocument/2006/relationships" xmlns:m="http://schemas.openxmlformats.org/officeDocument/2006/math" xmlns:v="urn:schemas-microsoft-com:vml" xmlns:wp14="http://schemas.microsoft.com/office/word/2010/wordprocessingDrawing" xmlns:wp="http://schemas.openxmlformats.org/drawingml/2006/wordprocessingDrawing" xmlns:w10="urn:schemas-microsoft-com:office:word" xmlns:w="http://schemas.openxmlformats.org/wordprocessingml/2006/main" xmlns:w14="http://schemas.microsoft.com/office/word/2010/wordml" xmlns:w15="http://schemas.microsoft.com/office/word/2012/wordml" xmlns:w16cex="http://schemas.microsoft.com/office/word/2018/wordml/cex" xmlns:w16cid="http://schemas.microsoft.com/office/word/2016/wordml/cid" xmlns:w16="http://schemas.microsoft.com/office/word/2018/wordml" xmlns:w16du="http://schemas.microsoft.com/office/word/2023/wordml/word16du" xmlns:w16sdtdh="http://schemas.microsoft.com/office/word/2020/wordml/sdtdatahash" xmlns:w16se="http://schemas.microsoft.com/office/word/2015/wordml/symex" xmlns:wpg="http://schemas.microsoft.com/office/word/2010/wordprocessingGroup" xmlns:wpi="http://schemas.microsoft.com/office/word/2010/wordprocessingInk" xmlns:wne="http://schemas.microsoft.com/office/word/2006/wordml" xmlns:wps="http://schemas.microsoft.com/office/word/2010/wordprocessingShape" mc:Ignorable="w14 w15 w16se w16cid w16 w16cex w16sdtdh wp14">
   <w:docParts>
     <w:docPart>
       <w:docPartPr>
@@ -7157,7 +7583,7 @@
               <w:rFonts w:asciiTheme="majorHAnsi" w:eastAsiaTheme="majorEastAsia" w:hAnsiTheme="majorHAnsi" w:cstheme="majorBidi"/>
               <w:b/>
               <w:bCs/>
-              <w:color w:val="4F81BD" w:themeColor="accent1"/>
+              <w:color w:val="4472C4" w:themeColor="accent1"/>
               <w:sz w:val="36"/>
               <w:szCs w:val="36"/>
             </w:rPr>
@@ -7171,11 +7597,11 @@
 </file>
 
 <file path=word/glossary/fontTable.xml><?xml version="1.0" encoding="utf-8"?>
-<w:fonts xmlns:r="http://schemas.openxmlformats.org/officeDocument/2006/relationships" xmlns:w="http://schemas.openxmlformats.org/wordprocessingml/2006/main">
+<w:fonts xmlns:mc="http://schemas.openxmlformats.org/markup-compatibility/2006" xmlns:r="http://schemas.openxmlformats.org/officeDocument/2006/relationships" xmlns:w="http://schemas.openxmlformats.org/wordprocessingml/2006/main" xmlns:w14="http://schemas.microsoft.com/office/word/2010/wordml" xmlns:w15="http://schemas.microsoft.com/office/word/2012/wordml" xmlns:w16cex="http://schemas.microsoft.com/office/word/2018/wordml/cex" xmlns:w16cid="http://schemas.microsoft.com/office/word/2016/wordml/cid" xmlns:w16="http://schemas.microsoft.com/office/word/2018/wordml" xmlns:w16sdtdh="http://schemas.microsoft.com/office/word/2020/wordml/sdtdatahash" xmlns:w16se="http://schemas.microsoft.com/office/word/2015/wordml/symex" mc:Ignorable="w14 w15 w16se w16cid w16 w16cex w16sdtdh">
   <w:font w:name="Symbol">
     <w:panose1 w:val="05050102010706020507"/>
     <w:charset w:val="02"/>
-    <w:family w:val="roman"/>
+    <w:family w:val="decorative"/>
     <w:pitch w:val="variable"/>
     <w:sig w:usb0="00000000" w:usb1="10000000" w:usb2="00000000" w:usb3="00000000" w:csb0="80000000" w:csb1="00000000"/>
   </w:font>
@@ -7184,14 +7610,14 @@
     <w:charset w:val="00"/>
     <w:family w:val="swiss"/>
     <w:pitch w:val="variable"/>
-    <w:sig w:usb0="E10002FF" w:usb1="4000ACFF" w:usb2="00000009" w:usb3="00000000" w:csb0="0000019F" w:csb1="00000000"/>
+    <w:sig w:usb0="E0002AFF" w:usb1="C000247B" w:usb2="00000009" w:usb3="00000000" w:csb0="000001FF" w:csb1="00000000"/>
   </w:font>
   <w:font w:name="Times New Roman">
     <w:panose1 w:val="02020603050405020304"/>
     <w:charset w:val="00"/>
     <w:family w:val="roman"/>
     <w:pitch w:val="variable"/>
-    <w:sig w:usb0="E0002AFF" w:usb1="C0007841" w:usb2="00000009" w:usb3="00000000" w:csb0="000001FF" w:csb1="00000000"/>
+    <w:sig w:usb0="E0002EFF" w:usb1="C000785B" w:usb2="00000009" w:usb3="00000000" w:csb0="000001FF" w:csb1="00000000"/>
   </w:font>
   <w:font w:name="Courier New">
     <w:panose1 w:val="02070309020205020404"/>
@@ -7212,7 +7638,7 @@
     <w:charset w:val="00"/>
     <w:family w:val="roman"/>
     <w:pitch w:val="variable"/>
-    <w:sig w:usb0="A00002EF" w:usb1="4000004B" w:usb2="00000000" w:usb3="00000000" w:csb0="0000019F" w:csb1="00000000"/>
+    <w:sig w:usb0="E00002FF" w:usb1="400004FF" w:usb2="00000000" w:usb3="00000000" w:csb0="0000019F" w:csb1="00000000"/>
   </w:font>
   <w:font w:name="Tahoma">
     <w:panose1 w:val="020B0604030504040204"/>
@@ -7222,20 +7648,30 @@
     <w:pitch w:val="variable"/>
     <w:sig w:usb0="00000003" w:usb1="00000000" w:usb2="00000000" w:usb3="00000000" w:csb0="00000001" w:csb1="00000000"/>
   </w:font>
+  <w:font w:name="Calibri Light">
+    <w:panose1 w:val="020F0302020204030204"/>
+    <w:charset w:val="00"/>
+    <w:family w:val="modern"/>
+    <w:pitch w:val="variable"/>
+    <w:sig w:usb0="00000003" w:usb1="00000000" w:usb2="00000000" w:usb3="00000000" w:csb0="00000001" w:csb1="00000000"/>
+  </w:font>
 </w:fonts>
 </file>
 
 <file path=word/glossary/settings.xml><?xml version="1.0" encoding="utf-8"?>
-<w:settings xmlns:o="urn:schemas-microsoft-com:office:office" xmlns:r="http://schemas.openxmlformats.org/officeDocument/2006/relationships" xmlns:m="http://schemas.openxmlformats.org/officeDocument/2006/math" xmlns:v="urn:schemas-microsoft-com:vml" xmlns:w10="urn:schemas-microsoft-com:office:word" xmlns:w="http://schemas.openxmlformats.org/wordprocessingml/2006/main" xmlns:sl="http://schemas.openxmlformats.org/schemaLibrary/2006/main">
+<w:settings xmlns:mc="http://schemas.openxmlformats.org/markup-compatibility/2006" xmlns:o="urn:schemas-microsoft-com:office:office" xmlns:r="http://schemas.openxmlformats.org/officeDocument/2006/relationships" xmlns:m="http://schemas.openxmlformats.org/officeDocument/2006/math" xmlns:v="urn:schemas-microsoft-com:vml" xmlns:w10="urn:schemas-microsoft-com:office:word" xmlns:w="http://schemas.openxmlformats.org/wordprocessingml/2006/main" xmlns:w14="http://schemas.microsoft.com/office/word/2010/wordml" xmlns:w15="http://schemas.microsoft.com/office/word/2012/wordml" xmlns:w16cex="http://schemas.microsoft.com/office/word/2018/wordml/cex" xmlns:w16cid="http://schemas.microsoft.com/office/word/2016/wordml/cid" xmlns:w16="http://schemas.microsoft.com/office/word/2018/wordml" xmlns:w16sdtdh="http://schemas.microsoft.com/office/word/2020/wordml/sdtdatahash" xmlns:w16se="http://schemas.microsoft.com/office/word/2015/wordml/symex" xmlns:sl="http://schemas.openxmlformats.org/schemaLibrary/2006/main" mc:Ignorable="w14 w15 w16se w16cid w16 w16cex w16sdtdh">
   <w:view w:val="normal"/>
   <w:defaultTabStop w:val="720"/>
   <w:characterSpacingControl w:val="doNotCompress"/>
   <w:compat>
     <w:useFELayout/>
+    <w:compatSetting w:name="compatibilityMode" w:uri="http://schemas.microsoft.com/office/word" w:val="12"/>
+    <w:compatSetting w:name="useWord2013TrackBottomHyphenation" w:uri="http://schemas.microsoft.com/office/word" w:val="1"/>
   </w:compat>
   <w:rsids>
     <w:rsidRoot w:val="00C10CE9"/>
     <w:rsid w:val="005412F4"/>
+    <w:rsid w:val="00597453"/>
     <w:rsid w:val="00AC46E0"/>
     <w:rsid w:val="00C10CE9"/>
   </w:rsids>
@@ -7243,7 +7679,7 @@
     <m:mathFont m:val="Cambria Math"/>
     <m:brkBin m:val="before"/>
     <m:brkBinSub m:val="--"/>
-    <m:smallFrac m:val="off"/>
+    <m:smallFrac m:val="0"/>
     <m:dispDef/>
     <m:lMargin m:val="0"/>
     <m:rMargin m:val="0"/>
@@ -7260,7 +7696,7 @@
 </file>
 
 <file path=word/glossary/styles.xml><?xml version="1.0" encoding="utf-8"?>
-<w:styles xmlns:r="http://schemas.openxmlformats.org/officeDocument/2006/relationships" xmlns:w="http://schemas.openxmlformats.org/wordprocessingml/2006/main">
+<w:styles xmlns:mc="http://schemas.openxmlformats.org/markup-compatibility/2006" xmlns:r="http://schemas.openxmlformats.org/officeDocument/2006/relationships" xmlns:w="http://schemas.openxmlformats.org/wordprocessingml/2006/main" xmlns:w14="http://schemas.microsoft.com/office/word/2010/wordml" xmlns:w15="http://schemas.microsoft.com/office/word/2012/wordml" xmlns:w16cex="http://schemas.microsoft.com/office/word/2018/wordml/cex" xmlns:w16cid="http://schemas.microsoft.com/office/word/2016/wordml/cid" xmlns:w16="http://schemas.microsoft.com/office/word/2018/wordml" xmlns:w16sdtdh="http://schemas.microsoft.com/office/word/2020/wordml/sdtdatahash" xmlns:w16se="http://schemas.microsoft.com/office/word/2015/wordml/symex" mc:Ignorable="w14 w15 w16se w16cid w16 w16cex w16sdtdh">
   <w:docDefaults>
     <w:rPrDefault>
       <w:rPr>
@@ -7276,144 +7712,383 @@
       </w:pPr>
     </w:pPrDefault>
   </w:docDefaults>
-  <w:latentStyles w:defLockedState="0" w:defUIPriority="99" w:defSemiHidden="1" w:defUnhideWhenUsed="1" w:defQFormat="0" w:count="267">
-    <w:lsdException w:name="Normal" w:semiHidden="0" w:uiPriority="0" w:unhideWhenUsed="0" w:qFormat="1"/>
-    <w:lsdException w:name="heading 1" w:semiHidden="0" w:uiPriority="9" w:unhideWhenUsed="0" w:qFormat="1"/>
-    <w:lsdException w:name="heading 2" w:uiPriority="9" w:qFormat="1"/>
-    <w:lsdException w:name="heading 3" w:uiPriority="9" w:qFormat="1"/>
-    <w:lsdException w:name="heading 4" w:uiPriority="9" w:qFormat="1"/>
-    <w:lsdException w:name="heading 5" w:uiPriority="9" w:qFormat="1"/>
-    <w:lsdException w:name="heading 6" w:uiPriority="9" w:qFormat="1"/>
-    <w:lsdException w:name="heading 7" w:uiPriority="9" w:qFormat="1"/>
-    <w:lsdException w:name="heading 8" w:uiPriority="9" w:qFormat="1"/>
-    <w:lsdException w:name="heading 9" w:uiPriority="9" w:qFormat="1"/>
-    <w:lsdException w:name="toc 1" w:uiPriority="39"/>
-    <w:lsdException w:name="toc 2" w:uiPriority="39"/>
-    <w:lsdException w:name="toc 3" w:uiPriority="39"/>
-    <w:lsdException w:name="toc 4" w:uiPriority="39"/>
-    <w:lsdException w:name="toc 5" w:uiPriority="39"/>
-    <w:lsdException w:name="toc 6" w:uiPriority="39"/>
-    <w:lsdException w:name="toc 7" w:uiPriority="39"/>
-    <w:lsdException w:name="toc 8" w:uiPriority="39"/>
-    <w:lsdException w:name="toc 9" w:uiPriority="39"/>
-    <w:lsdException w:name="caption" w:uiPriority="35" w:qFormat="1"/>
-    <w:lsdException w:name="Title" w:semiHidden="0" w:uiPriority="10" w:unhideWhenUsed="0" w:qFormat="1"/>
-    <w:lsdException w:name="Default Paragraph Font" w:uiPriority="1"/>
-    <w:lsdException w:name="Subtitle" w:semiHidden="0" w:uiPriority="11" w:unhideWhenUsed="0" w:qFormat="1"/>
-    <w:lsdException w:name="Strong" w:semiHidden="0" w:uiPriority="22" w:unhideWhenUsed="0" w:qFormat="1"/>
-    <w:lsdException w:name="Emphasis" w:semiHidden="0" w:uiPriority="20" w:unhideWhenUsed="0" w:qFormat="1"/>
-    <w:lsdException w:name="Table Grid" w:semiHidden="0" w:uiPriority="59" w:unhideWhenUsed="0"/>
-    <w:lsdException w:name="Placeholder Text" w:unhideWhenUsed="0"/>
-    <w:lsdException w:name="No Spacing" w:semiHidden="0" w:uiPriority="1" w:unhideWhenUsed="0" w:qFormat="1"/>
-    <w:lsdException w:name="Light Shading" w:semiHidden="0" w:uiPriority="60" w:unhideWhenUsed="0"/>
-    <w:lsdException w:name="Light List" w:semiHidden="0" w:uiPriority="61" w:unhideWhenUsed="0"/>
-    <w:lsdException w:name="Light Grid" w:semiHidden="0" w:uiPriority="62" w:unhideWhenUsed="0"/>
-    <w:lsdException w:name="Medium Shading 1" w:semiHidden="0" w:uiPriority="63" w:unhideWhenUsed="0"/>
-    <w:lsdException w:name="Medium Shading 2" w:semiHidden="0" w:uiPriority="64" w:unhideWhenUsed="0"/>
-    <w:lsdException w:name="Medium List 1" w:semiHidden="0" w:uiPriority="65" w:unhideWhenUsed="0"/>
-    <w:lsdException w:name="Medium List 2" w:semiHidden="0" w:uiPriority="66" w:unhideWhenUsed="0"/>
-    <w:lsdException w:name="Medium Grid 1" w:semiHidden="0" w:uiPriority="67" w:unhideWhenUsed="0"/>
-    <w:lsdException w:name="Medium Grid 2" w:semiHidden="0" w:uiPriority="68" w:unhideWhenUsed="0"/>
-    <w:lsdException w:name="Medium Grid 3" w:semiHidden="0" w:uiPriority="69" w:unhideWhenUsed="0"/>
-    <w:lsdException w:name="Dark List" w:semiHidden="0" w:uiPriority="70" w:unhideWhenUsed="0"/>
-    <w:lsdException w:name="Colorful Shading" w:semiHidden="0" w:uiPriority="71" w:unhideWhenUsed="0"/>
-    <w:lsdException w:name="Colorful List" w:semiHidden="0" w:uiPriority="72" w:unhideWhenUsed="0"/>
-    <w:lsdException w:name="Colorful Grid" w:semiHidden="0" w:uiPriority="73" w:unhideWhenUsed="0"/>
-    <w:lsdException w:name="Light Shading Accent 1" w:semiHidden="0" w:uiPriority="60" w:unhideWhenUsed="0"/>
-    <w:lsdException w:name="Light List Accent 1" w:semiHidden="0" w:uiPriority="61" w:unhideWhenUsed="0"/>
-    <w:lsdException w:name="Light Grid Accent 1" w:semiHidden="0" w:uiPriority="62" w:unhideWhenUsed="0"/>
-    <w:lsdException w:name="Medium Shading 1 Accent 1" w:semiHidden="0" w:uiPriority="63" w:unhideWhenUsed="0"/>
-    <w:lsdException w:name="Medium Shading 2 Accent 1" w:semiHidden="0" w:uiPriority="64" w:unhideWhenUsed="0"/>
-    <w:lsdException w:name="Medium List 1 Accent 1" w:semiHidden="0" w:uiPriority="65" w:unhideWhenUsed="0"/>
-    <w:lsdException w:name="Revision" w:unhideWhenUsed="0"/>
-    <w:lsdException w:name="List Paragraph" w:semiHidden="0" w:uiPriority="34" w:unhideWhenUsed="0" w:qFormat="1"/>
-    <w:lsdException w:name="Quote" w:semiHidden="0" w:uiPriority="29" w:unhideWhenUsed="0" w:qFormat="1"/>
-    <w:lsdException w:name="Intense Quote" w:semiHidden="0" w:uiPriority="30" w:unhideWhenUsed="0" w:qFormat="1"/>
-    <w:lsdException w:name="Medium List 2 Accent 1" w:semiHidden="0" w:uiPriority="66" w:unhideWhenUsed="0"/>
-    <w:lsdException w:name="Medium Grid 1 Accent 1" w:semiHidden="0" w:uiPriority="67" w:unhideWhenUsed="0"/>
-    <w:lsdException w:name="Medium Grid 2 Accent 1" w:semiHidden="0" w:uiPriority="68" w:unhideWhenUsed="0"/>
-    <w:lsdException w:name="Medium Grid 3 Accent 1" w:semiHidden="0" w:uiPriority="69" w:unhideWhenUsed="0"/>
-    <w:lsdException w:name="Dark List Accent 1" w:semiHidden="0" w:uiPriority="70" w:unhideWhenUsed="0"/>
-    <w:lsdException w:name="Colorful Shading Accent 1" w:semiHidden="0" w:uiPriority="71" w:unhideWhenUsed="0"/>
-    <w:lsdException w:name="Colorful List Accent 1" w:semiHidden="0" w:uiPriority="72" w:unhideWhenUsed="0"/>
-    <w:lsdException w:name="Colorful Grid Accent 1" w:semiHidden="0" w:uiPriority="73" w:unhideWhenUsed="0"/>
-    <w:lsdException w:name="Light Shading Accent 2" w:semiHidden="0" w:uiPriority="60" w:unhideWhenUsed="0"/>
-    <w:lsdException w:name="Light List Accent 2" w:semiHidden="0" w:uiPriority="61" w:unhideWhenUsed="0"/>
-    <w:lsdException w:name="Light Grid Accent 2" w:semiHidden="0" w:uiPriority="62" w:unhideWhenUsed="0"/>
-    <w:lsdException w:name="Medium Shading 1 Accent 2" w:semiHidden="0" w:uiPriority="63" w:unhideWhenUsed="0"/>
-    <w:lsdException w:name="Medium Shading 2 Accent 2" w:semiHidden="0" w:uiPriority="64" w:unhideWhenUsed="0"/>
-    <w:lsdException w:name="Medium List 1 Accent 2" w:semiHidden="0" w:uiPriority="65" w:unhideWhenUsed="0"/>
-    <w:lsdException w:name="Medium List 2 Accent 2" w:semiHidden="0" w:uiPriority="66" w:unhideWhenUsed="0"/>
-    <w:lsdException w:name="Medium Grid 1 Accent 2" w:semiHidden="0" w:uiPriority="67" w:unhideWhenUsed="0"/>
-    <w:lsdException w:name="Medium Grid 2 Accent 2" w:semiHidden="0" w:uiPriority="68" w:unhideWhenUsed="0"/>
-    <w:lsdException w:name="Medium Grid 3 Accent 2" w:semiHidden="0" w:uiPriority="69" w:unhideWhenUsed="0"/>
-    <w:lsdException w:name="Dark List Accent 2" w:semiHidden="0" w:uiPriority="70" w:unhideWhenUsed="0"/>
-    <w:lsdException w:name="Colorful Shading Accent 2" w:semiHidden="0" w:uiPriority="71" w:unhideWhenUsed="0"/>
-    <w:lsdException w:name="Colorful List Accent 2" w:semiHidden="0" w:uiPriority="72" w:unhideWhenUsed="0"/>
-    <w:lsdException w:name="Colorful Grid Accent 2" w:semiHidden="0" w:uiPriority="73" w:unhideWhenUsed="0"/>
-    <w:lsdException w:name="Light Shading Accent 3" w:semiHidden="0" w:uiPriority="60" w:unhideWhenUsed="0"/>
-    <w:lsdException w:name="Light List Accent 3" w:semiHidden="0" w:uiPriority="61" w:unhideWhenUsed="0"/>
-    <w:lsdException w:name="Light Grid Accent 3" w:semiHidden="0" w:uiPriority="62" w:unhideWhenUsed="0"/>
-    <w:lsdException w:name="Medium Shading 1 Accent 3" w:semiHidden="0" w:uiPriority="63" w:unhideWhenUsed="0"/>
-    <w:lsdException w:name="Medium Shading 2 Accent 3" w:semiHidden="0" w:uiPriority="64" w:unhideWhenUsed="0"/>
-    <w:lsdException w:name="Medium List 1 Accent 3" w:semiHidden="0" w:uiPriority="65" w:unhideWhenUsed="0"/>
-    <w:lsdException w:name="Medium List 2 Accent 3" w:semiHidden="0" w:uiPriority="66" w:unhideWhenUsed="0"/>
-    <w:lsdException w:name="Medium Grid 1 Accent 3" w:semiHidden="0" w:uiPriority="67" w:unhideWhenUsed="0"/>
-    <w:lsdException w:name="Medium Grid 2 Accent 3" w:semiHidden="0" w:uiPriority="68" w:unhideWhenUsed="0"/>
-    <w:lsdException w:name="Medium Grid 3 Accent 3" w:semiHidden="0" w:uiPriority="69" w:unhideWhenUsed="0"/>
-    <w:lsdException w:name="Dark List Accent 3" w:semiHidden="0" w:uiPriority="70" w:unhideWhenUsed="0"/>
-    <w:lsdException w:name="Colorful Shading Accent 3" w:semiHidden="0" w:uiPriority="71" w:unhideWhenUsed="0"/>
-    <w:lsdException w:name="Colorful List Accent 3" w:semiHidden="0" w:uiPriority="72" w:unhideWhenUsed="0"/>
-    <w:lsdException w:name="Colorful Grid Accent 3" w:semiHidden="0" w:uiPriority="73" w:unhideWhenUsed="0"/>
-    <w:lsdException w:name="Light Shading Accent 4" w:semiHidden="0" w:uiPriority="60" w:unhideWhenUsed="0"/>
-    <w:lsdException w:name="Light List Accent 4" w:semiHidden="0" w:uiPriority="61" w:unhideWhenUsed="0"/>
-    <w:lsdException w:name="Light Grid Accent 4" w:semiHidden="0" w:uiPriority="62" w:unhideWhenUsed="0"/>
-    <w:lsdException w:name="Medium Shading 1 Accent 4" w:semiHidden="0" w:uiPriority="63" w:unhideWhenUsed="0"/>
-    <w:lsdException w:name="Medium Shading 2 Accent 4" w:semiHidden="0" w:uiPriority="64" w:unhideWhenUsed="0"/>
-    <w:lsdException w:name="Medium List 1 Accent 4" w:semiHidden="0" w:uiPriority="65" w:unhideWhenUsed="0"/>
-    <w:lsdException w:name="Medium List 2 Accent 4" w:semiHidden="0" w:uiPriority="66" w:unhideWhenUsed="0"/>
-    <w:lsdException w:name="Medium Grid 1 Accent 4" w:semiHidden="0" w:uiPriority="67" w:unhideWhenUsed="0"/>
-    <w:lsdException w:name="Medium Grid 2 Accent 4" w:semiHidden="0" w:uiPriority="68" w:unhideWhenUsed="0"/>
-    <w:lsdException w:name="Medium Grid 3 Accent 4" w:semiHidden="0" w:uiPriority="69" w:unhideWhenUsed="0"/>
-    <w:lsdException w:name="Dark List Accent 4" w:semiHidden="0" w:uiPriority="70" w:unhideWhenUsed="0"/>
-    <w:lsdException w:name="Colorful Shading Accent 4" w:semiHidden="0" w:uiPriority="71" w:unhideWhenUsed="0"/>
-    <w:lsdException w:name="Colorful List Accent 4" w:semiHidden="0" w:uiPriority="72" w:unhideWhenUsed="0"/>
-    <w:lsdException w:name="Colorful Grid Accent 4" w:semiHidden="0" w:uiPriority="73" w:unhideWhenUsed="0"/>
-    <w:lsdException w:name="Light Shading Accent 5" w:semiHidden="0" w:uiPriority="60" w:unhideWhenUsed="0"/>
-    <w:lsdException w:name="Light List Accent 5" w:semiHidden="0" w:uiPriority="61" w:unhideWhenUsed="0"/>
-    <w:lsdException w:name="Light Grid Accent 5" w:semiHidden="0" w:uiPriority="62" w:unhideWhenUsed="0"/>
-    <w:lsdException w:name="Medium Shading 1 Accent 5" w:semiHidden="0" w:uiPriority="63" w:unhideWhenUsed="0"/>
-    <w:lsdException w:name="Medium Shading 2 Accent 5" w:semiHidden="0" w:uiPriority="64" w:unhideWhenUsed="0"/>
-    <w:lsdException w:name="Medium List 1 Accent 5" w:semiHidden="0" w:uiPriority="65" w:unhideWhenUsed="0"/>
-    <w:lsdException w:name="Medium List 2 Accent 5" w:semiHidden="0" w:uiPriority="66" w:unhideWhenUsed="0"/>
-    <w:lsdException w:name="Medium Grid 1 Accent 5" w:semiHidden="0" w:uiPriority="67" w:unhideWhenUsed="0"/>
-    <w:lsdException w:name="Medium Grid 2 Accent 5" w:semiHidden="0" w:uiPriority="68" w:unhideWhenUsed="0"/>
-    <w:lsdException w:name="Medium Grid 3 Accent 5" w:semiHidden="0" w:uiPriority="69" w:unhideWhenUsed="0"/>
-    <w:lsdException w:name="Dark List Accent 5" w:semiHidden="0" w:uiPriority="70" w:unhideWhenUsed="0"/>
-    <w:lsdException w:name="Colorful Shading Accent 5" w:semiHidden="0" w:uiPriority="71" w:unhideWhenUsed="0"/>
-    <w:lsdException w:name="Colorful List Accent 5" w:semiHidden="0" w:uiPriority="72" w:unhideWhenUsed="0"/>
-    <w:lsdException w:name="Colorful Grid Accent 5" w:semiHidden="0" w:uiPriority="73" w:unhideWhenUsed="0"/>
-    <w:lsdException w:name="Light Shading Accent 6" w:semiHidden="0" w:uiPriority="60" w:unhideWhenUsed="0"/>
-    <w:lsdException w:name="Light List Accent 6" w:semiHidden="0" w:uiPriority="61" w:unhideWhenUsed="0"/>
-    <w:lsdException w:name="Light Grid Accent 6" w:semiHidden="0" w:uiPriority="62" w:unhideWhenUsed="0"/>
-    <w:lsdException w:name="Medium Shading 1 Accent 6" w:semiHidden="0" w:uiPriority="63" w:unhideWhenUsed="0"/>
-    <w:lsdException w:name="Medium Shading 2 Accent 6" w:semiHidden="0" w:uiPriority="64" w:unhideWhenUsed="0"/>
-    <w:lsdException w:name="Medium List 1 Accent 6" w:semiHidden="0" w:uiPriority="65" w:unhideWhenUsed="0"/>
-    <w:lsdException w:name="Medium List 2 Accent 6" w:semiHidden="0" w:uiPriority="66" w:unhideWhenUsed="0"/>
-    <w:lsdException w:name="Medium Grid 1 Accent 6" w:semiHidden="0" w:uiPriority="67" w:unhideWhenUsed="0"/>
-    <w:lsdException w:name="Medium Grid 2 Accent 6" w:semiHidden="0" w:uiPriority="68" w:unhideWhenUsed="0"/>
-    <w:lsdException w:name="Medium Grid 3 Accent 6" w:semiHidden="0" w:uiPriority="69" w:unhideWhenUsed="0"/>
-    <w:lsdException w:name="Dark List Accent 6" w:semiHidden="0" w:uiPriority="70" w:unhideWhenUsed="0"/>
-    <w:lsdException w:name="Colorful Shading Accent 6" w:semiHidden="0" w:uiPriority="71" w:unhideWhenUsed="0"/>
-    <w:lsdException w:name="Colorful List Accent 6" w:semiHidden="0" w:uiPriority="72" w:unhideWhenUsed="0"/>
-    <w:lsdException w:name="Colorful Grid Accent 6" w:semiHidden="0" w:uiPriority="73" w:unhideWhenUsed="0"/>
-    <w:lsdException w:name="Subtle Emphasis" w:semiHidden="0" w:uiPriority="19" w:unhideWhenUsed="0" w:qFormat="1"/>
-    <w:lsdException w:name="Intense Emphasis" w:semiHidden="0" w:uiPriority="21" w:unhideWhenUsed="0" w:qFormat="1"/>
-    <w:lsdException w:name="Subtle Reference" w:semiHidden="0" w:uiPriority="31" w:unhideWhenUsed="0" w:qFormat="1"/>
-    <w:lsdException w:name="Intense Reference" w:semiHidden="0" w:uiPriority="32" w:unhideWhenUsed="0" w:qFormat="1"/>
-    <w:lsdException w:name="Book Title" w:semiHidden="0" w:uiPriority="33" w:unhideWhenUsed="0" w:qFormat="1"/>
-    <w:lsdException w:name="Bibliography" w:uiPriority="37"/>
-    <w:lsdException w:name="TOC Heading" w:uiPriority="39" w:qFormat="1"/>
+  <w:latentStyles w:defLockedState="0" w:defUIPriority="99" w:defSemiHidden="0" w:defUnhideWhenUsed="0" w:defQFormat="0" w:count="376">
+    <w:lsdException w:name="Normal" w:uiPriority="0" w:qFormat="1"/>
+    <w:lsdException w:name="heading 1" w:uiPriority="9" w:qFormat="1"/>
+    <w:lsdException w:name="heading 2" w:semiHidden="1" w:uiPriority="9" w:unhideWhenUsed="1" w:qFormat="1"/>
+    <w:lsdException w:name="heading 3" w:semiHidden="1" w:uiPriority="9" w:unhideWhenUsed="1" w:qFormat="1"/>
+    <w:lsdException w:name="heading 4" w:semiHidden="1" w:uiPriority="9" w:unhideWhenUsed="1" w:qFormat="1"/>
+    <w:lsdException w:name="heading 5" w:semiHidden="1" w:uiPriority="9" w:unhideWhenUsed="1" w:qFormat="1"/>
+    <w:lsdException w:name="heading 6" w:semiHidden="1" w:uiPriority="9" w:unhideWhenUsed="1" w:qFormat="1"/>
+    <w:lsdException w:name="heading 7" w:semiHidden="1" w:uiPriority="9" w:unhideWhenUsed="1" w:qFormat="1"/>
+    <w:lsdException w:name="heading 8" w:semiHidden="1" w:uiPriority="9" w:unhideWhenUsed="1" w:qFormat="1"/>
+    <w:lsdException w:name="heading 9" w:semiHidden="1" w:uiPriority="9" w:unhideWhenUsed="1" w:qFormat="1"/>
+    <w:lsdException w:name="index 1" w:semiHidden="1" w:unhideWhenUsed="1"/>
+    <w:lsdException w:name="index 2" w:semiHidden="1" w:unhideWhenUsed="1"/>
+    <w:lsdException w:name="index 3" w:semiHidden="1" w:unhideWhenUsed="1"/>
+    <w:lsdException w:name="index 4" w:semiHidden="1" w:unhideWhenUsed="1"/>
+    <w:lsdException w:name="index 5" w:semiHidden="1" w:unhideWhenUsed="1"/>
+    <w:lsdException w:name="index 6" w:semiHidden="1" w:unhideWhenUsed="1"/>
+    <w:lsdException w:name="index 7" w:semiHidden="1" w:unhideWhenUsed="1"/>
+    <w:lsdException w:name="index 8" w:semiHidden="1" w:unhideWhenUsed="1"/>
+    <w:lsdException w:name="index 9" w:semiHidden="1" w:unhideWhenUsed="1"/>
+    <w:lsdException w:name="toc 1" w:semiHidden="1" w:uiPriority="39" w:unhideWhenUsed="1"/>
+    <w:lsdException w:name="toc 2" w:semiHidden="1" w:uiPriority="39" w:unhideWhenUsed="1"/>
+    <w:lsdException w:name="toc 3" w:semiHidden="1" w:uiPriority="39" w:unhideWhenUsed="1"/>
+    <w:lsdException w:name="toc 4" w:semiHidden="1" w:uiPriority="39" w:unhideWhenUsed="1"/>
+    <w:lsdException w:name="toc 5" w:semiHidden="1" w:uiPriority="39" w:unhideWhenUsed="1"/>
+    <w:lsdException w:name="toc 6" w:semiHidden="1" w:uiPriority="39" w:unhideWhenUsed="1"/>
+    <w:lsdException w:name="toc 7" w:semiHidden="1" w:uiPriority="39" w:unhideWhenUsed="1"/>
+    <w:lsdException w:name="toc 8" w:semiHidden="1" w:uiPriority="39" w:unhideWhenUsed="1"/>
+    <w:lsdException w:name="toc 9" w:semiHidden="1" w:uiPriority="39" w:unhideWhenUsed="1"/>
+    <w:lsdException w:name="Normal Indent" w:semiHidden="1" w:unhideWhenUsed="1"/>
+    <w:lsdException w:name="footnote text" w:semiHidden="1" w:unhideWhenUsed="1"/>
+    <w:lsdException w:name="annotation text" w:semiHidden="1" w:unhideWhenUsed="1"/>
+    <w:lsdException w:name="header" w:semiHidden="1" w:unhideWhenUsed="1"/>
+    <w:lsdException w:name="footer" w:semiHidden="1" w:unhideWhenUsed="1"/>
+    <w:lsdException w:name="index heading" w:semiHidden="1" w:unhideWhenUsed="1"/>
+    <w:lsdException w:name="caption" w:semiHidden="1" w:uiPriority="35" w:unhideWhenUsed="1" w:qFormat="1"/>
+    <w:lsdException w:name="table of figures" w:semiHidden="1" w:unhideWhenUsed="1"/>
+    <w:lsdException w:name="envelope address" w:semiHidden="1" w:unhideWhenUsed="1"/>
+    <w:lsdException w:name="envelope return" w:semiHidden="1" w:unhideWhenUsed="1"/>
+    <w:lsdException w:name="footnote reference" w:semiHidden="1" w:unhideWhenUsed="1"/>
+    <w:lsdException w:name="annotation reference" w:semiHidden="1" w:unhideWhenUsed="1"/>
+    <w:lsdException w:name="line number" w:semiHidden="1" w:unhideWhenUsed="1"/>
+    <w:lsdException w:name="page number" w:semiHidden="1" w:unhideWhenUsed="1"/>
+    <w:lsdException w:name="endnote reference" w:semiHidden="1" w:unhideWhenUsed="1"/>
+    <w:lsdException w:name="endnote text" w:semiHidden="1" w:unhideWhenUsed="1"/>
+    <w:lsdException w:name="table of authorities" w:semiHidden="1" w:unhideWhenUsed="1"/>
+    <w:lsdException w:name="macro" w:semiHidden="1" w:unhideWhenUsed="1"/>
+    <w:lsdException w:name="toa heading" w:semiHidden="1" w:unhideWhenUsed="1"/>
+    <w:lsdException w:name="List" w:semiHidden="1" w:unhideWhenUsed="1"/>
+    <w:lsdException w:name="List Bullet" w:semiHidden="1" w:unhideWhenUsed="1"/>
+    <w:lsdException w:name="List Number" w:semiHidden="1" w:unhideWhenUsed="1"/>
+    <w:lsdException w:name="List 2" w:semiHidden="1" w:unhideWhenUsed="1"/>
+    <w:lsdException w:name="List 3" w:semiHidden="1" w:unhideWhenUsed="1"/>
+    <w:lsdException w:name="List 4" w:semiHidden="1" w:unhideWhenUsed="1"/>
+    <w:lsdException w:name="List 5" w:semiHidden="1" w:unhideWhenUsed="1"/>
+    <w:lsdException w:name="List Bullet 2" w:semiHidden="1" w:unhideWhenUsed="1"/>
+    <w:lsdException w:name="List Bullet 3" w:semiHidden="1" w:unhideWhenUsed="1"/>
+    <w:lsdException w:name="List Bullet 4" w:semiHidden="1" w:unhideWhenUsed="1"/>
+    <w:lsdException w:name="List Bullet 5" w:semiHidden="1" w:unhideWhenUsed="1"/>
+    <w:lsdException w:name="List Number 2" w:semiHidden="1" w:unhideWhenUsed="1"/>
+    <w:lsdException w:name="List Number 3" w:semiHidden="1" w:unhideWhenUsed="1"/>
+    <w:lsdException w:name="List Number 4" w:semiHidden="1" w:unhideWhenUsed="1"/>
+    <w:lsdException w:name="List Number 5" w:semiHidden="1" w:unhideWhenUsed="1"/>
+    <w:lsdException w:name="Title" w:uiPriority="10" w:qFormat="1"/>
+    <w:lsdException w:name="Closing" w:semiHidden="1" w:unhideWhenUsed="1"/>
+    <w:lsdException w:name="Signature" w:semiHidden="1" w:unhideWhenUsed="1"/>
+    <w:lsdException w:name="Default Paragraph Font" w:semiHidden="1" w:uiPriority="1" w:unhideWhenUsed="1"/>
+    <w:lsdException w:name="Body Text" w:semiHidden="1" w:unhideWhenUsed="1"/>
+    <w:lsdException w:name="Body Text Indent" w:semiHidden="1" w:unhideWhenUsed="1"/>
+    <w:lsdException w:name="List Continue" w:semiHidden="1" w:unhideWhenUsed="1"/>
+    <w:lsdException w:name="List Continue 2" w:semiHidden="1" w:unhideWhenUsed="1"/>
+    <w:lsdException w:name="List Continue 3" w:semiHidden="1" w:unhideWhenUsed="1"/>
+    <w:lsdException w:name="List Continue 4" w:semiHidden="1" w:unhideWhenUsed="1"/>
+    <w:lsdException w:name="List Continue 5" w:semiHidden="1" w:unhideWhenUsed="1"/>
+    <w:lsdException w:name="Message Header" w:semiHidden="1" w:unhideWhenUsed="1"/>
+    <w:lsdException w:name="Subtitle" w:uiPriority="11" w:qFormat="1"/>
+    <w:lsdException w:name="Salutation" w:semiHidden="1" w:unhideWhenUsed="1"/>
+    <w:lsdException w:name="Date" w:semiHidden="1" w:unhideWhenUsed="1"/>
+    <w:lsdException w:name="Body Text First Indent" w:semiHidden="1" w:unhideWhenUsed="1"/>
+    <w:lsdException w:name="Body Text First Indent 2" w:semiHidden="1" w:unhideWhenUsed="1"/>
+    <w:lsdException w:name="Note Heading" w:semiHidden="1" w:unhideWhenUsed="1"/>
+    <w:lsdException w:name="Body Text 2" w:semiHidden="1" w:unhideWhenUsed="1"/>
+    <w:lsdException w:name="Body Text 3" w:semiHidden="1" w:unhideWhenUsed="1"/>
+    <w:lsdException w:name="Body Text Indent 2" w:semiHidden="1" w:unhideWhenUsed="1"/>
+    <w:lsdException w:name="Body Text Indent 3" w:semiHidden="1" w:unhideWhenUsed="1"/>
+    <w:lsdException w:name="Block Text" w:semiHidden="1" w:unhideWhenUsed="1"/>
+    <w:lsdException w:name="Hyperlink" w:semiHidden="1" w:unhideWhenUsed="1"/>
+    <w:lsdException w:name="FollowedHyperlink" w:semiHidden="1" w:unhideWhenUsed="1"/>
+    <w:lsdException w:name="Strong" w:uiPriority="22" w:qFormat="1"/>
+    <w:lsdException w:name="Emphasis" w:uiPriority="20" w:qFormat="1"/>
+    <w:lsdException w:name="Document Map" w:semiHidden="1" w:unhideWhenUsed="1"/>
+    <w:lsdException w:name="Plain Text" w:semiHidden="1" w:unhideWhenUsed="1"/>
+    <w:lsdException w:name="E-mail Signature" w:semiHidden="1" w:unhideWhenUsed="1"/>
+    <w:lsdException w:name="HTML Top of Form" w:semiHidden="1" w:unhideWhenUsed="1"/>
+    <w:lsdException w:name="HTML Bottom of Form" w:semiHidden="1" w:unhideWhenUsed="1"/>
+    <w:lsdException w:name="Normal (Web)" w:semiHidden="1" w:unhideWhenUsed="1"/>
+    <w:lsdException w:name="HTML Acronym" w:semiHidden="1" w:unhideWhenUsed="1"/>
+    <w:lsdException w:name="HTML Address" w:semiHidden="1" w:unhideWhenUsed="1"/>
+    <w:lsdException w:name="HTML Cite" w:semiHidden="1" w:unhideWhenUsed="1"/>
+    <w:lsdException w:name="HTML Code" w:semiHidden="1" w:unhideWhenUsed="1"/>
+    <w:lsdException w:name="HTML Definition" w:semiHidden="1" w:unhideWhenUsed="1"/>
+    <w:lsdException w:name="HTML Keyboard" w:semiHidden="1" w:unhideWhenUsed="1"/>
+    <w:lsdException w:name="HTML Preformatted" w:semiHidden="1" w:unhideWhenUsed="1"/>
+    <w:lsdException w:name="HTML Sample" w:semiHidden="1" w:unhideWhenUsed="1"/>
+    <w:lsdException w:name="HTML Typewriter" w:semiHidden="1" w:unhideWhenUsed="1"/>
+    <w:lsdException w:name="HTML Variable" w:semiHidden="1" w:unhideWhenUsed="1"/>
+    <w:lsdException w:name="Normal Table" w:semiHidden="1" w:unhideWhenUsed="1"/>
+    <w:lsdException w:name="annotation subject" w:semiHidden="1" w:unhideWhenUsed="1"/>
+    <w:lsdException w:name="No List" w:semiHidden="1" w:unhideWhenUsed="1"/>
+    <w:lsdException w:name="Outline List 1" w:semiHidden="1" w:unhideWhenUsed="1"/>
+    <w:lsdException w:name="Outline List 2" w:semiHidden="1" w:unhideWhenUsed="1"/>
+    <w:lsdException w:name="Outline List 3" w:semiHidden="1" w:unhideWhenUsed="1"/>
+    <w:lsdException w:name="Table Simple 1" w:semiHidden="1" w:unhideWhenUsed="1"/>
+    <w:lsdException w:name="Table Simple 2" w:semiHidden="1" w:unhideWhenUsed="1"/>
+    <w:lsdException w:name="Table Simple 3" w:semiHidden="1" w:unhideWhenUsed="1"/>
+    <w:lsdException w:name="Table Classic 1" w:semiHidden="1" w:unhideWhenUsed="1"/>
+    <w:lsdException w:name="Table Classic 2" w:semiHidden="1" w:unhideWhenUsed="1"/>
+    <w:lsdException w:name="Table Classic 3" w:semiHidden="1" w:unhideWhenUsed="1"/>
+    <w:lsdException w:name="Table Classic 4" w:semiHidden="1" w:unhideWhenUsed="1"/>
+    <w:lsdException w:name="Table Colorful 1" w:semiHidden="1" w:unhideWhenUsed="1"/>
+    <w:lsdException w:name="Table Colorful 2" w:semiHidden="1" w:unhideWhenUsed="1"/>
+    <w:lsdException w:name="Table Colorful 3" w:semiHidden="1" w:unhideWhenUsed="1"/>
+    <w:lsdException w:name="Table Columns 1" w:semiHidden="1" w:unhideWhenUsed="1"/>
+    <w:lsdException w:name="Table Columns 2" w:semiHidden="1" w:unhideWhenUsed="1"/>
+    <w:lsdException w:name="Table Columns 3" w:semiHidden="1" w:unhideWhenUsed="1"/>
+    <w:lsdException w:name="Table Columns 4" w:semiHidden="1" w:unhideWhenUsed="1"/>
+    <w:lsdException w:name="Table Columns 5" w:semiHidden="1" w:unhideWhenUsed="1"/>
+    <w:lsdException w:name="Table Grid 1" w:semiHidden="1" w:unhideWhenUsed="1"/>
+    <w:lsdException w:name="Table Grid 2" w:semiHidden="1" w:unhideWhenUsed="1"/>
+    <w:lsdException w:name="Table Grid 3" w:semiHidden="1" w:unhideWhenUsed="1"/>
+    <w:lsdException w:name="Table Grid 4" w:semiHidden="1" w:unhideWhenUsed="1"/>
+    <w:lsdException w:name="Table Grid 5" w:semiHidden="1" w:unhideWhenUsed="1"/>
+    <w:lsdException w:name="Table Grid 6" w:semiHidden="1" w:unhideWhenUsed="1"/>
+    <w:lsdException w:name="Table Grid 7" w:semiHidden="1" w:unhideWhenUsed="1"/>
+    <w:lsdException w:name="Table Grid 8" w:semiHidden="1" w:unhideWhenUsed="1"/>
+    <w:lsdException w:name="Table List 1" w:semiHidden="1" w:unhideWhenUsed="1"/>
+    <w:lsdException w:name="Table List 2" w:semiHidden="1" w:unhideWhenUsed="1"/>
+    <w:lsdException w:name="Table List 3" w:semiHidden="1" w:unhideWhenUsed="1"/>
+    <w:lsdException w:name="Table List 4" w:semiHidden="1" w:unhideWhenUsed="1"/>
+    <w:lsdException w:name="Table List 5" w:semiHidden="1" w:unhideWhenUsed="1"/>
+    <w:lsdException w:name="Table List 6" w:semiHidden="1" w:unhideWhenUsed="1"/>
+    <w:lsdException w:name="Table List 7" w:semiHidden="1" w:unhideWhenUsed="1"/>
+    <w:lsdException w:name="Table List 8" w:semiHidden="1" w:unhideWhenUsed="1"/>
+    <w:lsdException w:name="Table 3D effects 1" w:semiHidden="1" w:unhideWhenUsed="1"/>
+    <w:lsdException w:name="Table 3D effects 2" w:semiHidden="1" w:unhideWhenUsed="1"/>
+    <w:lsdException w:name="Table 3D effects 3" w:semiHidden="1" w:unhideWhenUsed="1"/>
+    <w:lsdException w:name="Table Contemporary" w:semiHidden="1" w:unhideWhenUsed="1"/>
+    <w:lsdException w:name="Table Elegant" w:semiHidden="1" w:unhideWhenUsed="1"/>
+    <w:lsdException w:name="Table Professional" w:semiHidden="1" w:unhideWhenUsed="1"/>
+    <w:lsdException w:name="Table Subtle 1" w:semiHidden="1" w:unhideWhenUsed="1"/>
+    <w:lsdException w:name="Table Subtle 2" w:semiHidden="1" w:unhideWhenUsed="1"/>
+    <w:lsdException w:name="Table Web 1" w:semiHidden="1" w:unhideWhenUsed="1"/>
+    <w:lsdException w:name="Table Web 2" w:semiHidden="1" w:unhideWhenUsed="1"/>
+    <w:lsdException w:name="Table Web 3" w:semiHidden="1" w:unhideWhenUsed="1"/>
+    <w:lsdException w:name="Balloon Text" w:semiHidden="1" w:unhideWhenUsed="1"/>
+    <w:lsdException w:name="Table Grid" w:semiHidden="1" w:uiPriority="59" w:unhideWhenUsed="1"/>
+    <w:lsdException w:name="Table Theme" w:semiHidden="1" w:unhideWhenUsed="1"/>
+    <w:lsdException w:name="Placeholder Text" w:semiHidden="1"/>
+    <w:lsdException w:name="No Spacing" w:uiPriority="1" w:qFormat="1"/>
+    <w:lsdException w:name="Light Shading" w:uiPriority="60"/>
+    <w:lsdException w:name="Light List" w:uiPriority="61"/>
+    <w:lsdException w:name="Light Grid" w:uiPriority="62"/>
+    <w:lsdException w:name="Medium Shading 1" w:uiPriority="63"/>
+    <w:lsdException w:name="Medium Shading 2" w:uiPriority="64"/>
+    <w:lsdException w:name="Medium List 1" w:uiPriority="65"/>
+    <w:lsdException w:name="Medium List 2" w:uiPriority="66"/>
+    <w:lsdException w:name="Medium Grid 1" w:uiPriority="67"/>
+    <w:lsdException w:name="Medium Grid 2" w:uiPriority="68"/>
+    <w:lsdException w:name="Medium Grid 3" w:uiPriority="69"/>
+    <w:lsdException w:name="Dark List" w:uiPriority="70"/>
+    <w:lsdException w:name="Colorful Shading" w:uiPriority="71"/>
+    <w:lsdException w:name="Colorful List" w:uiPriority="72"/>
+    <w:lsdException w:name="Colorful Grid" w:uiPriority="73"/>
+    <w:lsdException w:name="Light Shading Accent 1" w:uiPriority="60"/>
+    <w:lsdException w:name="Light List Accent 1" w:uiPriority="61"/>
+    <w:lsdException w:name="Light Grid Accent 1" w:uiPriority="62"/>
+    <w:lsdException w:name="Medium Shading 1 Accent 1" w:uiPriority="63"/>
+    <w:lsdException w:name="Medium Shading 2 Accent 1" w:uiPriority="64"/>
+    <w:lsdException w:name="Medium List 1 Accent 1" w:uiPriority="65"/>
+    <w:lsdException w:name="Revision" w:semiHidden="1"/>
+    <w:lsdException w:name="List Paragraph" w:uiPriority="34" w:qFormat="1"/>
+    <w:lsdException w:name="Quote" w:uiPriority="29" w:qFormat="1"/>
+    <w:lsdException w:name="Intense Quote" w:uiPriority="30" w:qFormat="1"/>
+    <w:lsdException w:name="Medium List 2 Accent 1" w:uiPriority="66"/>
+    <w:lsdException w:name="Medium Grid 1 Accent 1" w:uiPriority="67"/>
+    <w:lsdException w:name="Medium Grid 2 Accent 1" w:uiPriority="68"/>
+    <w:lsdException w:name="Medium Grid 3 Accent 1" w:uiPriority="69"/>
+    <w:lsdException w:name="Dark List Accent 1" w:uiPriority="70"/>
+    <w:lsdException w:name="Colorful Shading Accent 1" w:uiPriority="71"/>
+    <w:lsdException w:name="Colorful List Accent 1" w:uiPriority="72"/>
+    <w:lsdException w:name="Colorful Grid Accent 1" w:uiPriority="73"/>
+    <w:lsdException w:name="Light Shading Accent 2" w:uiPriority="60"/>
+    <w:lsdException w:name="Light List Accent 2" w:uiPriority="61"/>
+    <w:lsdException w:name="Light Grid Accent 2" w:uiPriority="62"/>
+    <w:lsdException w:name="Medium Shading 1 Accent 2" w:uiPriority="63"/>
+    <w:lsdException w:name="Medium Shading 2 Accent 2" w:uiPriority="64"/>
+    <w:lsdException w:name="Medium List 1 Accent 2" w:uiPriority="65"/>
+    <w:lsdException w:name="Medium List 2 Accent 2" w:uiPriority="66"/>
+    <w:lsdException w:name="Medium Grid 1 Accent 2" w:uiPriority="67"/>
+    <w:lsdException w:name="Medium Grid 2 Accent 2" w:uiPriority="68"/>
+    <w:lsdException w:name="Medium Grid 3 Accent 2" w:uiPriority="69"/>
+    <w:lsdException w:name="Dark List Accent 2" w:uiPriority="70"/>
+    <w:lsdException w:name="Colorful Shading Accent 2" w:uiPriority="71"/>
+    <w:lsdException w:name="Colorful List Accent 2" w:uiPriority="72"/>
+    <w:lsdException w:name="Colorful Grid Accent 2" w:uiPriority="73"/>
+    <w:lsdException w:name="Light Shading Accent 3" w:uiPriority="60"/>
+    <w:lsdException w:name="Light List Accent 3" w:uiPriority="61"/>
+    <w:lsdException w:name="Light Grid Accent 3" w:uiPriority="62"/>
+    <w:lsdException w:name="Medium Shading 1 Accent 3" w:uiPriority="63"/>
+    <w:lsdException w:name="Medium Shading 2 Accent 3" w:uiPriority="64"/>
+    <w:lsdException w:name="Medium List 1 Accent 3" w:uiPriority="65"/>
+    <w:lsdException w:name="Medium List 2 Accent 3" w:uiPriority="66"/>
+    <w:lsdException w:name="Medium Grid 1 Accent 3" w:uiPriority="67"/>
+    <w:lsdException w:name="Medium Grid 2 Accent 3" w:uiPriority="68"/>
+    <w:lsdException w:name="Medium Grid 3 Accent 3" w:uiPriority="69"/>
+    <w:lsdException w:name="Dark List Accent 3" w:uiPriority="70"/>
+    <w:lsdException w:name="Colorful Shading Accent 3" w:uiPriority="71"/>
+    <w:lsdException w:name="Colorful List Accent 3" w:uiPriority="72"/>
+    <w:lsdException w:name="Colorful Grid Accent 3" w:uiPriority="73"/>
+    <w:lsdException w:name="Light Shading Accent 4" w:uiPriority="60"/>
+    <w:lsdException w:name="Light List Accent 4" w:uiPriority="61"/>
+    <w:lsdException w:name="Light Grid Accent 4" w:uiPriority="62"/>
+    <w:lsdException w:name="Medium Shading 1 Accent 4" w:uiPriority="63"/>
+    <w:lsdException w:name="Medium Shading 2 Accent 4" w:uiPriority="64"/>
+    <w:lsdException w:name="Medium List 1 Accent 4" w:uiPriority="65"/>
+    <w:lsdException w:name="Medium List 2 Accent 4" w:uiPriority="66"/>
+    <w:lsdException w:name="Medium Grid 1 Accent 4" w:uiPriority="67"/>
+    <w:lsdException w:name="Medium Grid 2 Accent 4" w:uiPriority="68"/>
+    <w:lsdException w:name="Medium Grid 3 Accent 4" w:uiPriority="69"/>
+    <w:lsdException w:name="Dark List Accent 4" w:uiPriority="70"/>
+    <w:lsdException w:name="Colorful Shading Accent 4" w:uiPriority="71"/>
+    <w:lsdException w:name="Colorful List Accent 4" w:uiPriority="72"/>
+    <w:lsdException w:name="Colorful Grid Accent 4" w:uiPriority="73"/>
+    <w:lsdException w:name="Light Shading Accent 5" w:uiPriority="60"/>
+    <w:lsdException w:name="Light List Accent 5" w:uiPriority="61"/>
+    <w:lsdException w:name="Light Grid Accent 5" w:uiPriority="62"/>
+    <w:lsdException w:name="Medium Shading 1 Accent 5" w:uiPriority="63"/>
+    <w:lsdException w:name="Medium Shading 2 Accent 5" w:uiPriority="64"/>
+    <w:lsdException w:name="Medium List 1 Accent 5" w:uiPriority="65"/>
+    <w:lsdException w:name="Medium List 2 Accent 5" w:uiPriority="66"/>
+    <w:lsdException w:name="Medium Grid 1 Accent 5" w:uiPriority="67"/>
+    <w:lsdException w:name="Medium Grid 2 Accent 5" w:uiPriority="68"/>
+    <w:lsdException w:name="Medium Grid 3 Accent 5" w:uiPriority="69"/>
+    <w:lsdException w:name="Dark List Accent 5" w:uiPriority="70"/>
+    <w:lsdException w:name="Colorful Shading Accent 5" w:uiPriority="71"/>
+    <w:lsdException w:name="Colorful List Accent 5" w:uiPriority="72"/>
+    <w:lsdException w:name="Colorful Grid Accent 5" w:uiPriority="73"/>
+    <w:lsdException w:name="Light Shading Accent 6" w:uiPriority="60"/>
+    <w:lsdException w:name="Light List Accent 6" w:uiPriority="61"/>
+    <w:lsdException w:name="Light Grid Accent 6" w:uiPriority="62"/>
+    <w:lsdException w:name="Medium Shading 1 Accent 6" w:uiPriority="63"/>
+    <w:lsdException w:name="Medium Shading 2 Accent 6" w:uiPriority="64"/>
+    <w:lsdException w:name="Medium List 1 Accent 6" w:uiPriority="65"/>
+    <w:lsdException w:name="Medium List 2 Accent 6" w:uiPriority="66"/>
+    <w:lsdException w:name="Medium Grid 1 Accent 6" w:uiPriority="67"/>
+    <w:lsdException w:name="Medium Grid 2 Accent 6" w:uiPriority="68"/>
+    <w:lsdException w:name="Medium Grid 3 Accent 6" w:uiPriority="69"/>
+    <w:lsdException w:name="Dark List Accent 6" w:uiPriority="70"/>
+    <w:lsdException w:name="Colorful Shading Accent 6" w:uiPriority="71"/>
+    <w:lsdException w:name="Colorful List Accent 6" w:uiPriority="72"/>
+    <w:lsdException w:name="Colorful Grid Accent 6" w:uiPriority="73"/>
+    <w:lsdException w:name="Subtle Emphasis" w:uiPriority="19" w:qFormat="1"/>
+    <w:lsdException w:name="Intense Emphasis" w:uiPriority="21" w:qFormat="1"/>
+    <w:lsdException w:name="Subtle Reference" w:uiPriority="31" w:qFormat="1"/>
+    <w:lsdException w:name="Intense Reference" w:uiPriority="32" w:qFormat="1"/>
+    <w:lsdException w:name="Book Title" w:uiPriority="33" w:qFormat="1"/>
+    <w:lsdException w:name="Bibliography" w:semiHidden="1" w:uiPriority="37" w:unhideWhenUsed="1"/>
+    <w:lsdException w:name="TOC Heading" w:semiHidden="1" w:uiPriority="39" w:unhideWhenUsed="1" w:qFormat="1"/>
+    <w:lsdException w:name="Plain Table 1" w:uiPriority="41"/>
+    <w:lsdException w:name="Plain Table 2" w:uiPriority="42"/>
+    <w:lsdException w:name="Plain Table 3" w:uiPriority="43"/>
+    <w:lsdException w:name="Plain Table 4" w:uiPriority="44"/>
+    <w:lsdException w:name="Plain Table 5" w:uiPriority="45"/>
+    <w:lsdException w:name="Grid Table Light" w:uiPriority="40"/>
+    <w:lsdException w:name="Grid Table 1 Light" w:uiPriority="46"/>
+    <w:lsdException w:name="Grid Table 2" w:uiPriority="47"/>
+    <w:lsdException w:name="Grid Table 3" w:uiPriority="48"/>
+    <w:lsdException w:name="Grid Table 4" w:uiPriority="49"/>
+    <w:lsdException w:name="Grid Table 5 Dark" w:uiPriority="50"/>
+    <w:lsdException w:name="Grid Table 6 Colorful" w:uiPriority="51"/>
+    <w:lsdException w:name="Grid Table 7 Colorful" w:uiPriority="52"/>
+    <w:lsdException w:name="Grid Table 1 Light Accent 1" w:uiPriority="46"/>
+    <w:lsdException w:name="Grid Table 2 Accent 1" w:uiPriority="47"/>
+    <w:lsdException w:name="Grid Table 3 Accent 1" w:uiPriority="48"/>
+    <w:lsdException w:name="Grid Table 4 Accent 1" w:uiPriority="49"/>
+    <w:lsdException w:name="Grid Table 5 Dark Accent 1" w:uiPriority="50"/>
+    <w:lsdException w:name="Grid Table 6 Colorful Accent 1" w:uiPriority="51"/>
+    <w:lsdException w:name="Grid Table 7 Colorful Accent 1" w:uiPriority="52"/>
+    <w:lsdException w:name="Grid Table 1 Light Accent 2" w:uiPriority="46"/>
+    <w:lsdException w:name="Grid Table 2 Accent 2" w:uiPriority="47"/>
+    <w:lsdException w:name="Grid Table 3 Accent 2" w:uiPriority="48"/>
+    <w:lsdException w:name="Grid Table 4 Accent 2" w:uiPriority="49"/>
+    <w:lsdException w:name="Grid Table 5 Dark Accent 2" w:uiPriority="50"/>
+    <w:lsdException w:name="Grid Table 6 Colorful Accent 2" w:uiPriority="51"/>
+    <w:lsdException w:name="Grid Table 7 Colorful Accent 2" w:uiPriority="52"/>
+    <w:lsdException w:name="Grid Table 1 Light Accent 3" w:uiPriority="46"/>
+    <w:lsdException w:name="Grid Table 2 Accent 3" w:uiPriority="47"/>
+    <w:lsdException w:name="Grid Table 3 Accent 3" w:uiPriority="48"/>
+    <w:lsdException w:name="Grid Table 4 Accent 3" w:uiPriority="49"/>
+    <w:lsdException w:name="Grid Table 5 Dark Accent 3" w:uiPriority="50"/>
+    <w:lsdException w:name="Grid Table 6 Colorful Accent 3" w:uiPriority="51"/>
+    <w:lsdException w:name="Grid Table 7 Colorful Accent 3" w:uiPriority="52"/>
+    <w:lsdException w:name="Grid Table 1 Light Accent 4" w:uiPriority="46"/>
+    <w:lsdException w:name="Grid Table 2 Accent 4" w:uiPriority="47"/>
+    <w:lsdException w:name="Grid Table 3 Accent 4" w:uiPriority="48"/>
+    <w:lsdException w:name="Grid Table 4 Accent 4" w:uiPriority="49"/>
+    <w:lsdException w:name="Grid Table 5 Dark Accent 4" w:uiPriority="50"/>
+    <w:lsdException w:name="Grid Table 6 Colorful Accent 4" w:uiPriority="51"/>
+    <w:lsdException w:name="Grid Table 7 Colorful Accent 4" w:uiPriority="52"/>
+    <w:lsdException w:name="Grid Table 1 Light Accent 5" w:uiPriority="46"/>
+    <w:lsdException w:name="Grid Table 2 Accent 5" w:uiPriority="47"/>
+    <w:lsdException w:name="Grid Table 3 Accent 5" w:uiPriority="48"/>
+    <w:lsdException w:name="Grid Table 4 Accent 5" w:uiPriority="49"/>
+    <w:lsdException w:name="Grid Table 5 Dark Accent 5" w:uiPriority="50"/>
+    <w:lsdException w:name="Grid Table 6 Colorful Accent 5" w:uiPriority="51"/>
+    <w:lsdException w:name="Grid Table 7 Colorful Accent 5" w:uiPriority="52"/>
+    <w:lsdException w:name="Grid Table 1 Light Accent 6" w:uiPriority="46"/>
+    <w:lsdException w:name="Grid Table 2 Accent 6" w:uiPriority="47"/>
+    <w:lsdException w:name="Grid Table 3 Accent 6" w:uiPriority="48"/>
+    <w:lsdException w:name="Grid Table 4 Accent 6" w:uiPriority="49"/>
+    <w:lsdException w:name="Grid Table 5 Dark Accent 6" w:uiPriority="50"/>
+    <w:lsdException w:name="Grid Table 6 Colorful Accent 6" w:uiPriority="51"/>
+    <w:lsdException w:name="Grid Table 7 Colorful Accent 6" w:uiPriority="52"/>
+    <w:lsdException w:name="List Table 1 Light" w:uiPriority="46"/>
+    <w:lsdException w:name="List Table 2" w:uiPriority="47"/>
+    <w:lsdException w:name="List Table 3" w:uiPriority="48"/>
+    <w:lsdException w:name="List Table 4" w:uiPriority="49"/>
+    <w:lsdException w:name="List Table 5 Dark" w:uiPriority="50"/>
+    <w:lsdException w:name="List Table 6 Colorful" w:uiPriority="51"/>
+    <w:lsdException w:name="List Table 7 Colorful" w:uiPriority="52"/>
+    <w:lsdException w:name="List Table 1 Light Accent 1" w:uiPriority="46"/>
+    <w:lsdException w:name="List Table 2 Accent 1" w:uiPriority="47"/>
+    <w:lsdException w:name="List Table 3 Accent 1" w:uiPriority="48"/>
+    <w:lsdException w:name="List Table 4 Accent 1" w:uiPriority="49"/>
+    <w:lsdException w:name="List Table 5 Dark Accent 1" w:uiPriority="50"/>
+    <w:lsdException w:name="List Table 6 Colorful Accent 1" w:uiPriority="51"/>
+    <w:lsdException w:name="List Table 7 Colorful Accent 1" w:uiPriority="52"/>
+    <w:lsdException w:name="List Table 1 Light Accent 2" w:uiPriority="46"/>
+    <w:lsdException w:name="List Table 2 Accent 2" w:uiPriority="47"/>
+    <w:lsdException w:name="List Table 3 Accent 2" w:uiPriority="48"/>
+    <w:lsdException w:name="List Table 4 Accent 2" w:uiPriority="49"/>
+    <w:lsdException w:name="List Table 5 Dark Accent 2" w:uiPriority="50"/>
+    <w:lsdException w:name="List Table 6 Colorful Accent 2" w:uiPriority="51"/>
+    <w:lsdException w:name="List Table 7 Colorful Accent 2" w:uiPriority="52"/>
+    <w:lsdException w:name="List Table 1 Light Accent 3" w:uiPriority="46"/>
+    <w:lsdException w:name="List Table 2 Accent 3" w:uiPriority="47"/>
+    <w:lsdException w:name="List Table 3 Accent 3" w:uiPriority="48"/>
+    <w:lsdException w:name="List Table 4 Accent 3" w:uiPriority="49"/>
+    <w:lsdException w:name="List Table 5 Dark Accent 3" w:uiPriority="50"/>
+    <w:lsdException w:name="List Table 6 Colorful Accent 3" w:uiPriority="51"/>
+    <w:lsdException w:name="List Table 7 Colorful Accent 3" w:uiPriority="52"/>
+    <w:lsdException w:name="List Table 1 Light Accent 4" w:uiPriority="46"/>
+    <w:lsdException w:name="List Table 2 Accent 4" w:uiPriority="47"/>
+    <w:lsdException w:name="List Table 3 Accent 4" w:uiPriority="48"/>
+    <w:lsdException w:name="List Table 4 Accent 4" w:uiPriority="49"/>
+    <w:lsdException w:name="List Table 5 Dark Accent 4" w:uiPriority="50"/>
+    <w:lsdException w:name="List Table 6 Colorful Accent 4" w:uiPriority="51"/>
+    <w:lsdException w:name="List Table 7 Colorful Accent 4" w:uiPriority="52"/>
+    <w:lsdException w:name="List Table 1 Light Accent 5" w:uiPriority="46"/>
+    <w:lsdException w:name="List Table 2 Accent 5" w:uiPriority="47"/>
+    <w:lsdException w:name="List Table 3 Accent 5" w:uiPriority="48"/>
+    <w:lsdException w:name="List Table 4 Accent 5" w:uiPriority="49"/>
+    <w:lsdException w:name="List Table 5 Dark Accent 5" w:uiPriority="50"/>
+    <w:lsdException w:name="List Table 6 Colorful Accent 5" w:uiPriority="51"/>
+    <w:lsdException w:name="List Table 7 Colorful Accent 5" w:uiPriority="52"/>
+    <w:lsdException w:name="List Table 1 Light Accent 6" w:uiPriority="46"/>
+    <w:lsdException w:name="List Table 2 Accent 6" w:uiPriority="47"/>
+    <w:lsdException w:name="List Table 3 Accent 6" w:uiPriority="48"/>
+    <w:lsdException w:name="List Table 4 Accent 6" w:uiPriority="49"/>
+    <w:lsdException w:name="List Table 5 Dark Accent 6" w:uiPriority="50"/>
+    <w:lsdException w:name="List Table 6 Colorful Accent 6" w:uiPriority="51"/>
+    <w:lsdException w:name="List Table 7 Colorful Accent 6" w:uiPriority="52"/>
+    <w:lsdException w:name="Mention" w:semiHidden="1" w:unhideWhenUsed="1"/>
+    <w:lsdException w:name="Smart Hyperlink" w:semiHidden="1" w:unhideWhenUsed="1"/>
+    <w:lsdException w:name="Hashtag" w:semiHidden="1" w:unhideWhenUsed="1"/>
+    <w:lsdException w:name="Unresolved Mention" w:semiHidden="1" w:unhideWhenUsed="1"/>
+    <w:lsdException w:name="Smart Link" w:semiHidden="1" w:unhideWhenUsed="1"/>
   </w:latentStyles>
   <w:style w:type="paragraph" w:default="1" w:styleId="Normal">
     <w:name w:val="Normal"/>
@@ -7431,7 +8106,6 @@
     <w:uiPriority w:val="99"/>
     <w:semiHidden/>
     <w:unhideWhenUsed/>
-    <w:qFormat/>
     <w:tblPr>
       <w:tblInd w:w="0" w:type="dxa"/>
       <w:tblCellMar>
@@ -7448,10 +8122,6 @@
     <w:semiHidden/>
     <w:unhideWhenUsed/>
   </w:style>
-  <w:style w:type="paragraph" w:customStyle="1" w:styleId="B3D6BE2CCCF446EFA2877259D0FA79D5">
-    <w:name w:val="B3D6BE2CCCF446EFA2877259D0FA79D5"/>
-    <w:rsid w:val="00C10CE9"/>
-  </w:style>
   <w:style w:type="paragraph" w:customStyle="1" w:styleId="3EB78E6EB3424520BDE138C5015CD339">
     <w:name w:val="3EB78E6EB3424520BDE138C5015CD339"/>
     <w:rsid w:val="00C10CE9"/>
@@ -7460,27 +8130,11 @@
     <w:name w:val="95B96DAF70A346FAA3558236D53D409D"/>
     <w:rsid w:val="00C10CE9"/>
   </w:style>
-  <w:style w:type="paragraph" w:customStyle="1" w:styleId="50CD0525F502401189B0A3BB3387E3E8">
-    <w:name w:val="50CD0525F502401189B0A3BB3387E3E8"/>
-    <w:rsid w:val="00C10CE9"/>
-  </w:style>
-  <w:style w:type="paragraph" w:customStyle="1" w:styleId="4977CA030D7B41529A246A07537C8618">
-    <w:name w:val="4977CA030D7B41529A246A07537C8618"/>
-    <w:rsid w:val="00C10CE9"/>
-  </w:style>
-  <w:style w:type="paragraph" w:customStyle="1" w:styleId="B6E7B5D82868460B9B1B5F1415A0F8BB">
-    <w:name w:val="B6E7B5D82868460B9B1B5F1415A0F8BB"/>
-    <w:rsid w:val="00C10CE9"/>
-  </w:style>
-  <w:style w:type="paragraph" w:customStyle="1" w:styleId="A7E8941EE06140AD8488DF44892CE82A">
-    <w:name w:val="A7E8941EE06140AD8488DF44892CE82A"/>
-    <w:rsid w:val="00C10CE9"/>
-  </w:style>
 </w:styles>
 </file>
 
 <file path=word/glossary/webSettings.xml><?xml version="1.0" encoding="utf-8"?>
-<w:webSettings xmlns:r="http://schemas.openxmlformats.org/officeDocument/2006/relationships" xmlns:w="http://schemas.openxmlformats.org/wordprocessingml/2006/main">
+<w:webSettings xmlns:mc="http://schemas.openxmlformats.org/markup-compatibility/2006" xmlns:r="http://schemas.openxmlformats.org/officeDocument/2006/relationships" xmlns:w="http://schemas.openxmlformats.org/wordprocessingml/2006/main" xmlns:w14="http://schemas.microsoft.com/office/word/2010/wordml" xmlns:w15="http://schemas.microsoft.com/office/word/2012/wordml" xmlns:w16cex="http://schemas.microsoft.com/office/word/2018/wordml/cex" xmlns:w16cid="http://schemas.microsoft.com/office/word/2016/wordml/cid" xmlns:w16="http://schemas.microsoft.com/office/word/2018/wordml" xmlns:w16sdtdh="http://schemas.microsoft.com/office/word/2020/wordml/sdtdatahash" xmlns:w16se="http://schemas.microsoft.com/office/word/2015/wordml/symex" mc:Ignorable="w14 w15 w16se w16cid w16 w16cex w16sdtdh">
   <w:optimizeForBrowser/>
 </w:webSettings>
 </file>

</xml_diff>